<commit_message>
Refactoreo y fin de ejecución - falta todavia el control de niveles
</commit_message>
<xml_diff>
--- a/BLPObl/docs/Obligatorio ASSI - Ferraz (200112) - Zito (111725) .docx
+++ b/BLPObl/docs/Obligatorio ASSI - Ferraz (200112) - Zito (111725) .docx
@@ -389,6 +389,14 @@
     </w:p>
     <w:sdt>
       <w:sdtPr>
+        <w:rPr>
+          <w:rFonts w:asciiTheme="minorHAnsi" w:eastAsiaTheme="minorEastAsia" w:hAnsiTheme="minorHAnsi" w:cstheme="minorBidi"/>
+          <w:noProof/>
+          <w:color w:val="auto"/>
+          <w:sz w:val="22"/>
+          <w:szCs w:val="22"/>
+          <w:lang w:val="es-UY" w:eastAsia="en-US"/>
+        </w:rPr>
         <w:id w:val="-2032634542"/>
         <w:docPartObj>
           <w:docPartGallery w:val="Table of Contents"/>
@@ -397,14 +405,8 @@
       </w:sdtPr>
       <w:sdtEndPr>
         <w:rPr>
-          <w:rFonts w:asciiTheme="minorHAnsi" w:eastAsiaTheme="minorEastAsia" w:hAnsiTheme="minorHAnsi" w:cstheme="minorBidi"/>
           <w:b/>
           <w:bCs/>
-          <w:noProof/>
-          <w:color w:val="auto"/>
-          <w:sz w:val="22"/>
-          <w:szCs w:val="22"/>
-          <w:lang w:val="es-UY" w:eastAsia="en-US"/>
         </w:rPr>
       </w:sdtEndPr>
       <w:sdtContent>
@@ -1214,22 +1216,19 @@
         <w:t>JDK 1.8</w:t>
       </w:r>
     </w:p>
-    <w:p>
-      <w:bookmarkStart w:id="1" w:name="_GoBack"/>
+    <w:p/>
+    <w:p>
+      <w:pPr>
+        <w:pStyle w:val="Ttulo2"/>
+      </w:pPr>
+      <w:bookmarkStart w:id="1" w:name="_Toc26300205"/>
+      <w:r>
+        <w:t>Parte 1</w:t>
+      </w:r>
+      <w:r>
+        <w:t xml:space="preserve"> – Sistema seguro Bell Lapadula</w:t>
+      </w:r>
       <w:bookmarkEnd w:id="1"/>
-    </w:p>
-    <w:p>
-      <w:pPr>
-        <w:pStyle w:val="Ttulo2"/>
-      </w:pPr>
-      <w:bookmarkStart w:id="2" w:name="_Toc26300205"/>
-      <w:r>
-        <w:t>Parte 1</w:t>
-      </w:r>
-      <w:r>
-        <w:t xml:space="preserve"> – Sistema seguro Bell Lapadula</w:t>
-      </w:r>
-      <w:bookmarkEnd w:id="2"/>
     </w:p>
     <w:p>
       <w:pPr>
@@ -1239,17 +1238,463 @@
           <w:numId w:val="2"/>
         </w:numPr>
       </w:pPr>
-      <w:bookmarkStart w:id="3" w:name="_Toc26300206"/>
+      <w:bookmarkStart w:id="2" w:name="_Toc26300206"/>
       <w:r>
         <w:t>Desarrollo</w:t>
       </w:r>
+      <w:bookmarkEnd w:id="2"/>
+    </w:p>
+    <w:p>
+      <w:r>
+        <w:t>** Detalle del desarrollo con fotos del código y explicación</w:t>
+      </w:r>
+    </w:p>
+    <w:tbl>
+      <w:tblPr>
+        <w:tblStyle w:val="Tablaconcuadrcula"/>
+        <w:tblW w:w="0" w:type="auto"/>
+        <w:tblLook w:val="04A0" w:firstRow="1" w:lastRow="0" w:firstColumn="1" w:lastColumn="0" w:noHBand="0" w:noVBand="1"/>
+      </w:tblPr>
+      <w:tblGrid>
+        <w:gridCol w:w="4531"/>
+      </w:tblGrid>
+      <w:tr>
+        <w:tc>
+          <w:tcPr>
+            <w:tcW w:w="4531" w:type="dxa"/>
+            <w:shd w:val="clear" w:color="auto" w:fill="5B9BD5" w:themeFill="accent1"/>
+          </w:tcPr>
+          <w:p>
+            <w:pPr>
+              <w:jc w:val="center"/>
+            </w:pPr>
+            <w:r>
+              <w:t>ObjectManager</w:t>
+            </w:r>
+          </w:p>
+        </w:tc>
+      </w:tr>
+      <w:tr>
+        <w:tc>
+          <w:tcPr>
+            <w:tcW w:w="4531" w:type="dxa"/>
+            <w:shd w:val="clear" w:color="auto" w:fill="92D050"/>
+          </w:tcPr>
+          <w:p>
+            <w:pPr>
+              <w:jc w:val="center"/>
+            </w:pPr>
+            <w:r>
+              <w:t>Properties</w:t>
+            </w:r>
+          </w:p>
+        </w:tc>
+      </w:tr>
+      <w:tr>
+        <w:tc>
+          <w:tcPr>
+            <w:tcW w:w="4531" w:type="dxa"/>
+          </w:tcPr>
+          <w:p>
+            <w:r>
+              <w:rPr>
+                <w:highlight w:val="yellow"/>
+              </w:rPr>
+              <w:t>Objects : ArrayList &lt;SecurityObject&gt;</w:t>
+            </w:r>
+          </w:p>
+        </w:tc>
+      </w:tr>
+      <w:tr>
+        <w:tc>
+          <w:tcPr>
+            <w:tcW w:w="4531" w:type="dxa"/>
+          </w:tcPr>
+          <w:p>
+            <w:r>
+              <w:rPr>
+                <w:highlight w:val="yellow"/>
+              </w:rPr>
+              <w:t>Subjects</w:t>
+            </w:r>
+            <w:r>
+              <w:rPr>
+                <w:highlight w:val="yellow"/>
+              </w:rPr>
+              <w:t>: ArrayList</w:t>
+            </w:r>
+            <w:r>
+              <w:rPr>
+                <w:highlight w:val="yellow"/>
+              </w:rPr>
+              <w:t xml:space="preserve"> &lt;SecuritySubject</w:t>
+            </w:r>
+            <w:r>
+              <w:rPr>
+                <w:highlight w:val="yellow"/>
+              </w:rPr>
+              <w:t>&gt;</w:t>
+            </w:r>
+          </w:p>
+        </w:tc>
+      </w:tr>
+      <w:tr>
+        <w:tc>
+          <w:tcPr>
+            <w:tcW w:w="4531" w:type="dxa"/>
+            <w:shd w:val="clear" w:color="auto" w:fill="92D050"/>
+          </w:tcPr>
+          <w:p>
+            <w:pPr>
+              <w:jc w:val="center"/>
+            </w:pPr>
+            <w:r>
+              <w:t>Methods</w:t>
+            </w:r>
+          </w:p>
+        </w:tc>
+      </w:tr>
+      <w:tr>
+        <w:tc>
+          <w:tcPr>
+            <w:tcW w:w="4531" w:type="dxa"/>
+          </w:tcPr>
+          <w:p>
+            <w:r>
+              <w:rPr>
+                <w:highlight w:val="yellow"/>
+              </w:rPr>
+              <w:t>+getInstance():ObjectManager</w:t>
+            </w:r>
+          </w:p>
+        </w:tc>
+      </w:tr>
+      <w:tr>
+        <w:tc>
+          <w:tcPr>
+            <w:tcW w:w="4531" w:type="dxa"/>
+          </w:tcPr>
+          <w:p>
+            <w:r>
+              <w:rPr>
+                <w:highlight w:val="yellow"/>
+              </w:rPr>
+              <w:t>+</w:t>
+            </w:r>
+            <w:r>
+              <w:rPr>
+                <w:highlight w:val="yellow"/>
+              </w:rPr>
+              <w:t>getObjects() : ArrayList &lt;SecurityObject&gt;</w:t>
+            </w:r>
+          </w:p>
+        </w:tc>
+      </w:tr>
+      <w:tr>
+        <w:tc>
+          <w:tcPr>
+            <w:tcW w:w="4531" w:type="dxa"/>
+          </w:tcPr>
+          <w:p>
+            <w:r>
+              <w:rPr>
+                <w:highlight w:val="yellow"/>
+              </w:rPr>
+              <w:t>+</w:t>
+            </w:r>
+            <w:r>
+              <w:rPr>
+                <w:highlight w:val="yellow"/>
+              </w:rPr>
+              <w:t>getSubjects(): ArrayList&lt;SecuritySubject&gt;</w:t>
+            </w:r>
+          </w:p>
+        </w:tc>
+      </w:tr>
+      <w:tr>
+        <w:tc>
+          <w:tcPr>
+            <w:tcW w:w="4531" w:type="dxa"/>
+          </w:tcPr>
+          <w:p>
+            <w:pPr>
+              <w:rPr>
+                <w:highlight w:val="yellow"/>
+              </w:rPr>
+            </w:pPr>
+            <w:r>
+              <w:rPr>
+                <w:highlight w:val="yellow"/>
+              </w:rPr>
+              <w:t>+createSubject(</w:t>
+            </w:r>
+            <w:r>
+              <w:rPr>
+                <w:highlight w:val="yellow"/>
+              </w:rPr>
+              <w:t>String,Level</w:t>
+            </w:r>
+            <w:r>
+              <w:rPr>
+                <w:highlight w:val="yellow"/>
+              </w:rPr>
+              <w:t>)</w:t>
+            </w:r>
+            <w:r>
+              <w:rPr>
+                <w:highlight w:val="yellow"/>
+              </w:rPr>
+              <w:t xml:space="preserve"> : boolean</w:t>
+            </w:r>
+          </w:p>
+        </w:tc>
+      </w:tr>
+      <w:tr>
+        <w:tc>
+          <w:tcPr>
+            <w:tcW w:w="4531" w:type="dxa"/>
+          </w:tcPr>
+          <w:p>
+            <w:pPr>
+              <w:rPr>
+                <w:highlight w:val="yellow"/>
+              </w:rPr>
+            </w:pPr>
+            <w:r>
+              <w:rPr>
+                <w:highlight w:val="yellow"/>
+              </w:rPr>
+              <w:t>+createObject(</w:t>
+            </w:r>
+            <w:r>
+              <w:rPr>
+                <w:highlight w:val="yellow"/>
+              </w:rPr>
+              <w:t>String, Level</w:t>
+            </w:r>
+            <w:r>
+              <w:rPr>
+                <w:highlight w:val="yellow"/>
+              </w:rPr>
+              <w:t>)</w:t>
+            </w:r>
+            <w:r>
+              <w:rPr>
+                <w:highlight w:val="yellow"/>
+              </w:rPr>
+              <w:t xml:space="preserve"> : boolean</w:t>
+            </w:r>
+          </w:p>
+        </w:tc>
+      </w:tr>
+      <w:tr>
+        <w:tc>
+          <w:tcPr>
+            <w:tcW w:w="4531" w:type="dxa"/>
+          </w:tcPr>
+          <w:p>
+            <w:r>
+              <w:rPr>
+                <w:highlight w:val="yellow"/>
+              </w:rPr>
+              <w:t>-ExistObject()</w:t>
+            </w:r>
+            <w:r>
+              <w:rPr>
+                <w:highlight w:val="yellow"/>
+              </w:rPr>
+              <w:t xml:space="preserve"> : boolean</w:t>
+            </w:r>
+          </w:p>
+        </w:tc>
+      </w:tr>
+      <w:tr>
+        <w:tc>
+          <w:tcPr>
+            <w:tcW w:w="4531" w:type="dxa"/>
+          </w:tcPr>
+          <w:p>
+            <w:r>
+              <w:rPr>
+                <w:highlight w:val="yellow"/>
+              </w:rPr>
+              <w:t>-ExistSubject()</w:t>
+            </w:r>
+            <w:r>
+              <w:rPr>
+                <w:highlight w:val="yellow"/>
+              </w:rPr>
+              <w:t xml:space="preserve"> : boolean</w:t>
+            </w:r>
+          </w:p>
+        </w:tc>
+      </w:tr>
+      <w:tr>
+        <w:tc>
+          <w:tcPr>
+            <w:tcW w:w="4531" w:type="dxa"/>
+          </w:tcPr>
+          <w:p>
+            <w:pPr>
+              <w:rPr>
+                <w:highlight w:val="yellow"/>
+              </w:rPr>
+            </w:pPr>
+            <w:r>
+              <w:rPr>
+                <w:highlight w:val="yellow"/>
+              </w:rPr>
+              <w:t xml:space="preserve">-findObjectByName(String): </w:t>
+            </w:r>
+            <w:r>
+              <w:rPr>
+                <w:highlight w:val="yellow"/>
+              </w:rPr>
+              <w:t>SecurityObject</w:t>
+            </w:r>
+          </w:p>
+        </w:tc>
+      </w:tr>
+      <w:tr>
+        <w:tc>
+          <w:tcPr>
+            <w:tcW w:w="4531" w:type="dxa"/>
+          </w:tcPr>
+          <w:p>
+            <w:pPr>
+              <w:rPr>
+                <w:highlight w:val="yellow"/>
+              </w:rPr>
+            </w:pPr>
+            <w:r>
+              <w:rPr>
+                <w:highlight w:val="yellow"/>
+              </w:rPr>
+              <w:t xml:space="preserve">-findSubjectByName(String): </w:t>
+            </w:r>
+            <w:r>
+              <w:rPr>
+                <w:highlight w:val="yellow"/>
+              </w:rPr>
+              <w:t>Security</w:t>
+            </w:r>
+            <w:r>
+              <w:rPr>
+                <w:highlight w:val="yellow"/>
+              </w:rPr>
+              <w:t>Subject</w:t>
+            </w:r>
+          </w:p>
+        </w:tc>
+      </w:tr>
+      <w:tr>
+        <w:tc>
+          <w:tcPr>
+            <w:tcW w:w="4531" w:type="dxa"/>
+          </w:tcPr>
+          <w:p>
+            <w:pPr>
+              <w:rPr>
+                <w:highlight w:val="yellow"/>
+              </w:rPr>
+            </w:pPr>
+            <w:r>
+              <w:rPr>
+                <w:highlight w:val="yellow"/>
+              </w:rPr>
+              <w:t>+read(String,String): boolean</w:t>
+            </w:r>
+          </w:p>
+        </w:tc>
+      </w:tr>
+      <w:tr>
+        <w:tc>
+          <w:tcPr>
+            <w:tcW w:w="4531" w:type="dxa"/>
+          </w:tcPr>
+          <w:p>
+            <w:pPr>
+              <w:rPr>
+                <w:highlight w:val="yellow"/>
+              </w:rPr>
+            </w:pPr>
+            <w:r>
+              <w:rPr>
+                <w:highlight w:val="yellow"/>
+              </w:rPr>
+              <w:t>+write(String,String,int): boolean</w:t>
+            </w:r>
+          </w:p>
+        </w:tc>
+      </w:tr>
+    </w:tbl>
+    <w:p/>
+    <w:p>
+      <w:r>
+        <w:lastRenderedPageBreak/>
+        <w:t>InstructionObject es el representante de la instrucción</w:t>
+      </w:r>
+      <w:r>
+        <w:t xml:space="preserve"> completa “el comando” y el referencemanager es el encargado de ejecutar</w:t>
+      </w:r>
+      <w:bookmarkStart w:id="3" w:name="_GoBack"/>
       <w:bookmarkEnd w:id="3"/>
     </w:p>
-    <w:p>
-      <w:r>
-        <w:t>** Detalle del desarrollo con fotos del código y explicación</w:t>
-      </w:r>
-    </w:p>
+    <w:p/>
+    <w:tbl>
+      <w:tblPr>
+        <w:tblStyle w:val="Tablaconcuadrcula"/>
+        <w:tblW w:w="0" w:type="auto"/>
+        <w:tblLook w:val="04A0" w:firstRow="1" w:lastRow="0" w:firstColumn="1" w:lastColumn="0" w:noHBand="0" w:noVBand="1"/>
+      </w:tblPr>
+      <w:tblGrid>
+        <w:gridCol w:w="4531"/>
+      </w:tblGrid>
+      <w:tr>
+        <w:tc>
+          <w:tcPr>
+            <w:tcW w:w="4531" w:type="dxa"/>
+            <w:shd w:val="clear" w:color="auto" w:fill="5B9BD5" w:themeFill="accent1"/>
+          </w:tcPr>
+          <w:p>
+            <w:pPr>
+              <w:jc w:val="center"/>
+            </w:pPr>
+            <w:r>
+              <w:t>InstructionObject</w:t>
+            </w:r>
+          </w:p>
+        </w:tc>
+      </w:tr>
+      <w:tr>
+        <w:tc>
+          <w:tcPr>
+            <w:tcW w:w="4531" w:type="dxa"/>
+            <w:shd w:val="clear" w:color="auto" w:fill="92D050"/>
+          </w:tcPr>
+          <w:p>
+            <w:pPr>
+              <w:jc w:val="center"/>
+            </w:pPr>
+            <w:r>
+              <w:t>Properties</w:t>
+            </w:r>
+          </w:p>
+        </w:tc>
+      </w:tr>
+      <w:tr>
+        <w:tc>
+          <w:tcPr>
+            <w:tcW w:w="4531" w:type="dxa"/>
+          </w:tcPr>
+          <w:p/>
+        </w:tc>
+      </w:tr>
+    </w:tbl>
+    <w:p/>
+    <w:p/>
+    <w:p/>
+    <w:p/>
     <w:p>
       <w:pPr>
         <w:pStyle w:val="Ttulo3"/>
@@ -1361,7 +1806,6 @@
       </w:pPr>
       <w:bookmarkStart w:id="10" w:name="_Toc26300213"/>
       <w:r>
-        <w:lastRenderedPageBreak/>
         <w:t xml:space="preserve">2.3 </w:t>
       </w:r>
       <w:r>
@@ -2397,6 +2841,25 @@
       <w:contextualSpacing/>
     </w:pPr>
   </w:style>
+  <w:style w:type="table" w:styleId="Tablaconcuadrcula">
+    <w:name w:val="Table Grid"/>
+    <w:basedOn w:val="Tablanormal"/>
+    <w:uiPriority w:val="39"/>
+    <w:rsid w:val="001C4B25"/>
+    <w:pPr>
+      <w:spacing w:after="0" w:line="240" w:lineRule="auto"/>
+    </w:pPr>
+    <w:tblPr>
+      <w:tblBorders>
+        <w:top w:val="single" w:sz="4" w:space="0" w:color="auto"/>
+        <w:left w:val="single" w:sz="4" w:space="0" w:color="auto"/>
+        <w:bottom w:val="single" w:sz="4" w:space="0" w:color="auto"/>
+        <w:right w:val="single" w:sz="4" w:space="0" w:color="auto"/>
+        <w:insideH w:val="single" w:sz="4" w:space="0" w:color="auto"/>
+        <w:insideV w:val="single" w:sz="4" w:space="0" w:color="auto"/>
+      </w:tblBorders>
+    </w:tblPr>
+  </w:style>
 </w:styles>
 </file>
 
@@ -2666,7 +3129,7 @@
 </file>
 
 <file path=customXml/itemProps1.xml><?xml version="1.0" encoding="utf-8"?>
-<ds:datastoreItem xmlns:ds="http://schemas.openxmlformats.org/officeDocument/2006/customXml" ds:itemID="{28918B39-0C78-4D67-B3AE-61038B0145E8}">
+<ds:datastoreItem xmlns:ds="http://schemas.openxmlformats.org/officeDocument/2006/customXml" ds:itemID="{4C9A3021-E70C-420D-B728-EA1E9DCAFCA4}">
   <ds:schemaRefs>
     <ds:schemaRef ds:uri="http://schemas.openxmlformats.org/officeDocument/2006/bibliography"/>
   </ds:schemaRefs>

</xml_diff>

<commit_message>
Fin de Parte 1 - testeado
</commit_message>
<xml_diff>
--- a/BLPObl/docs/Obligatorio ASSI - Ferraz (200112) - Zito (111725) .docx
+++ b/BLPObl/docs/Obligatorio ASSI - Ferraz (200112) - Zito (111725) .docx
@@ -418,12 +418,17 @@
             <w:t>Tabla de contenido</w:t>
           </w:r>
         </w:p>
+        <w:bookmarkStart w:id="0" w:name="_GoBack"/>
+        <w:bookmarkEnd w:id="0"/>
         <w:p>
           <w:pPr>
             <w:pStyle w:val="TDC1"/>
             <w:tabs>
               <w:tab w:val="right" w:leader="dot" w:pos="8494"/>
             </w:tabs>
+            <w:rPr>
+              <w:lang w:val="es-ES" w:eastAsia="es-ES"/>
+            </w:rPr>
           </w:pPr>
           <w:r>
             <w:rPr>
@@ -446,7 +451,7 @@
             </w:rPr>
             <w:fldChar w:fldCharType="separate"/>
           </w:r>
-          <w:hyperlink w:anchor="_Toc26300204" w:history="1">
+          <w:hyperlink w:anchor="_Toc26397899" w:history="1">
             <w:r>
               <w:rPr>
                 <w:rStyle w:val="Hipervnculo"/>
@@ -469,7 +474,7 @@
               <w:rPr>
                 <w:webHidden/>
               </w:rPr>
-              <w:instrText xml:space="preserve"> PAGEREF _Toc26300204 \h </w:instrText>
+              <w:instrText xml:space="preserve"> PAGEREF _Toc26397899 \h </w:instrText>
             </w:r>
             <w:r>
               <w:rPr>
@@ -502,12 +507,75 @@
             <w:tabs>
               <w:tab w:val="right" w:leader="dot" w:pos="8494"/>
             </w:tabs>
+            <w:rPr>
+              <w:lang w:val="es-ES" w:eastAsia="es-ES"/>
+            </w:rPr>
           </w:pPr>
-          <w:hyperlink w:anchor="_Toc26300205" w:history="1">
+          <w:hyperlink w:anchor="_Toc26397900" w:history="1">
             <w:r>
               <w:rPr>
                 <w:rStyle w:val="Hipervnculo"/>
               </w:rPr>
+              <w:t>Tecnología utilizada</w:t>
+            </w:r>
+            <w:r>
+              <w:rPr>
+                <w:webHidden/>
+              </w:rPr>
+              <w:tab/>
+            </w:r>
+            <w:r>
+              <w:rPr>
+                <w:webHidden/>
+              </w:rPr>
+              <w:fldChar w:fldCharType="begin"/>
+            </w:r>
+            <w:r>
+              <w:rPr>
+                <w:webHidden/>
+              </w:rPr>
+              <w:instrText xml:space="preserve"> PAGEREF _Toc26397900 \h </w:instrText>
+            </w:r>
+            <w:r>
+              <w:rPr>
+                <w:webHidden/>
+              </w:rPr>
+            </w:r>
+            <w:r>
+              <w:rPr>
+                <w:webHidden/>
+              </w:rPr>
+              <w:fldChar w:fldCharType="separate"/>
+            </w:r>
+            <w:r>
+              <w:rPr>
+                <w:webHidden/>
+              </w:rPr>
+              <w:t>3</w:t>
+            </w:r>
+            <w:r>
+              <w:rPr>
+                <w:webHidden/>
+              </w:rPr>
+              <w:fldChar w:fldCharType="end"/>
+            </w:r>
+          </w:hyperlink>
+        </w:p>
+        <w:p>
+          <w:pPr>
+            <w:pStyle w:val="TDC2"/>
+            <w:tabs>
+              <w:tab w:val="right" w:leader="dot" w:pos="8494"/>
+            </w:tabs>
+            <w:rPr>
+              <w:lang w:val="es-ES" w:eastAsia="es-ES"/>
+            </w:rPr>
+          </w:pPr>
+          <w:hyperlink w:anchor="_Toc26397901" w:history="1">
+            <w:r>
+              <w:rPr>
+                <w:rStyle w:val="Hipervnculo"/>
+              </w:rPr>
               <w:t>Parte 1 – Sistema seguro Bell Lapadula</w:t>
             </w:r>
             <w:r>
@@ -526,7 +594,7 @@
               <w:rPr>
                 <w:webHidden/>
               </w:rPr>
-              <w:instrText xml:space="preserve"> PAGEREF _Toc26300205 \h </w:instrText>
+              <w:instrText xml:space="preserve"> PAGEREF _Toc26397901 \h </w:instrText>
             </w:r>
             <w:r>
               <w:rPr>
@@ -543,7 +611,153 @@
               <w:rPr>
                 <w:webHidden/>
               </w:rPr>
-              <w:t>3</w:t>
+              <w:t>4</w:t>
+            </w:r>
+            <w:r>
+              <w:rPr>
+                <w:webHidden/>
+              </w:rPr>
+              <w:fldChar w:fldCharType="end"/>
+            </w:r>
+          </w:hyperlink>
+        </w:p>
+        <w:p>
+          <w:pPr>
+            <w:pStyle w:val="TDC3"/>
+            <w:tabs>
+              <w:tab w:val="left" w:pos="1100"/>
+              <w:tab w:val="right" w:leader="dot" w:pos="8494"/>
+            </w:tabs>
+            <w:rPr>
+              <w:lang w:val="es-ES" w:eastAsia="es-ES"/>
+            </w:rPr>
+          </w:pPr>
+          <w:hyperlink w:anchor="_Toc26397902" w:history="1">
+            <w:r>
+              <w:rPr>
+                <w:rStyle w:val="Hipervnculo"/>
+              </w:rPr>
+              <w:t>1.1</w:t>
+            </w:r>
+            <w:r>
+              <w:rPr>
+                <w:lang w:val="es-ES" w:eastAsia="es-ES"/>
+              </w:rPr>
+              <w:tab/>
+            </w:r>
+            <w:r>
+              <w:rPr>
+                <w:rStyle w:val="Hipervnculo"/>
+              </w:rPr>
+              <w:t>Desarrollo</w:t>
+            </w:r>
+            <w:r>
+              <w:rPr>
+                <w:webHidden/>
+              </w:rPr>
+              <w:tab/>
+            </w:r>
+            <w:r>
+              <w:rPr>
+                <w:webHidden/>
+              </w:rPr>
+              <w:fldChar w:fldCharType="begin"/>
+            </w:r>
+            <w:r>
+              <w:rPr>
+                <w:webHidden/>
+              </w:rPr>
+              <w:instrText xml:space="preserve"> PAGEREF _Toc26397902 \h </w:instrText>
+            </w:r>
+            <w:r>
+              <w:rPr>
+                <w:webHidden/>
+              </w:rPr>
+            </w:r>
+            <w:r>
+              <w:rPr>
+                <w:webHidden/>
+              </w:rPr>
+              <w:fldChar w:fldCharType="separate"/>
+            </w:r>
+            <w:r>
+              <w:rPr>
+                <w:webHidden/>
+              </w:rPr>
+              <w:t>4</w:t>
+            </w:r>
+            <w:r>
+              <w:rPr>
+                <w:webHidden/>
+              </w:rPr>
+              <w:fldChar w:fldCharType="end"/>
+            </w:r>
+          </w:hyperlink>
+        </w:p>
+        <w:p>
+          <w:pPr>
+            <w:pStyle w:val="TDC3"/>
+            <w:tabs>
+              <w:tab w:val="left" w:pos="1100"/>
+              <w:tab w:val="right" w:leader="dot" w:pos="8494"/>
+            </w:tabs>
+            <w:rPr>
+              <w:lang w:val="es-ES" w:eastAsia="es-ES"/>
+            </w:rPr>
+          </w:pPr>
+          <w:hyperlink w:anchor="_Toc26397903" w:history="1">
+            <w:r>
+              <w:rPr>
+                <w:rStyle w:val="Hipervnculo"/>
+              </w:rPr>
+              <w:t>1.2</w:t>
+            </w:r>
+            <w:r>
+              <w:rPr>
+                <w:lang w:val="es-ES" w:eastAsia="es-ES"/>
+              </w:rPr>
+              <w:tab/>
+            </w:r>
+            <w:r>
+              <w:rPr>
+                <w:rStyle w:val="Hipervnculo"/>
+              </w:rPr>
+              <w:t>Instalación</w:t>
+            </w:r>
+            <w:r>
+              <w:rPr>
+                <w:webHidden/>
+              </w:rPr>
+              <w:tab/>
+            </w:r>
+            <w:r>
+              <w:rPr>
+                <w:webHidden/>
+              </w:rPr>
+              <w:fldChar w:fldCharType="begin"/>
+            </w:r>
+            <w:r>
+              <w:rPr>
+                <w:webHidden/>
+              </w:rPr>
+              <w:instrText xml:space="preserve"> PAGEREF _Toc26397903 \h </w:instrText>
+            </w:r>
+            <w:r>
+              <w:rPr>
+                <w:webHidden/>
+              </w:rPr>
+            </w:r>
+            <w:r>
+              <w:rPr>
+                <w:webHidden/>
+              </w:rPr>
+              <w:fldChar w:fldCharType="separate"/>
+            </w:r>
+            <w:r>
+              <w:rPr>
+                <w:webHidden/>
+              </w:rPr>
+              <w:t>6</w:t>
             </w:r>
             <w:r>
               <w:rPr>
@@ -559,13 +773,16 @@
             <w:tabs>
               <w:tab w:val="right" w:leader="dot" w:pos="8494"/>
             </w:tabs>
+            <w:rPr>
+              <w:lang w:val="es-ES" w:eastAsia="es-ES"/>
+            </w:rPr>
           </w:pPr>
-          <w:hyperlink w:anchor="_Toc26300206" w:history="1">
+          <w:hyperlink w:anchor="_Toc26397904" w:history="1">
             <w:r>
               <w:rPr>
                 <w:rStyle w:val="Hipervnculo"/>
               </w:rPr>
-              <w:t>1.1 Desarrollo</w:t>
+              <w:t>1.3 Prueba</w:t>
             </w:r>
             <w:r>
               <w:rPr>
@@ -583,7 +800,7 @@
               <w:rPr>
                 <w:webHidden/>
               </w:rPr>
-              <w:instrText xml:space="preserve"> PAGEREF _Toc26300206 \h </w:instrText>
+              <w:instrText xml:space="preserve"> PAGEREF _Toc26397904 \h </w:instrText>
             </w:r>
             <w:r>
               <w:rPr>
@@ -600,7 +817,7 @@
               <w:rPr>
                 <w:webHidden/>
               </w:rPr>
-              <w:t>3</w:t>
+              <w:t>7</w:t>
             </w:r>
             <w:r>
               <w:rPr>
@@ -616,13 +833,16 @@
             <w:tabs>
               <w:tab w:val="right" w:leader="dot" w:pos="8494"/>
             </w:tabs>
+            <w:rPr>
+              <w:lang w:val="es-ES" w:eastAsia="es-ES"/>
+            </w:rPr>
           </w:pPr>
-          <w:hyperlink w:anchor="_Toc26300207" w:history="1">
+          <w:hyperlink w:anchor="_Toc26397905" w:history="1">
             <w:r>
               <w:rPr>
                 <w:rStyle w:val="Hipervnculo"/>
               </w:rPr>
-              <w:t>1.2 Instalación</w:t>
+              <w:t>1.4 Conclusión</w:t>
             </w:r>
             <w:r>
               <w:rPr>
@@ -640,7 +860,7 @@
               <w:rPr>
                 <w:webHidden/>
               </w:rPr>
-              <w:instrText xml:space="preserve"> PAGEREF _Toc26300207 \h </w:instrText>
+              <w:instrText xml:space="preserve"> PAGEREF _Toc26397905 \h </w:instrText>
             </w:r>
             <w:r>
               <w:rPr>
@@ -657,7 +877,67 @@
               <w:rPr>
                 <w:webHidden/>
               </w:rPr>
-              <w:t>3</w:t>
+              <w:t>7</w:t>
+            </w:r>
+            <w:r>
+              <w:rPr>
+                <w:webHidden/>
+              </w:rPr>
+              <w:fldChar w:fldCharType="end"/>
+            </w:r>
+          </w:hyperlink>
+        </w:p>
+        <w:p>
+          <w:pPr>
+            <w:pStyle w:val="TDC2"/>
+            <w:tabs>
+              <w:tab w:val="right" w:leader="dot" w:pos="8494"/>
+            </w:tabs>
+            <w:rPr>
+              <w:lang w:val="es-ES" w:eastAsia="es-ES"/>
+            </w:rPr>
+          </w:pPr>
+          <w:hyperlink w:anchor="_Toc26397906" w:history="1">
+            <w:r>
+              <w:rPr>
+                <w:rStyle w:val="Hipervnculo"/>
+              </w:rPr>
+              <w:t>Parte 2 – Canal Encubierto</w:t>
+            </w:r>
+            <w:r>
+              <w:rPr>
+                <w:webHidden/>
+              </w:rPr>
+              <w:tab/>
+            </w:r>
+            <w:r>
+              <w:rPr>
+                <w:webHidden/>
+              </w:rPr>
+              <w:fldChar w:fldCharType="begin"/>
+            </w:r>
+            <w:r>
+              <w:rPr>
+                <w:webHidden/>
+              </w:rPr>
+              <w:instrText xml:space="preserve"> PAGEREF _Toc26397906 \h </w:instrText>
+            </w:r>
+            <w:r>
+              <w:rPr>
+                <w:webHidden/>
+              </w:rPr>
+            </w:r>
+            <w:r>
+              <w:rPr>
+                <w:webHidden/>
+              </w:rPr>
+              <w:fldChar w:fldCharType="separate"/>
+            </w:r>
+            <w:r>
+              <w:rPr>
+                <w:webHidden/>
+              </w:rPr>
+              <w:t>8</w:t>
             </w:r>
             <w:r>
               <w:rPr>
@@ -673,13 +953,16 @@
             <w:tabs>
               <w:tab w:val="right" w:leader="dot" w:pos="8494"/>
             </w:tabs>
+            <w:rPr>
+              <w:lang w:val="es-ES" w:eastAsia="es-ES"/>
+            </w:rPr>
           </w:pPr>
-          <w:hyperlink w:anchor="_Toc26300208" w:history="1">
+          <w:hyperlink w:anchor="_Toc26397907" w:history="1">
             <w:r>
               <w:rPr>
                 <w:rStyle w:val="Hipervnculo"/>
               </w:rPr>
-              <w:t>1.3 Prueba</w:t>
+              <w:t>2.1 Desarrollo</w:t>
             </w:r>
             <w:r>
               <w:rPr>
@@ -697,7 +980,7 @@
               <w:rPr>
                 <w:webHidden/>
               </w:rPr>
-              <w:instrText xml:space="preserve"> PAGEREF _Toc26300208 \h </w:instrText>
+              <w:instrText xml:space="preserve"> PAGEREF _Toc26397907 \h </w:instrText>
             </w:r>
             <w:r>
               <w:rPr>
@@ -714,7 +997,7 @@
               <w:rPr>
                 <w:webHidden/>
               </w:rPr>
-              <w:t>3</w:t>
+              <w:t>8</w:t>
             </w:r>
             <w:r>
               <w:rPr>
@@ -730,13 +1013,16 @@
             <w:tabs>
               <w:tab w:val="right" w:leader="dot" w:pos="8494"/>
             </w:tabs>
+            <w:rPr>
+              <w:lang w:val="es-ES" w:eastAsia="es-ES"/>
+            </w:rPr>
           </w:pPr>
-          <w:hyperlink w:anchor="_Toc26300209" w:history="1">
+          <w:hyperlink w:anchor="_Toc26397908" w:history="1">
             <w:r>
               <w:rPr>
                 <w:rStyle w:val="Hipervnculo"/>
               </w:rPr>
-              <w:t>1.4 Reflexión</w:t>
+              <w:t>2.2 Instalación</w:t>
             </w:r>
             <w:r>
               <w:rPr>
@@ -754,7 +1040,7 @@
               <w:rPr>
                 <w:webHidden/>
               </w:rPr>
-              <w:instrText xml:space="preserve"> PAGEREF _Toc26300209 \h </w:instrText>
+              <w:instrText xml:space="preserve"> PAGEREF _Toc26397908 \h </w:instrText>
             </w:r>
             <w:r>
               <w:rPr>
@@ -771,7 +1057,127 @@
               <w:rPr>
                 <w:webHidden/>
               </w:rPr>
-              <w:t>3</w:t>
+              <w:t>8</w:t>
+            </w:r>
+            <w:r>
+              <w:rPr>
+                <w:webHidden/>
+              </w:rPr>
+              <w:fldChar w:fldCharType="end"/>
+            </w:r>
+          </w:hyperlink>
+        </w:p>
+        <w:p>
+          <w:pPr>
+            <w:pStyle w:val="TDC3"/>
+            <w:tabs>
+              <w:tab w:val="right" w:leader="dot" w:pos="8494"/>
+            </w:tabs>
+            <w:rPr>
+              <w:lang w:val="es-ES" w:eastAsia="es-ES"/>
+            </w:rPr>
+          </w:pPr>
+          <w:hyperlink w:anchor="_Toc26397909" w:history="1">
+            <w:r>
+              <w:rPr>
+                <w:rStyle w:val="Hipervnculo"/>
+              </w:rPr>
+              <w:t>2.3 Prueba</w:t>
+            </w:r>
+            <w:r>
+              <w:rPr>
+                <w:webHidden/>
+              </w:rPr>
+              <w:tab/>
+            </w:r>
+            <w:r>
+              <w:rPr>
+                <w:webHidden/>
+              </w:rPr>
+              <w:fldChar w:fldCharType="begin"/>
+            </w:r>
+            <w:r>
+              <w:rPr>
+                <w:webHidden/>
+              </w:rPr>
+              <w:instrText xml:space="preserve"> PAGEREF _Toc26397909 \h </w:instrText>
+            </w:r>
+            <w:r>
+              <w:rPr>
+                <w:webHidden/>
+              </w:rPr>
+            </w:r>
+            <w:r>
+              <w:rPr>
+                <w:webHidden/>
+              </w:rPr>
+              <w:fldChar w:fldCharType="separate"/>
+            </w:r>
+            <w:r>
+              <w:rPr>
+                <w:webHidden/>
+              </w:rPr>
+              <w:t>8</w:t>
+            </w:r>
+            <w:r>
+              <w:rPr>
+                <w:webHidden/>
+              </w:rPr>
+              <w:fldChar w:fldCharType="end"/>
+            </w:r>
+          </w:hyperlink>
+        </w:p>
+        <w:p>
+          <w:pPr>
+            <w:pStyle w:val="TDC3"/>
+            <w:tabs>
+              <w:tab w:val="right" w:leader="dot" w:pos="8494"/>
+            </w:tabs>
+            <w:rPr>
+              <w:lang w:val="es-ES" w:eastAsia="es-ES"/>
+            </w:rPr>
+          </w:pPr>
+          <w:hyperlink w:anchor="_Toc26397910" w:history="1">
+            <w:r>
+              <w:rPr>
+                <w:rStyle w:val="Hipervnculo"/>
+              </w:rPr>
+              <w:t>2.4 Conclusión</w:t>
+            </w:r>
+            <w:r>
+              <w:rPr>
+                <w:webHidden/>
+              </w:rPr>
+              <w:tab/>
+            </w:r>
+            <w:r>
+              <w:rPr>
+                <w:webHidden/>
+              </w:rPr>
+              <w:fldChar w:fldCharType="begin"/>
+            </w:r>
+            <w:r>
+              <w:rPr>
+                <w:webHidden/>
+              </w:rPr>
+              <w:instrText xml:space="preserve"> PAGEREF _Toc26397910 \h </w:instrText>
+            </w:r>
+            <w:r>
+              <w:rPr>
+                <w:webHidden/>
+              </w:rPr>
+            </w:r>
+            <w:r>
+              <w:rPr>
+                <w:webHidden/>
+              </w:rPr>
+              <w:fldChar w:fldCharType="separate"/>
+            </w:r>
+            <w:r>
+              <w:rPr>
+                <w:webHidden/>
+              </w:rPr>
+              <w:t>8</w:t>
             </w:r>
             <w:r>
               <w:rPr>
@@ -787,13 +1193,16 @@
             <w:tabs>
               <w:tab w:val="right" w:leader="dot" w:pos="8494"/>
             </w:tabs>
+            <w:rPr>
+              <w:lang w:val="es-ES" w:eastAsia="es-ES"/>
+            </w:rPr>
           </w:pPr>
-          <w:hyperlink w:anchor="_Toc26300210" w:history="1">
+          <w:hyperlink w:anchor="_Toc26397911" w:history="1">
             <w:r>
               <w:rPr>
                 <w:rStyle w:val="Hipervnculo"/>
               </w:rPr>
-              <w:t>Parte 2 – Canal Encubierto</w:t>
+              <w:t>Conclusión Final</w:t>
             </w:r>
             <w:r>
               <w:rPr>
@@ -811,7 +1220,7 @@
               <w:rPr>
                 <w:webHidden/>
               </w:rPr>
-              <w:instrText xml:space="preserve"> PAGEREF _Toc26300210 \h </w:instrText>
+              <w:instrText xml:space="preserve"> PAGEREF _Toc26397911 \h </w:instrText>
             </w:r>
             <w:r>
               <w:rPr>
@@ -828,235 +1237,7 @@
               <w:rPr>
                 <w:webHidden/>
               </w:rPr>
-              <w:t>3</w:t>
-            </w:r>
-            <w:r>
-              <w:rPr>
-                <w:webHidden/>
-              </w:rPr>
-              <w:fldChar w:fldCharType="end"/>
-            </w:r>
-          </w:hyperlink>
-        </w:p>
-        <w:p>
-          <w:pPr>
-            <w:pStyle w:val="TDC3"/>
-            <w:tabs>
-              <w:tab w:val="right" w:leader="dot" w:pos="8494"/>
-            </w:tabs>
-          </w:pPr>
-          <w:hyperlink w:anchor="_Toc26300211" w:history="1">
-            <w:r>
-              <w:rPr>
-                <w:rStyle w:val="Hipervnculo"/>
-              </w:rPr>
-              <w:t>2.1 Desarrollo</w:t>
-            </w:r>
-            <w:r>
-              <w:rPr>
-                <w:webHidden/>
-              </w:rPr>
-              <w:tab/>
-            </w:r>
-            <w:r>
-              <w:rPr>
-                <w:webHidden/>
-              </w:rPr>
-              <w:fldChar w:fldCharType="begin"/>
-            </w:r>
-            <w:r>
-              <w:rPr>
-                <w:webHidden/>
-              </w:rPr>
-              <w:instrText xml:space="preserve"> PAGEREF _Toc26300211 \h </w:instrText>
-            </w:r>
-            <w:r>
-              <w:rPr>
-                <w:webHidden/>
-              </w:rPr>
-            </w:r>
-            <w:r>
-              <w:rPr>
-                <w:webHidden/>
-              </w:rPr>
-              <w:fldChar w:fldCharType="separate"/>
-            </w:r>
-            <w:r>
-              <w:rPr>
-                <w:webHidden/>
-              </w:rPr>
-              <w:t>3</w:t>
-            </w:r>
-            <w:r>
-              <w:rPr>
-                <w:webHidden/>
-              </w:rPr>
-              <w:fldChar w:fldCharType="end"/>
-            </w:r>
-          </w:hyperlink>
-        </w:p>
-        <w:p>
-          <w:pPr>
-            <w:pStyle w:val="TDC3"/>
-            <w:tabs>
-              <w:tab w:val="right" w:leader="dot" w:pos="8494"/>
-            </w:tabs>
-          </w:pPr>
-          <w:hyperlink w:anchor="_Toc26300212" w:history="1">
-            <w:r>
-              <w:rPr>
-                <w:rStyle w:val="Hipervnculo"/>
-              </w:rPr>
-              <w:t>2.2 Instalación</w:t>
-            </w:r>
-            <w:r>
-              <w:rPr>
-                <w:webHidden/>
-              </w:rPr>
-              <w:tab/>
-            </w:r>
-            <w:r>
-              <w:rPr>
-                <w:webHidden/>
-              </w:rPr>
-              <w:fldChar w:fldCharType="begin"/>
-            </w:r>
-            <w:r>
-              <w:rPr>
-                <w:webHidden/>
-              </w:rPr>
-              <w:instrText xml:space="preserve"> PAGEREF _Toc26300212 \h </w:instrText>
-            </w:r>
-            <w:r>
-              <w:rPr>
-                <w:webHidden/>
-              </w:rPr>
-            </w:r>
-            <w:r>
-              <w:rPr>
-                <w:webHidden/>
-              </w:rPr>
-              <w:fldChar w:fldCharType="separate"/>
-            </w:r>
-            <w:r>
-              <w:rPr>
-                <w:webHidden/>
-              </w:rPr>
-              <w:t>3</w:t>
-            </w:r>
-            <w:r>
-              <w:rPr>
-                <w:webHidden/>
-              </w:rPr>
-              <w:fldChar w:fldCharType="end"/>
-            </w:r>
-          </w:hyperlink>
-        </w:p>
-        <w:p>
-          <w:pPr>
-            <w:pStyle w:val="TDC3"/>
-            <w:tabs>
-              <w:tab w:val="right" w:leader="dot" w:pos="8494"/>
-            </w:tabs>
-          </w:pPr>
-          <w:hyperlink w:anchor="_Toc26300213" w:history="1">
-            <w:r>
-              <w:rPr>
-                <w:rStyle w:val="Hipervnculo"/>
-              </w:rPr>
-              <w:t>2.3 Prueba</w:t>
-            </w:r>
-            <w:r>
-              <w:rPr>
-                <w:webHidden/>
-              </w:rPr>
-              <w:tab/>
-            </w:r>
-            <w:r>
-              <w:rPr>
-                <w:webHidden/>
-              </w:rPr>
-              <w:fldChar w:fldCharType="begin"/>
-            </w:r>
-            <w:r>
-              <w:rPr>
-                <w:webHidden/>
-              </w:rPr>
-              <w:instrText xml:space="preserve"> PAGEREF _Toc26300213 \h </w:instrText>
-            </w:r>
-            <w:r>
-              <w:rPr>
-                <w:webHidden/>
-              </w:rPr>
-            </w:r>
-            <w:r>
-              <w:rPr>
-                <w:webHidden/>
-              </w:rPr>
-              <w:fldChar w:fldCharType="separate"/>
-            </w:r>
-            <w:r>
-              <w:rPr>
-                <w:webHidden/>
-              </w:rPr>
-              <w:t>3</w:t>
-            </w:r>
-            <w:r>
-              <w:rPr>
-                <w:webHidden/>
-              </w:rPr>
-              <w:fldChar w:fldCharType="end"/>
-            </w:r>
-          </w:hyperlink>
-        </w:p>
-        <w:p>
-          <w:pPr>
-            <w:pStyle w:val="TDC3"/>
-            <w:tabs>
-              <w:tab w:val="right" w:leader="dot" w:pos="8494"/>
-            </w:tabs>
-          </w:pPr>
-          <w:hyperlink w:anchor="_Toc26300214" w:history="1">
-            <w:r>
-              <w:rPr>
-                <w:rStyle w:val="Hipervnculo"/>
-              </w:rPr>
-              <w:t>2.4 Reflexión</w:t>
-            </w:r>
-            <w:r>
-              <w:rPr>
-                <w:webHidden/>
-              </w:rPr>
-              <w:tab/>
-            </w:r>
-            <w:r>
-              <w:rPr>
-                <w:webHidden/>
-              </w:rPr>
-              <w:fldChar w:fldCharType="begin"/>
-            </w:r>
-            <w:r>
-              <w:rPr>
-                <w:webHidden/>
-              </w:rPr>
-              <w:instrText xml:space="preserve"> PAGEREF _Toc26300214 \h </w:instrText>
-            </w:r>
-            <w:r>
-              <w:rPr>
-                <w:webHidden/>
-              </w:rPr>
-            </w:r>
-            <w:r>
-              <w:rPr>
-                <w:webHidden/>
-              </w:rPr>
-              <w:fldChar w:fldCharType="separate"/>
-            </w:r>
-            <w:r>
-              <w:rPr>
-                <w:webHidden/>
-              </w:rPr>
-              <w:t>3</w:t>
+              <w:t>8</w:t>
             </w:r>
             <w:r>
               <w:rPr>
@@ -1094,12 +1275,12 @@
       <w:pPr>
         <w:pStyle w:val="Ttulo1"/>
       </w:pPr>
-      <w:bookmarkStart w:id="0" w:name="_Toc26300204"/>
+      <w:bookmarkStart w:id="1" w:name="_Toc26397899"/>
       <w:r>
         <w:lastRenderedPageBreak/>
         <w:t>Introducción</w:t>
       </w:r>
-      <w:bookmarkEnd w:id="0"/>
+      <w:bookmarkEnd w:id="1"/>
     </w:p>
     <w:p>
       <w:pPr>
@@ -1166,9 +1347,11 @@
       <w:pPr>
         <w:pStyle w:val="Ttulo2"/>
       </w:pPr>
+      <w:bookmarkStart w:id="2" w:name="_Toc26397900"/>
       <w:r>
         <w:t>Tecnología utilizada</w:t>
       </w:r>
+      <w:bookmarkEnd w:id="2"/>
     </w:p>
     <w:p>
       <w:r>
@@ -1216,19 +1399,24 @@
         <w:t>JDK 1.8</w:t>
       </w:r>
     </w:p>
+    <w:p>
+      <w:r>
+        <w:br w:type="page"/>
+      </w:r>
+    </w:p>
     <w:p/>
     <w:p>
       <w:pPr>
         <w:pStyle w:val="Ttulo2"/>
       </w:pPr>
-      <w:bookmarkStart w:id="1" w:name="_Toc26300205"/>
+      <w:bookmarkStart w:id="3" w:name="_Toc26397901"/>
       <w:r>
         <w:t>Parte 1</w:t>
       </w:r>
       <w:r>
         <w:t xml:space="preserve"> – Sistema seguro Bell Lapadula</w:t>
       </w:r>
-      <w:bookmarkEnd w:id="1"/>
+      <w:bookmarkEnd w:id="3"/>
     </w:p>
     <w:p>
       <w:pPr>
@@ -1238,407 +1426,11 @@
           <w:numId w:val="2"/>
         </w:numPr>
       </w:pPr>
-      <w:bookmarkStart w:id="2" w:name="_Toc26300206"/>
+      <w:bookmarkStart w:id="4" w:name="_Toc26397902"/>
       <w:r>
         <w:t>Desarrollo</w:t>
       </w:r>
-      <w:bookmarkEnd w:id="2"/>
-    </w:p>
-    <w:p>
-      <w:r>
-        <w:t>** Detalle del desarrollo con fotos del código y explicación</w:t>
-      </w:r>
-    </w:p>
-    <w:tbl>
-      <w:tblPr>
-        <w:tblStyle w:val="Tablaconcuadrcula"/>
-        <w:tblW w:w="0" w:type="auto"/>
-        <w:tblLook w:val="04A0" w:firstRow="1" w:lastRow="0" w:firstColumn="1" w:lastColumn="0" w:noHBand="0" w:noVBand="1"/>
-      </w:tblPr>
-      <w:tblGrid>
-        <w:gridCol w:w="4531"/>
-      </w:tblGrid>
-      <w:tr>
-        <w:tc>
-          <w:tcPr>
-            <w:tcW w:w="4531" w:type="dxa"/>
-            <w:shd w:val="clear" w:color="auto" w:fill="5B9BD5" w:themeFill="accent1"/>
-          </w:tcPr>
-          <w:p>
-            <w:pPr>
-              <w:jc w:val="center"/>
-            </w:pPr>
-            <w:r>
-              <w:t>ObjectManager</w:t>
-            </w:r>
-          </w:p>
-        </w:tc>
-      </w:tr>
-      <w:tr>
-        <w:tc>
-          <w:tcPr>
-            <w:tcW w:w="4531" w:type="dxa"/>
-            <w:shd w:val="clear" w:color="auto" w:fill="92D050"/>
-          </w:tcPr>
-          <w:p>
-            <w:pPr>
-              <w:jc w:val="center"/>
-            </w:pPr>
-            <w:r>
-              <w:t>Properties</w:t>
-            </w:r>
-          </w:p>
-        </w:tc>
-      </w:tr>
-      <w:tr>
-        <w:tc>
-          <w:tcPr>
-            <w:tcW w:w="4531" w:type="dxa"/>
-          </w:tcPr>
-          <w:p>
-            <w:r>
-              <w:rPr>
-                <w:highlight w:val="yellow"/>
-              </w:rPr>
-              <w:t>Objects : ArrayList &lt;SecurityObject&gt;</w:t>
-            </w:r>
-          </w:p>
-        </w:tc>
-      </w:tr>
-      <w:tr>
-        <w:tc>
-          <w:tcPr>
-            <w:tcW w:w="4531" w:type="dxa"/>
-          </w:tcPr>
-          <w:p>
-            <w:r>
-              <w:rPr>
-                <w:highlight w:val="yellow"/>
-              </w:rPr>
-              <w:t>Subjects</w:t>
-            </w:r>
-            <w:r>
-              <w:rPr>
-                <w:highlight w:val="yellow"/>
-              </w:rPr>
-              <w:t>: ArrayList</w:t>
-            </w:r>
-            <w:r>
-              <w:rPr>
-                <w:highlight w:val="yellow"/>
-              </w:rPr>
-              <w:t xml:space="preserve"> &lt;SecuritySubject</w:t>
-            </w:r>
-            <w:r>
-              <w:rPr>
-                <w:highlight w:val="yellow"/>
-              </w:rPr>
-              <w:t>&gt;</w:t>
-            </w:r>
-          </w:p>
-        </w:tc>
-      </w:tr>
-      <w:tr>
-        <w:tc>
-          <w:tcPr>
-            <w:tcW w:w="4531" w:type="dxa"/>
-            <w:shd w:val="clear" w:color="auto" w:fill="92D050"/>
-          </w:tcPr>
-          <w:p>
-            <w:pPr>
-              <w:jc w:val="center"/>
-            </w:pPr>
-            <w:r>
-              <w:t>Methods</w:t>
-            </w:r>
-          </w:p>
-        </w:tc>
-      </w:tr>
-      <w:tr>
-        <w:tc>
-          <w:tcPr>
-            <w:tcW w:w="4531" w:type="dxa"/>
-          </w:tcPr>
-          <w:p>
-            <w:r>
-              <w:rPr>
-                <w:highlight w:val="yellow"/>
-              </w:rPr>
-              <w:t>+getInstance():ObjectManager</w:t>
-            </w:r>
-          </w:p>
-        </w:tc>
-      </w:tr>
-      <w:tr>
-        <w:tc>
-          <w:tcPr>
-            <w:tcW w:w="4531" w:type="dxa"/>
-          </w:tcPr>
-          <w:p>
-            <w:r>
-              <w:rPr>
-                <w:highlight w:val="yellow"/>
-              </w:rPr>
-              <w:t>+</w:t>
-            </w:r>
-            <w:r>
-              <w:rPr>
-                <w:highlight w:val="yellow"/>
-              </w:rPr>
-              <w:t>getObjects() : ArrayList &lt;SecurityObject&gt;</w:t>
-            </w:r>
-          </w:p>
-        </w:tc>
-      </w:tr>
-      <w:tr>
-        <w:tc>
-          <w:tcPr>
-            <w:tcW w:w="4531" w:type="dxa"/>
-          </w:tcPr>
-          <w:p>
-            <w:r>
-              <w:rPr>
-                <w:highlight w:val="yellow"/>
-              </w:rPr>
-              <w:t>+</w:t>
-            </w:r>
-            <w:r>
-              <w:rPr>
-                <w:highlight w:val="yellow"/>
-              </w:rPr>
-              <w:t>getSubjects(): ArrayList&lt;SecuritySubject&gt;</w:t>
-            </w:r>
-          </w:p>
-        </w:tc>
-      </w:tr>
-      <w:tr>
-        <w:tc>
-          <w:tcPr>
-            <w:tcW w:w="4531" w:type="dxa"/>
-          </w:tcPr>
-          <w:p>
-            <w:pPr>
-              <w:rPr>
-                <w:highlight w:val="yellow"/>
-              </w:rPr>
-            </w:pPr>
-            <w:r>
-              <w:rPr>
-                <w:highlight w:val="yellow"/>
-              </w:rPr>
-              <w:t>+createSubject(</w:t>
-            </w:r>
-            <w:r>
-              <w:rPr>
-                <w:highlight w:val="yellow"/>
-              </w:rPr>
-              <w:t>String,Level</w:t>
-            </w:r>
-            <w:r>
-              <w:rPr>
-                <w:highlight w:val="yellow"/>
-              </w:rPr>
-              <w:t>)</w:t>
-            </w:r>
-            <w:r>
-              <w:rPr>
-                <w:highlight w:val="yellow"/>
-              </w:rPr>
-              <w:t xml:space="preserve"> : boolean</w:t>
-            </w:r>
-          </w:p>
-        </w:tc>
-      </w:tr>
-      <w:tr>
-        <w:tc>
-          <w:tcPr>
-            <w:tcW w:w="4531" w:type="dxa"/>
-          </w:tcPr>
-          <w:p>
-            <w:pPr>
-              <w:rPr>
-                <w:highlight w:val="yellow"/>
-              </w:rPr>
-            </w:pPr>
-            <w:r>
-              <w:rPr>
-                <w:highlight w:val="yellow"/>
-              </w:rPr>
-              <w:t>+createObject(</w:t>
-            </w:r>
-            <w:r>
-              <w:rPr>
-                <w:highlight w:val="yellow"/>
-              </w:rPr>
-              <w:t>String, Level</w:t>
-            </w:r>
-            <w:r>
-              <w:rPr>
-                <w:highlight w:val="yellow"/>
-              </w:rPr>
-              <w:t>)</w:t>
-            </w:r>
-            <w:r>
-              <w:rPr>
-                <w:highlight w:val="yellow"/>
-              </w:rPr>
-              <w:t xml:space="preserve"> : boolean</w:t>
-            </w:r>
-          </w:p>
-        </w:tc>
-      </w:tr>
-      <w:tr>
-        <w:tc>
-          <w:tcPr>
-            <w:tcW w:w="4531" w:type="dxa"/>
-          </w:tcPr>
-          <w:p>
-            <w:r>
-              <w:rPr>
-                <w:highlight w:val="yellow"/>
-              </w:rPr>
-              <w:t>-ExistObject()</w:t>
-            </w:r>
-            <w:r>
-              <w:rPr>
-                <w:highlight w:val="yellow"/>
-              </w:rPr>
-              <w:t xml:space="preserve"> : boolean</w:t>
-            </w:r>
-          </w:p>
-        </w:tc>
-      </w:tr>
-      <w:tr>
-        <w:tc>
-          <w:tcPr>
-            <w:tcW w:w="4531" w:type="dxa"/>
-          </w:tcPr>
-          <w:p>
-            <w:r>
-              <w:rPr>
-                <w:highlight w:val="yellow"/>
-              </w:rPr>
-              <w:t>-ExistSubject()</w:t>
-            </w:r>
-            <w:r>
-              <w:rPr>
-                <w:highlight w:val="yellow"/>
-              </w:rPr>
-              <w:t xml:space="preserve"> : boolean</w:t>
-            </w:r>
-          </w:p>
-        </w:tc>
-      </w:tr>
-      <w:tr>
-        <w:tc>
-          <w:tcPr>
-            <w:tcW w:w="4531" w:type="dxa"/>
-          </w:tcPr>
-          <w:p>
-            <w:pPr>
-              <w:rPr>
-                <w:highlight w:val="yellow"/>
-              </w:rPr>
-            </w:pPr>
-            <w:r>
-              <w:rPr>
-                <w:highlight w:val="yellow"/>
-              </w:rPr>
-              <w:t xml:space="preserve">-findObjectByName(String): </w:t>
-            </w:r>
-            <w:r>
-              <w:rPr>
-                <w:highlight w:val="yellow"/>
-              </w:rPr>
-              <w:t>SecurityObject</w:t>
-            </w:r>
-          </w:p>
-        </w:tc>
-      </w:tr>
-      <w:tr>
-        <w:tc>
-          <w:tcPr>
-            <w:tcW w:w="4531" w:type="dxa"/>
-          </w:tcPr>
-          <w:p>
-            <w:pPr>
-              <w:rPr>
-                <w:highlight w:val="yellow"/>
-              </w:rPr>
-            </w:pPr>
-            <w:r>
-              <w:rPr>
-                <w:highlight w:val="yellow"/>
-              </w:rPr>
-              <w:t xml:space="preserve">-findSubjectByName(String): </w:t>
-            </w:r>
-            <w:r>
-              <w:rPr>
-                <w:highlight w:val="yellow"/>
-              </w:rPr>
-              <w:t>Security</w:t>
-            </w:r>
-            <w:r>
-              <w:rPr>
-                <w:highlight w:val="yellow"/>
-              </w:rPr>
-              <w:t>Subject</w:t>
-            </w:r>
-          </w:p>
-        </w:tc>
-      </w:tr>
-      <w:tr>
-        <w:tc>
-          <w:tcPr>
-            <w:tcW w:w="4531" w:type="dxa"/>
-          </w:tcPr>
-          <w:p>
-            <w:pPr>
-              <w:rPr>
-                <w:highlight w:val="yellow"/>
-              </w:rPr>
-            </w:pPr>
-            <w:r>
-              <w:rPr>
-                <w:highlight w:val="yellow"/>
-              </w:rPr>
-              <w:t>+read(String,String): boolean</w:t>
-            </w:r>
-          </w:p>
-        </w:tc>
-      </w:tr>
-      <w:tr>
-        <w:tc>
-          <w:tcPr>
-            <w:tcW w:w="4531" w:type="dxa"/>
-          </w:tcPr>
-          <w:p>
-            <w:pPr>
-              <w:rPr>
-                <w:highlight w:val="yellow"/>
-              </w:rPr>
-            </w:pPr>
-            <w:r>
-              <w:rPr>
-                <w:highlight w:val="yellow"/>
-              </w:rPr>
-              <w:t>+write(String,String,int): boolean</w:t>
-            </w:r>
-          </w:p>
-        </w:tc>
-      </w:tr>
-    </w:tbl>
-    <w:p/>
-    <w:p>
-      <w:r>
-        <w:lastRenderedPageBreak/>
-        <w:t>InstructionObject es el representante de la instrucción</w:t>
-      </w:r>
-      <w:r>
-        <w:t xml:space="preserve"> completa “el comando” y el referencemanager es el encargado de ejecutar</w:t>
-      </w:r>
-      <w:bookmarkStart w:id="3" w:name="_GoBack"/>
-      <w:bookmarkEnd w:id="3"/>
+      <w:bookmarkEnd w:id="4"/>
     </w:p>
     <w:p/>
     <w:tbl>
@@ -1648,20 +1440,90 @@
         <w:tblLook w:val="04A0" w:firstRow="1" w:lastRow="0" w:firstColumn="1" w:lastColumn="0" w:noHBand="0" w:noVBand="1"/>
       </w:tblPr>
       <w:tblGrid>
-        <w:gridCol w:w="4531"/>
+        <w:gridCol w:w="2805"/>
+        <w:gridCol w:w="1443"/>
+        <w:gridCol w:w="2237"/>
+        <w:gridCol w:w="2009"/>
       </w:tblGrid>
       <w:tr>
-        <w:tc>
-          <w:tcPr>
-            <w:tcW w:w="4531" w:type="dxa"/>
-            <w:shd w:val="clear" w:color="auto" w:fill="5B9BD5" w:themeFill="accent1"/>
+        <w:trPr>
+          <w:trHeight w:val="1890"/>
+        </w:trPr>
+        <w:tc>
+          <w:tcPr>
+            <w:tcW w:w="2805" w:type="dxa"/>
+            <w:vMerge w:val="restart"/>
+            <w:vAlign w:val="center"/>
           </w:tcPr>
           <w:p>
-            <w:pPr>
-              <w:jc w:val="center"/>
-            </w:pPr>
-            <w:r>
-              <w:t>InstructionObject</w:t>
+            <w:r>
+              <w:drawing>
+                <wp:inline distT="0" distB="0" distL="0" distR="0" wp14:anchorId="17246E30" wp14:editId="6BA3E028">
+                  <wp:extent cx="1644122" cy="1821180"/>
+                  <wp:effectExtent l="0" t="0" r="0" b="7620"/>
+                  <wp:docPr id="10" name="Imagen 10"/>
+                  <wp:cNvGraphicFramePr>
+                    <a:graphicFrameLocks xmlns:a="http://schemas.openxmlformats.org/drawingml/2006/main" noChangeAspect="1"/>
+                  </wp:cNvGraphicFramePr>
+                  <a:graphic xmlns:a="http://schemas.openxmlformats.org/drawingml/2006/main">
+                    <a:graphicData uri="http://schemas.openxmlformats.org/drawingml/2006/picture">
+                      <pic:pic xmlns:pic="http://schemas.openxmlformats.org/drawingml/2006/picture">
+                        <pic:nvPicPr>
+                          <pic:cNvPr id="1" name=""/>
+                          <pic:cNvPicPr/>
+                        </pic:nvPicPr>
+                        <pic:blipFill>
+                          <a:blip r:embed="rId7"/>
+                          <a:stretch>
+                            <a:fillRect/>
+                          </a:stretch>
+                        </pic:blipFill>
+                        <pic:spPr>
+                          <a:xfrm>
+                            <a:off x="0" y="0"/>
+                            <a:ext cx="1649460" cy="1827093"/>
+                          </a:xfrm>
+                          <a:prstGeom prst="rect">
+                            <a:avLst/>
+                          </a:prstGeom>
+                        </pic:spPr>
+                      </pic:pic>
+                    </a:graphicData>
+                  </a:graphic>
+                </wp:inline>
+              </w:drawing>
+            </w:r>
+          </w:p>
+        </w:tc>
+        <w:tc>
+          <w:tcPr>
+            <w:tcW w:w="1443" w:type="dxa"/>
+            <w:vAlign w:val="center"/>
+          </w:tcPr>
+          <w:p>
+            <w:r>
+              <w:t>archivos</w:t>
+            </w:r>
+          </w:p>
+        </w:tc>
+        <w:tc>
+          <w:tcPr>
+            <w:tcW w:w="2237" w:type="dxa"/>
+            <w:vAlign w:val="center"/>
+          </w:tcPr>
+          <w:p>
+            <w:r>
+              <w:t>Archivos</w:t>
+            </w:r>
+          </w:p>
+        </w:tc>
+        <w:tc>
+          <w:tcPr>
+            <w:tcW w:w="2009" w:type="dxa"/>
+          </w:tcPr>
+          <w:p>
+            <w:r>
+              <w:t>Clase que controla la lectura y escritura de archivos (lectura de instrucciones y escritura de log).</w:t>
             </w:r>
           </w:p>
         </w:tc>
@@ -1669,15 +1531,41 @@
       <w:tr>
         <w:tc>
           <w:tcPr>
-            <w:tcW w:w="4531" w:type="dxa"/>
-            <w:shd w:val="clear" w:color="auto" w:fill="92D050"/>
+            <w:tcW w:w="2805" w:type="dxa"/>
+            <w:vMerge/>
+          </w:tcPr>
+          <w:p/>
+        </w:tc>
+        <w:tc>
+          <w:tcPr>
+            <w:tcW w:w="1443" w:type="dxa"/>
+            <w:vMerge w:val="restart"/>
+            <w:vAlign w:val="center"/>
           </w:tcPr>
           <w:p>
-            <w:pPr>
-              <w:jc w:val="center"/>
-            </w:pPr>
-            <w:r>
-              <w:t>Properties</w:t>
+            <w:r>
+              <w:t>Entities</w:t>
+            </w:r>
+          </w:p>
+        </w:tc>
+        <w:tc>
+          <w:tcPr>
+            <w:tcW w:w="2237" w:type="dxa"/>
+            <w:vAlign w:val="center"/>
+          </w:tcPr>
+          <w:p>
+            <w:r>
+              <w:t>InstructionObject</w:t>
+            </w:r>
+          </w:p>
+        </w:tc>
+        <w:tc>
+          <w:tcPr>
+            <w:tcW w:w="2009" w:type="dxa"/>
+          </w:tcPr>
+          <w:p>
+            <w:r>
+              <w:t>Clase que resume información para la ejecución del comando</w:t>
             </w:r>
           </w:p>
         </w:tc>
@@ -1685,15 +1573,562 @@
       <w:tr>
         <w:tc>
           <w:tcPr>
-            <w:tcW w:w="4531" w:type="dxa"/>
+            <w:tcW w:w="2805" w:type="dxa"/>
+            <w:vMerge/>
           </w:tcPr>
           <w:p/>
+        </w:tc>
+        <w:tc>
+          <w:tcPr>
+            <w:tcW w:w="1443" w:type="dxa"/>
+            <w:vMerge/>
+            <w:vAlign w:val="center"/>
+          </w:tcPr>
+          <w:p/>
+        </w:tc>
+        <w:tc>
+          <w:tcPr>
+            <w:tcW w:w="2237" w:type="dxa"/>
+            <w:vAlign w:val="center"/>
+          </w:tcPr>
+          <w:p>
+            <w:r>
+              <w:t>OperationType</w:t>
+            </w:r>
+          </w:p>
+        </w:tc>
+        <w:tc>
+          <w:tcPr>
+            <w:tcW w:w="2009" w:type="dxa"/>
+          </w:tcPr>
+          <w:p>
+            <w:r>
+              <w:t>Enumeración de tipos de operaciones.</w:t>
+            </w:r>
+          </w:p>
+          <w:p>
+            <w:r>
+              <w:t>READ, WRITE, BAD_INSTRUCTION</w:t>
+            </w:r>
+          </w:p>
+        </w:tc>
+      </w:tr>
+      <w:tr>
+        <w:tc>
+          <w:tcPr>
+            <w:tcW w:w="2805" w:type="dxa"/>
+            <w:vMerge/>
+          </w:tcPr>
+          <w:p/>
+        </w:tc>
+        <w:tc>
+          <w:tcPr>
+            <w:tcW w:w="1443" w:type="dxa"/>
+            <w:vMerge/>
+            <w:vAlign w:val="center"/>
+          </w:tcPr>
+          <w:p/>
+        </w:tc>
+        <w:tc>
+          <w:tcPr>
+            <w:tcW w:w="2237" w:type="dxa"/>
+            <w:vAlign w:val="center"/>
+          </w:tcPr>
+          <w:p>
+            <w:r>
+              <w:t>ReferenceMonitor</w:t>
+            </w:r>
+          </w:p>
+        </w:tc>
+        <w:tc>
+          <w:tcPr>
+            <w:tcW w:w="2009" w:type="dxa"/>
+          </w:tcPr>
+          <w:p>
+            <w:r>
+              <w:t>Control de instrucciones, control de relación de permiso y ejecución.</w:t>
+            </w:r>
+          </w:p>
+        </w:tc>
+      </w:tr>
+      <w:tr>
+        <w:tc>
+          <w:tcPr>
+            <w:tcW w:w="2805" w:type="dxa"/>
+            <w:vMerge/>
+          </w:tcPr>
+          <w:p/>
+        </w:tc>
+        <w:tc>
+          <w:tcPr>
+            <w:tcW w:w="1443" w:type="dxa"/>
+            <w:vMerge/>
+            <w:vAlign w:val="center"/>
+          </w:tcPr>
+          <w:p/>
+        </w:tc>
+        <w:tc>
+          <w:tcPr>
+            <w:tcW w:w="2237" w:type="dxa"/>
+            <w:vAlign w:val="center"/>
+          </w:tcPr>
+          <w:p>
+            <w:r>
+              <w:t>SecurityLevel</w:t>
+            </w:r>
+          </w:p>
+        </w:tc>
+        <w:tc>
+          <w:tcPr>
+            <w:tcW w:w="2009" w:type="dxa"/>
+          </w:tcPr>
+          <w:p>
+            <w:r>
+              <w:t>Enumeración de tipos de niveles de seguridad</w:t>
+            </w:r>
+          </w:p>
+          <w:p>
+            <w:r>
+              <w:t>LOW, HIGH, NOTHING</w:t>
+            </w:r>
+          </w:p>
+        </w:tc>
+      </w:tr>
+      <w:tr>
+        <w:tc>
+          <w:tcPr>
+            <w:tcW w:w="2805" w:type="dxa"/>
+            <w:vMerge/>
+          </w:tcPr>
+          <w:p/>
+        </w:tc>
+        <w:tc>
+          <w:tcPr>
+            <w:tcW w:w="1443" w:type="dxa"/>
+            <w:vMerge/>
+            <w:vAlign w:val="center"/>
+          </w:tcPr>
+          <w:p/>
+        </w:tc>
+        <w:tc>
+          <w:tcPr>
+            <w:tcW w:w="2237" w:type="dxa"/>
+            <w:vAlign w:val="center"/>
+          </w:tcPr>
+          <w:p>
+            <w:r>
+              <w:t>SecurityObject</w:t>
+            </w:r>
+          </w:p>
+        </w:tc>
+        <w:tc>
+          <w:tcPr>
+            <w:tcW w:w="2009" w:type="dxa"/>
+          </w:tcPr>
+          <w:p>
+            <w:r>
+              <w:t>Clase que representa a un objeto</w:t>
+            </w:r>
+          </w:p>
+        </w:tc>
+      </w:tr>
+      <w:tr>
+        <w:tc>
+          <w:tcPr>
+            <w:tcW w:w="2805" w:type="dxa"/>
+            <w:vMerge/>
+          </w:tcPr>
+          <w:p/>
+        </w:tc>
+        <w:tc>
+          <w:tcPr>
+            <w:tcW w:w="1443" w:type="dxa"/>
+            <w:vMerge/>
+            <w:vAlign w:val="center"/>
+          </w:tcPr>
+          <w:p/>
+        </w:tc>
+        <w:tc>
+          <w:tcPr>
+            <w:tcW w:w="2237" w:type="dxa"/>
+            <w:vAlign w:val="center"/>
+          </w:tcPr>
+          <w:p>
+            <w:r>
+              <w:t>SecuritySubject</w:t>
+            </w:r>
+          </w:p>
+        </w:tc>
+        <w:tc>
+          <w:tcPr>
+            <w:tcW w:w="2009" w:type="dxa"/>
+          </w:tcPr>
+          <w:p>
+            <w:r>
+              <w:t>Clase que representa un objeto</w:t>
+            </w:r>
+          </w:p>
+        </w:tc>
+      </w:tr>
+      <w:tr>
+        <w:tc>
+          <w:tcPr>
+            <w:tcW w:w="2805" w:type="dxa"/>
+            <w:vMerge/>
+          </w:tcPr>
+          <w:p/>
+        </w:tc>
+        <w:tc>
+          <w:tcPr>
+            <w:tcW w:w="1443" w:type="dxa"/>
+            <w:vMerge/>
+            <w:vAlign w:val="center"/>
+          </w:tcPr>
+          <w:p/>
+        </w:tc>
+        <w:tc>
+          <w:tcPr>
+            <w:tcW w:w="2237" w:type="dxa"/>
+            <w:vAlign w:val="center"/>
+          </w:tcPr>
+          <w:p>
+            <w:r>
+              <w:t>Comando</w:t>
+            </w:r>
+          </w:p>
+        </w:tc>
+        <w:tc>
+          <w:tcPr>
+            <w:tcW w:w="2009" w:type="dxa"/>
+          </w:tcPr>
+          <w:p>
+            <w:r>
+              <w:t>Clase que se encarga de separar parametros y verificar la sintaxis de los mismos.</w:t>
+            </w:r>
+          </w:p>
+        </w:tc>
+      </w:tr>
+      <w:tr>
+        <w:tc>
+          <w:tcPr>
+            <w:tcW w:w="2805" w:type="dxa"/>
+            <w:vMerge/>
+          </w:tcPr>
+          <w:p/>
+        </w:tc>
+        <w:tc>
+          <w:tcPr>
+            <w:tcW w:w="1443" w:type="dxa"/>
+            <w:vAlign w:val="center"/>
+          </w:tcPr>
+          <w:p>
+            <w:r>
+              <w:t>Main</w:t>
+            </w:r>
+          </w:p>
+        </w:tc>
+        <w:tc>
+          <w:tcPr>
+            <w:tcW w:w="2237" w:type="dxa"/>
+            <w:vAlign w:val="center"/>
+          </w:tcPr>
+          <w:p>
+            <w:r>
+              <w:t>Main</w:t>
+            </w:r>
+          </w:p>
+        </w:tc>
+        <w:tc>
+          <w:tcPr>
+            <w:tcW w:w="2009" w:type="dxa"/>
+          </w:tcPr>
+          <w:p>
+            <w:r>
+              <w:t>Programa principal, funcion Main.</w:t>
+            </w:r>
+          </w:p>
+        </w:tc>
+      </w:tr>
+      <w:tr>
+        <w:tc>
+          <w:tcPr>
+            <w:tcW w:w="2805" w:type="dxa"/>
+            <w:vMerge/>
+          </w:tcPr>
+          <w:p/>
+        </w:tc>
+        <w:tc>
+          <w:tcPr>
+            <w:tcW w:w="1443" w:type="dxa"/>
+            <w:vAlign w:val="center"/>
+          </w:tcPr>
+          <w:p>
+            <w:r>
+              <w:t>Management</w:t>
+            </w:r>
+          </w:p>
+        </w:tc>
+        <w:tc>
+          <w:tcPr>
+            <w:tcW w:w="2237" w:type="dxa"/>
+            <w:vAlign w:val="center"/>
+          </w:tcPr>
+          <w:p>
+            <w:r>
+              <w:t>ObjectManager</w:t>
+            </w:r>
+          </w:p>
+        </w:tc>
+        <w:tc>
+          <w:tcPr>
+            <w:tcW w:w="2009" w:type="dxa"/>
+          </w:tcPr>
+          <w:p>
+            <w:r>
+              <w:t>Controlador de objetos y sujetos.</w:t>
+            </w:r>
+          </w:p>
         </w:tc>
       </w:tr>
     </w:tbl>
     <w:p/>
     <w:p/>
+    <w:p>
+      <w:r>
+        <w:br w:type="page"/>
+      </w:r>
+    </w:p>
+    <w:p>
+      <w:r>
+        <w:lastRenderedPageBreak/>
+        <w:t xml:space="preserve">La función principal </w:t>
+      </w:r>
+    </w:p>
+    <w:p>
+      <w:pPr>
+        <w:jc w:val="center"/>
+      </w:pPr>
+      <w:r>
+        <w:drawing>
+          <wp:inline distT="0" distB="0" distL="0" distR="0" wp14:anchorId="7C453ED4" wp14:editId="12C8E229">
+            <wp:extent cx="2629128" cy="998307"/>
+            <wp:effectExtent l="0" t="0" r="0" b="0"/>
+            <wp:docPr id="11" name="Imagen 11"/>
+            <wp:cNvGraphicFramePr>
+              <a:graphicFrameLocks xmlns:a="http://schemas.openxmlformats.org/drawingml/2006/main" noChangeAspect="1"/>
+            </wp:cNvGraphicFramePr>
+            <a:graphic xmlns:a="http://schemas.openxmlformats.org/drawingml/2006/main">
+              <a:graphicData uri="http://schemas.openxmlformats.org/drawingml/2006/picture">
+                <pic:pic xmlns:pic="http://schemas.openxmlformats.org/drawingml/2006/picture">
+                  <pic:nvPicPr>
+                    <pic:cNvPr id="1" name=""/>
+                    <pic:cNvPicPr/>
+                  </pic:nvPicPr>
+                  <pic:blipFill>
+                    <a:blip r:embed="rId8"/>
+                    <a:stretch>
+                      <a:fillRect/>
+                    </a:stretch>
+                  </pic:blipFill>
+                  <pic:spPr>
+                    <a:xfrm>
+                      <a:off x="0" y="0"/>
+                      <a:ext cx="2629128" cy="998307"/>
+                    </a:xfrm>
+                    <a:prstGeom prst="rect">
+                      <a:avLst/>
+                    </a:prstGeom>
+                  </pic:spPr>
+                </pic:pic>
+              </a:graphicData>
+            </a:graphic>
+          </wp:inline>
+        </w:drawing>
+      </w:r>
+    </w:p>
     <w:p/>
+    <w:p>
+      <w:pPr>
+        <w:ind w:firstLine="360"/>
+      </w:pPr>
+      <w:r>
+        <w:t>La función “ejecutarPrograma” recibe los parámetros recibidos por linea de comandos directo del main.</w:t>
+      </w:r>
+    </w:p>
+    <w:p/>
+    <w:p>
+      <w:r>
+        <w:drawing>
+          <wp:inline distT="0" distB="0" distL="0" distR="0" wp14:anchorId="3D6292C5" wp14:editId="151444FA">
+            <wp:extent cx="4526672" cy="144793"/>
+            <wp:effectExtent l="0" t="0" r="7620" b="7620"/>
+            <wp:docPr id="13" name="Imagen 13"/>
+            <wp:cNvGraphicFramePr>
+              <a:graphicFrameLocks xmlns:a="http://schemas.openxmlformats.org/drawingml/2006/main" noChangeAspect="1"/>
+            </wp:cNvGraphicFramePr>
+            <a:graphic xmlns:a="http://schemas.openxmlformats.org/drawingml/2006/main">
+              <a:graphicData uri="http://schemas.openxmlformats.org/drawingml/2006/picture">
+                <pic:pic xmlns:pic="http://schemas.openxmlformats.org/drawingml/2006/picture">
+                  <pic:nvPicPr>
+                    <pic:cNvPr id="1" name=""/>
+                    <pic:cNvPicPr/>
+                  </pic:nvPicPr>
+                  <pic:blipFill>
+                    <a:blip r:embed="rId9"/>
+                    <a:stretch>
+                      <a:fillRect/>
+                    </a:stretch>
+                  </pic:blipFill>
+                  <pic:spPr>
+                    <a:xfrm>
+                      <a:off x="0" y="0"/>
+                      <a:ext cx="4526672" cy="144793"/>
+                    </a:xfrm>
+                    <a:prstGeom prst="rect">
+                      <a:avLst/>
+                    </a:prstGeom>
+                  </pic:spPr>
+                </pic:pic>
+              </a:graphicData>
+            </a:graphic>
+          </wp:inline>
+        </w:drawing>
+      </w:r>
+    </w:p>
+    <w:p>
+      <w:pPr>
+        <w:ind w:firstLine="708"/>
+      </w:pPr>
+      <w:r>
+        <w:t>Varias de las funciones fueron implementadas del estilo “Singleton” para poder utilizarla de forma transversal desde diferentes secciones del proyecto.</w:t>
+      </w:r>
+    </w:p>
+    <w:p/>
+    <w:p>
+      <w:r>
+        <w:drawing>
+          <wp:inline distT="0" distB="0" distL="0" distR="0" wp14:anchorId="7370D246" wp14:editId="78594BFA">
+            <wp:extent cx="5400040" cy="1235075"/>
+            <wp:effectExtent l="0" t="0" r="0" b="3175"/>
+            <wp:docPr id="12" name="Imagen 12"/>
+            <wp:cNvGraphicFramePr>
+              <a:graphicFrameLocks xmlns:a="http://schemas.openxmlformats.org/drawingml/2006/main" noChangeAspect="1"/>
+            </wp:cNvGraphicFramePr>
+            <a:graphic xmlns:a="http://schemas.openxmlformats.org/drawingml/2006/main">
+              <a:graphicData uri="http://schemas.openxmlformats.org/drawingml/2006/picture">
+                <pic:pic xmlns:pic="http://schemas.openxmlformats.org/drawingml/2006/picture">
+                  <pic:nvPicPr>
+                    <pic:cNvPr id="1" name=""/>
+                    <pic:cNvPicPr/>
+                  </pic:nvPicPr>
+                  <pic:blipFill>
+                    <a:blip r:embed="rId10"/>
+                    <a:stretch>
+                      <a:fillRect/>
+                    </a:stretch>
+                  </pic:blipFill>
+                  <pic:spPr>
+                    <a:xfrm>
+                      <a:off x="0" y="0"/>
+                      <a:ext cx="5400040" cy="1235075"/>
+                    </a:xfrm>
+                    <a:prstGeom prst="rect">
+                      <a:avLst/>
+                    </a:prstGeom>
+                  </pic:spPr>
+                </pic:pic>
+              </a:graphicData>
+            </a:graphic>
+          </wp:inline>
+        </w:drawing>
+      </w:r>
+    </w:p>
+    <w:p/>
+    <w:p>
+      <w:r>
+        <w:t>Dependiendo del primer parámetro, se decide si se ejecuta la parte 1 o la 2 del obligatorio.</w:t>
+      </w:r>
+    </w:p>
+    <w:p>
+      <w:r>
+        <w:drawing>
+          <wp:inline distT="0" distB="0" distL="0" distR="0" wp14:anchorId="6A147FA6" wp14:editId="734486D7">
+            <wp:extent cx="4359018" cy="1592718"/>
+            <wp:effectExtent l="0" t="0" r="3810" b="7620"/>
+            <wp:docPr id="14" name="Imagen 14"/>
+            <wp:cNvGraphicFramePr>
+              <a:graphicFrameLocks xmlns:a="http://schemas.openxmlformats.org/drawingml/2006/main" noChangeAspect="1"/>
+            </wp:cNvGraphicFramePr>
+            <a:graphic xmlns:a="http://schemas.openxmlformats.org/drawingml/2006/main">
+              <a:graphicData uri="http://schemas.openxmlformats.org/drawingml/2006/picture">
+                <pic:pic xmlns:pic="http://schemas.openxmlformats.org/drawingml/2006/picture">
+                  <pic:nvPicPr>
+                    <pic:cNvPr id="1" name=""/>
+                    <pic:cNvPicPr/>
+                  </pic:nvPicPr>
+                  <pic:blipFill>
+                    <a:blip r:embed="rId11"/>
+                    <a:stretch>
+                      <a:fillRect/>
+                    </a:stretch>
+                  </pic:blipFill>
+                  <pic:spPr>
+                    <a:xfrm>
+                      <a:off x="0" y="0"/>
+                      <a:ext cx="4359018" cy="1592718"/>
+                    </a:xfrm>
+                    <a:prstGeom prst="rect">
+                      <a:avLst/>
+                    </a:prstGeom>
+                  </pic:spPr>
+                </pic:pic>
+              </a:graphicData>
+            </a:graphic>
+          </wp:inline>
+        </w:drawing>
+      </w:r>
+    </w:p>
+    <w:p/>
+    <w:p>
+      <w:r>
+        <w:lastRenderedPageBreak/>
+        <w:drawing>
+          <wp:inline distT="0" distB="0" distL="0" distR="0" wp14:anchorId="71F52DB9" wp14:editId="608B4403">
+            <wp:extent cx="5400040" cy="3110865"/>
+            <wp:effectExtent l="0" t="0" r="0" b="0"/>
+            <wp:docPr id="15" name="Imagen 15"/>
+            <wp:cNvGraphicFramePr>
+              <a:graphicFrameLocks xmlns:a="http://schemas.openxmlformats.org/drawingml/2006/main" noChangeAspect="1"/>
+            </wp:cNvGraphicFramePr>
+            <a:graphic xmlns:a="http://schemas.openxmlformats.org/drawingml/2006/main">
+              <a:graphicData uri="http://schemas.openxmlformats.org/drawingml/2006/picture">
+                <pic:pic xmlns:pic="http://schemas.openxmlformats.org/drawingml/2006/picture">
+                  <pic:nvPicPr>
+                    <pic:cNvPr id="1" name=""/>
+                    <pic:cNvPicPr/>
+                  </pic:nvPicPr>
+                  <pic:blipFill>
+                    <a:blip r:embed="rId12"/>
+                    <a:stretch>
+                      <a:fillRect/>
+                    </a:stretch>
+                  </pic:blipFill>
+                  <pic:spPr>
+                    <a:xfrm>
+                      <a:off x="0" y="0"/>
+                      <a:ext cx="5400040" cy="3110865"/>
+                    </a:xfrm>
+                    <a:prstGeom prst="rect">
+                      <a:avLst/>
+                    </a:prstGeom>
+                  </pic:spPr>
+                </pic:pic>
+              </a:graphicData>
+            </a:graphic>
+          </wp:inline>
+        </w:drawing>
+      </w:r>
+    </w:p>
     <w:p/>
     <w:p>
       <w:pPr>
@@ -1703,11 +2138,517 @@
           <w:numId w:val="2"/>
         </w:numPr>
       </w:pPr>
-      <w:bookmarkStart w:id="4" w:name="_Toc26300207"/>
+      <w:bookmarkStart w:id="5" w:name="_Toc26397903"/>
       <w:r>
         <w:t>Instalación</w:t>
       </w:r>
-      <w:bookmarkEnd w:id="4"/>
+      <w:bookmarkEnd w:id="5"/>
+    </w:p>
+    <w:p>
+      <w:pPr>
+        <w:ind w:firstLine="360"/>
+      </w:pPr>
+      <w:r>
+        <w:t>Para realizar la prueba, solo hay que copiar la carpeta “test” que se encuentra dentro del proyecto a cualquier carpeta del equipo destino (preferentemente Windows) .</w:t>
+      </w:r>
+    </w:p>
+    <w:tbl>
+      <w:tblPr>
+        <w:tblStyle w:val="Tablaconcuadrcula"/>
+        <w:tblW w:w="0" w:type="auto"/>
+        <w:tblLook w:val="04A0" w:firstRow="1" w:lastRow="0" w:firstColumn="1" w:lastColumn="0" w:noHBand="0" w:noVBand="1"/>
+      </w:tblPr>
+      <w:tblGrid>
+        <w:gridCol w:w="3546"/>
+        <w:gridCol w:w="4948"/>
+      </w:tblGrid>
+      <w:tr>
+        <w:tc>
+          <w:tcPr>
+            <w:tcW w:w="3546" w:type="dxa"/>
+          </w:tcPr>
+          <w:p>
+            <w:r>
+              <w:drawing>
+                <wp:inline distT="0" distB="0" distL="0" distR="0" wp14:anchorId="7ED237F9" wp14:editId="47CC7695">
+                  <wp:extent cx="2110923" cy="1623201"/>
+                  <wp:effectExtent l="0" t="0" r="3810" b="0"/>
+                  <wp:docPr id="7" name="Imagen 7"/>
+                  <wp:cNvGraphicFramePr>
+                    <a:graphicFrameLocks xmlns:a="http://schemas.openxmlformats.org/drawingml/2006/main" noChangeAspect="1"/>
+                  </wp:cNvGraphicFramePr>
+                  <a:graphic xmlns:a="http://schemas.openxmlformats.org/drawingml/2006/main">
+                    <a:graphicData uri="http://schemas.openxmlformats.org/drawingml/2006/picture">
+                      <pic:pic xmlns:pic="http://schemas.openxmlformats.org/drawingml/2006/picture">
+                        <pic:nvPicPr>
+                          <pic:cNvPr id="1" name=""/>
+                          <pic:cNvPicPr/>
+                        </pic:nvPicPr>
+                        <pic:blipFill>
+                          <a:blip r:embed="rId13"/>
+                          <a:stretch>
+                            <a:fillRect/>
+                          </a:stretch>
+                        </pic:blipFill>
+                        <pic:spPr>
+                          <a:xfrm>
+                            <a:off x="0" y="0"/>
+                            <a:ext cx="2110923" cy="1623201"/>
+                          </a:xfrm>
+                          <a:prstGeom prst="rect">
+                            <a:avLst/>
+                          </a:prstGeom>
+                        </pic:spPr>
+                      </pic:pic>
+                    </a:graphicData>
+                  </a:graphic>
+                </wp:inline>
+              </w:drawing>
+            </w:r>
+          </w:p>
+        </w:tc>
+        <w:tc>
+          <w:tcPr>
+            <w:tcW w:w="4948" w:type="dxa"/>
+            <w:vAlign w:val="center"/>
+          </w:tcPr>
+          <w:p>
+            <w:r>
+              <w:t>En la misma carpeta debe estar el archivo “InstructionList.txt” que es donde se encuentran las instrucciones a ejecutar.</w:t>
+            </w:r>
+          </w:p>
+          <w:p/>
+        </w:tc>
+      </w:tr>
+    </w:tbl>
+    <w:p/>
+    <w:p>
+      <w:r>
+        <w:t>Para correr el programa se debe ejecutar utilizando el archivo “Parte1.bat” que tiene el siguiente contenido.</w:t>
+      </w:r>
+    </w:p>
+    <w:p>
+      <w:r>
+        <w:drawing>
+          <wp:inline distT="0" distB="0" distL="0" distR="0" wp14:anchorId="6EEF9337" wp14:editId="3B32AC95">
+            <wp:extent cx="4991533" cy="944962"/>
+            <wp:effectExtent l="0" t="0" r="0" b="7620"/>
+            <wp:docPr id="8" name="Imagen 8"/>
+            <wp:cNvGraphicFramePr>
+              <a:graphicFrameLocks xmlns:a="http://schemas.openxmlformats.org/drawingml/2006/main" noChangeAspect="1"/>
+            </wp:cNvGraphicFramePr>
+            <a:graphic xmlns:a="http://schemas.openxmlformats.org/drawingml/2006/main">
+              <a:graphicData uri="http://schemas.openxmlformats.org/drawingml/2006/picture">
+                <pic:pic xmlns:pic="http://schemas.openxmlformats.org/drawingml/2006/picture">
+                  <pic:nvPicPr>
+                    <pic:cNvPr id="1" name=""/>
+                    <pic:cNvPicPr/>
+                  </pic:nvPicPr>
+                  <pic:blipFill>
+                    <a:blip r:embed="rId14"/>
+                    <a:stretch>
+                      <a:fillRect/>
+                    </a:stretch>
+                  </pic:blipFill>
+                  <pic:spPr>
+                    <a:xfrm>
+                      <a:off x="0" y="0"/>
+                      <a:ext cx="4991533" cy="944962"/>
+                    </a:xfrm>
+                    <a:prstGeom prst="rect">
+                      <a:avLst/>
+                    </a:prstGeom>
+                  </pic:spPr>
+                </pic:pic>
+              </a:graphicData>
+            </a:graphic>
+          </wp:inline>
+        </w:drawing>
+      </w:r>
+    </w:p>
+    <w:p>
+      <w:r>
+        <w:t>Parámetro “P1” indica que se va a ejecutar la parte 1 del obligatorio</w:t>
+      </w:r>
+    </w:p>
+    <w:p/>
+    <w:p>
+      <w:pPr>
+        <w:rPr>
+          <w:rFonts w:asciiTheme="majorHAnsi" w:eastAsiaTheme="majorEastAsia" w:hAnsiTheme="majorHAnsi" w:cstheme="majorBidi"/>
+          <w:color w:val="1F4D78" w:themeColor="accent1" w:themeShade="7F"/>
+          <w:sz w:val="24"/>
+          <w:szCs w:val="24"/>
+        </w:rPr>
+      </w:pPr>
+      <w:r>
+        <w:br w:type="page"/>
+      </w:r>
+    </w:p>
+    <w:p>
+      <w:pPr>
+        <w:pStyle w:val="Ttulo3"/>
+      </w:pPr>
+      <w:bookmarkStart w:id="6" w:name="_Toc26397904"/>
+      <w:r>
+        <w:lastRenderedPageBreak/>
+        <w:t xml:space="preserve">1.3 </w:t>
+      </w:r>
+      <w:r>
+        <w:t>Prueba</w:t>
+      </w:r>
+      <w:bookmarkEnd w:id="6"/>
+    </w:p>
+    <w:p>
+      <w:pPr>
+        <w:pStyle w:val="Ttulo4"/>
+      </w:pPr>
+      <w:r>
+        <w:t>Verificación</w:t>
+      </w:r>
+    </w:p>
+    <w:tbl>
+      <w:tblPr>
+        <w:tblStyle w:val="Tablaconcuadrcula"/>
+        <w:tblW w:w="0" w:type="auto"/>
+        <w:tblLook w:val="04A0" w:firstRow="1" w:lastRow="0" w:firstColumn="1" w:lastColumn="0" w:noHBand="0" w:noVBand="1"/>
+      </w:tblPr>
+      <w:tblGrid>
+        <w:gridCol w:w="3336"/>
+        <w:gridCol w:w="4723"/>
+      </w:tblGrid>
+      <w:tr>
+        <w:tc>
+          <w:tcPr>
+            <w:tcW w:w="3336" w:type="dxa"/>
+            <w:shd w:val="clear" w:color="auto" w:fill="9CC2E5" w:themeFill="accent1" w:themeFillTint="99"/>
+          </w:tcPr>
+          <w:p>
+            <w:r>
+              <w:t>Archivo</w:t>
+            </w:r>
+          </w:p>
+        </w:tc>
+        <w:tc>
+          <w:tcPr>
+            <w:tcW w:w="4723" w:type="dxa"/>
+            <w:shd w:val="clear" w:color="auto" w:fill="9CC2E5" w:themeFill="accent1" w:themeFillTint="99"/>
+          </w:tcPr>
+          <w:p>
+            <w:r>
+              <w:t>Resultado de cada linea esperada</w:t>
+            </w:r>
+          </w:p>
+        </w:tc>
+      </w:tr>
+      <w:tr>
+        <w:tc>
+          <w:tcPr>
+            <w:tcW w:w="3336" w:type="dxa"/>
+          </w:tcPr>
+          <w:p>
+            <w:r>
+              <w:drawing>
+                <wp:inline distT="0" distB="0" distL="0" distR="0" wp14:anchorId="179CDAEA" wp14:editId="77870D09">
+                  <wp:extent cx="1980553" cy="3208020"/>
+                  <wp:effectExtent l="0" t="0" r="1270" b="0"/>
+                  <wp:docPr id="1" name="Imagen 1"/>
+                  <wp:cNvGraphicFramePr>
+                    <a:graphicFrameLocks xmlns:a="http://schemas.openxmlformats.org/drawingml/2006/main" noChangeAspect="1"/>
+                  </wp:cNvGraphicFramePr>
+                  <a:graphic xmlns:a="http://schemas.openxmlformats.org/drawingml/2006/main">
+                    <a:graphicData uri="http://schemas.openxmlformats.org/drawingml/2006/picture">
+                      <pic:pic xmlns:pic="http://schemas.openxmlformats.org/drawingml/2006/picture">
+                        <pic:nvPicPr>
+                          <pic:cNvPr id="1" name=""/>
+                          <pic:cNvPicPr/>
+                        </pic:nvPicPr>
+                        <pic:blipFill>
+                          <a:blip r:embed="rId15"/>
+                          <a:stretch>
+                            <a:fillRect/>
+                          </a:stretch>
+                        </pic:blipFill>
+                        <pic:spPr>
+                          <a:xfrm>
+                            <a:off x="0" y="0"/>
+                            <a:ext cx="1989922" cy="3223195"/>
+                          </a:xfrm>
+                          <a:prstGeom prst="rect">
+                            <a:avLst/>
+                          </a:prstGeom>
+                        </pic:spPr>
+                      </pic:pic>
+                    </a:graphicData>
+                  </a:graphic>
+                </wp:inline>
+              </w:drawing>
+            </w:r>
+          </w:p>
+        </w:tc>
+        <w:tc>
+          <w:tcPr>
+            <w:tcW w:w="4723" w:type="dxa"/>
+          </w:tcPr>
+          <w:p>
+            <w:r>
+              <w:drawing>
+                <wp:inline distT="0" distB="0" distL="0" distR="0" wp14:anchorId="130BFDCB" wp14:editId="4E142166">
+                  <wp:extent cx="2862028" cy="3185160"/>
+                  <wp:effectExtent l="0" t="0" r="0" b="0"/>
+                  <wp:docPr id="2" name="Imagen 2"/>
+                  <wp:cNvGraphicFramePr>
+                    <a:graphicFrameLocks xmlns:a="http://schemas.openxmlformats.org/drawingml/2006/main" noChangeAspect="1"/>
+                  </wp:cNvGraphicFramePr>
+                  <a:graphic xmlns:a="http://schemas.openxmlformats.org/drawingml/2006/main">
+                    <a:graphicData uri="http://schemas.openxmlformats.org/drawingml/2006/picture">
+                      <pic:pic xmlns:pic="http://schemas.openxmlformats.org/drawingml/2006/picture">
+                        <pic:nvPicPr>
+                          <pic:cNvPr id="1" name=""/>
+                          <pic:cNvPicPr/>
+                        </pic:nvPicPr>
+                        <pic:blipFill>
+                          <a:blip r:embed="rId16"/>
+                          <a:stretch>
+                            <a:fillRect/>
+                          </a:stretch>
+                        </pic:blipFill>
+                        <pic:spPr>
+                          <a:xfrm>
+                            <a:off x="0" y="0"/>
+                            <a:ext cx="2876159" cy="3200887"/>
+                          </a:xfrm>
+                          <a:prstGeom prst="rect">
+                            <a:avLst/>
+                          </a:prstGeom>
+                        </pic:spPr>
+                      </pic:pic>
+                    </a:graphicData>
+                  </a:graphic>
+                </wp:inline>
+              </w:drawing>
+            </w:r>
+          </w:p>
+        </w:tc>
+      </w:tr>
+    </w:tbl>
+    <w:p/>
+    <w:tbl>
+      <w:tblPr>
+        <w:tblStyle w:val="Tablaconcuadrcula"/>
+        <w:tblW w:w="0" w:type="auto"/>
+        <w:tblLook w:val="04A0" w:firstRow="1" w:lastRow="0" w:firstColumn="1" w:lastColumn="0" w:noHBand="0" w:noVBand="1"/>
+      </w:tblPr>
+      <w:tblGrid>
+        <w:gridCol w:w="4247"/>
+        <w:gridCol w:w="4247"/>
+      </w:tblGrid>
+      <w:tr>
+        <w:tc>
+          <w:tcPr>
+            <w:tcW w:w="4247" w:type="dxa"/>
+            <w:shd w:val="clear" w:color="auto" w:fill="9CC2E5" w:themeFill="accent1" w:themeFillTint="99"/>
+          </w:tcPr>
+          <w:p>
+            <w:r>
+              <w:t>Resultado esperado</w:t>
+            </w:r>
+          </w:p>
+        </w:tc>
+        <w:tc>
+          <w:tcPr>
+            <w:tcW w:w="4247" w:type="dxa"/>
+            <w:shd w:val="clear" w:color="auto" w:fill="9CC2E5" w:themeFill="accent1" w:themeFillTint="99"/>
+          </w:tcPr>
+          <w:p>
+            <w:r>
+              <w:t>Resultado tras corrida</w:t>
+            </w:r>
+          </w:p>
+        </w:tc>
+      </w:tr>
+      <w:tr>
+        <w:tc>
+          <w:tcPr>
+            <w:tcW w:w="4247" w:type="dxa"/>
+            <w:vAlign w:val="center"/>
+          </w:tcPr>
+          <w:p>
+            <w:r>
+              <w:drawing>
+                <wp:inline distT="0" distB="0" distL="0" distR="0" wp14:anchorId="69BF4E98" wp14:editId="1BBBFEB1">
+                  <wp:extent cx="2407920" cy="998969"/>
+                  <wp:effectExtent l="0" t="0" r="0" b="0"/>
+                  <wp:docPr id="3" name="Imagen 3"/>
+                  <wp:cNvGraphicFramePr>
+                    <a:graphicFrameLocks xmlns:a="http://schemas.openxmlformats.org/drawingml/2006/main" noChangeAspect="1"/>
+                  </wp:cNvGraphicFramePr>
+                  <a:graphic xmlns:a="http://schemas.openxmlformats.org/drawingml/2006/main">
+                    <a:graphicData uri="http://schemas.openxmlformats.org/drawingml/2006/picture">
+                      <pic:pic xmlns:pic="http://schemas.openxmlformats.org/drawingml/2006/picture">
+                        <pic:nvPicPr>
+                          <pic:cNvPr id="1" name=""/>
+                          <pic:cNvPicPr/>
+                        </pic:nvPicPr>
+                        <pic:blipFill>
+                          <a:blip r:embed="rId17"/>
+                          <a:stretch>
+                            <a:fillRect/>
+                          </a:stretch>
+                        </pic:blipFill>
+                        <pic:spPr>
+                          <a:xfrm>
+                            <a:off x="0" y="0"/>
+                            <a:ext cx="2436769" cy="1010937"/>
+                          </a:xfrm>
+                          <a:prstGeom prst="rect">
+                            <a:avLst/>
+                          </a:prstGeom>
+                        </pic:spPr>
+                      </pic:pic>
+                    </a:graphicData>
+                  </a:graphic>
+                </wp:inline>
+              </w:drawing>
+            </w:r>
+          </w:p>
+        </w:tc>
+        <w:tc>
+          <w:tcPr>
+            <w:tcW w:w="4247" w:type="dxa"/>
+          </w:tcPr>
+          <w:p>
+            <w:pPr>
+              <w:jc w:val="center"/>
+            </w:pPr>
+            <w:r>
+              <w:drawing>
+                <wp:inline distT="0" distB="0" distL="0" distR="0" wp14:anchorId="4D8DEF43" wp14:editId="6157F4B5">
+                  <wp:extent cx="2324301" cy="2720576"/>
+                  <wp:effectExtent l="0" t="0" r="0" b="3810"/>
+                  <wp:docPr id="4" name="Imagen 4"/>
+                  <wp:cNvGraphicFramePr>
+                    <a:graphicFrameLocks xmlns:a="http://schemas.openxmlformats.org/drawingml/2006/main" noChangeAspect="1"/>
+                  </wp:cNvGraphicFramePr>
+                  <a:graphic xmlns:a="http://schemas.openxmlformats.org/drawingml/2006/main">
+                    <a:graphicData uri="http://schemas.openxmlformats.org/drawingml/2006/picture">
+                      <pic:pic xmlns:pic="http://schemas.openxmlformats.org/drawingml/2006/picture">
+                        <pic:nvPicPr>
+                          <pic:cNvPr id="1" name=""/>
+                          <pic:cNvPicPr/>
+                        </pic:nvPicPr>
+                        <pic:blipFill>
+                          <a:blip r:embed="rId18"/>
+                          <a:stretch>
+                            <a:fillRect/>
+                          </a:stretch>
+                        </pic:blipFill>
+                        <pic:spPr>
+                          <a:xfrm>
+                            <a:off x="0" y="0"/>
+                            <a:ext cx="2324301" cy="2720576"/>
+                          </a:xfrm>
+                          <a:prstGeom prst="rect">
+                            <a:avLst/>
+                          </a:prstGeom>
+                        </pic:spPr>
+                      </pic:pic>
+                    </a:graphicData>
+                  </a:graphic>
+                </wp:inline>
+              </w:drawing>
+            </w:r>
+          </w:p>
+        </w:tc>
+      </w:tr>
+    </w:tbl>
+    <w:p/>
+    <w:p>
+      <w:pPr>
+        <w:pStyle w:val="Ttulo3"/>
+      </w:pPr>
+      <w:bookmarkStart w:id="7" w:name="_Toc26397905"/>
+      <w:r>
+        <w:t xml:space="preserve">1.4 </w:t>
+      </w:r>
+      <w:r>
+        <w:t>Conclusión</w:t>
+      </w:r>
+      <w:bookmarkEnd w:id="7"/>
+    </w:p>
+    <w:p>
+      <w:pPr>
+        <w:ind w:firstLine="708"/>
+      </w:pPr>
+      <w:r>
+        <w:t>La propuesta de la implementación de un sistema seguro con el concepto básico planteado por Bell y Lapadula fomenta la comprensión del método y las decisiones que se deben tomar para que la información vaya en un sentido seguro.</w:t>
+      </w:r>
+    </w:p>
+    <w:p>
+      <w:pPr>
+        <w:ind w:firstLine="708"/>
+      </w:pPr>
+      <w:r>
+        <w:t>Si bien en ésta ocasión se trabajaba con números enteros, es posible implementar con documentos completos e incluso encriptados.</w:t>
+      </w:r>
+    </w:p>
+    <w:p>
+      <w:pPr>
+        <w:rPr>
+          <w:rFonts w:asciiTheme="majorHAnsi" w:eastAsiaTheme="majorEastAsia" w:hAnsiTheme="majorHAnsi" w:cstheme="majorBidi"/>
+          <w:color w:val="2E74B5" w:themeColor="accent1" w:themeShade="BF"/>
+          <w:sz w:val="26"/>
+          <w:szCs w:val="26"/>
+        </w:rPr>
+      </w:pPr>
+      <w:r>
+        <w:br w:type="page"/>
+      </w:r>
+    </w:p>
+    <w:p>
+      <w:pPr>
+        <w:pStyle w:val="Ttulo2"/>
+      </w:pPr>
+      <w:bookmarkStart w:id="8" w:name="_Toc26397906"/>
+      <w:r>
+        <w:lastRenderedPageBreak/>
+        <w:t>Parte 2</w:t>
+      </w:r>
+      <w:r>
+        <w:t xml:space="preserve"> – Canal Encubierto</w:t>
+      </w:r>
+      <w:bookmarkEnd w:id="8"/>
+    </w:p>
+    <w:p>
+      <w:pPr>
+        <w:pStyle w:val="Ttulo3"/>
+      </w:pPr>
+      <w:bookmarkStart w:id="9" w:name="_Toc26397907"/>
+      <w:r>
+        <w:t xml:space="preserve">2.1 </w:t>
+      </w:r>
+      <w:r>
+        <w:t>Desarrollo</w:t>
+      </w:r>
+      <w:bookmarkEnd w:id="9"/>
+    </w:p>
+    <w:p>
+      <w:r>
+        <w:t>** Detalle del desarrollo con fotos del código y explicación</w:t>
+      </w:r>
+    </w:p>
+    <w:p>
+      <w:pPr>
+        <w:pStyle w:val="Ttulo3"/>
+      </w:pPr>
+      <w:bookmarkStart w:id="10" w:name="_Toc26397908"/>
+      <w:r>
+        <w:t xml:space="preserve">2.2 </w:t>
+      </w:r>
+      <w:r>
+        <w:t>Instalación</w:t>
+      </w:r>
+      <w:bookmarkEnd w:id="10"/>
     </w:p>
     <w:p>
       <w:r>
@@ -1718,14 +2659,14 @@
       <w:pPr>
         <w:pStyle w:val="Ttulo3"/>
       </w:pPr>
-      <w:bookmarkStart w:id="5" w:name="_Toc26300208"/>
-      <w:r>
-        <w:t xml:space="preserve">1.3 </w:t>
+      <w:bookmarkStart w:id="11" w:name="_Toc26397909"/>
+      <w:r>
+        <w:t xml:space="preserve">2.3 </w:t>
       </w:r>
       <w:r>
         <w:t>Prueba</w:t>
       </w:r>
-      <w:bookmarkEnd w:id="5"/>
+      <w:bookmarkEnd w:id="11"/>
     </w:p>
     <w:p>
       <w:r>
@@ -1736,18 +2677,18 @@
       <w:pPr>
         <w:pStyle w:val="Ttulo3"/>
       </w:pPr>
-      <w:bookmarkStart w:id="6" w:name="_Toc26300209"/>
-      <w:r>
-        <w:t xml:space="preserve">1.4 </w:t>
-      </w:r>
-      <w:bookmarkEnd w:id="6"/>
+      <w:bookmarkStart w:id="12" w:name="_Toc26397910"/>
+      <w:r>
+        <w:t xml:space="preserve">2.4 </w:t>
+      </w:r>
       <w:r>
         <w:t>Conclusión</w:t>
       </w:r>
-    </w:p>
-    <w:p>
-      <w:r>
-        <w:t>** Conclusión de la parte 1</w:t>
+      <w:bookmarkEnd w:id="12"/>
+    </w:p>
+    <w:p>
+      <w:r>
+        <w:t>** Conclusión de la parte 2</w:t>
       </w:r>
     </w:p>
     <w:p/>
@@ -1755,95 +2696,11 @@
       <w:pPr>
         <w:pStyle w:val="Ttulo2"/>
       </w:pPr>
-      <w:bookmarkStart w:id="7" w:name="_Toc26300210"/>
-      <w:r>
-        <w:t>Parte 2</w:t>
-      </w:r>
-      <w:r>
-        <w:t xml:space="preserve"> – Canal Encubierto</w:t>
-      </w:r>
-      <w:bookmarkEnd w:id="7"/>
-    </w:p>
-    <w:p>
-      <w:pPr>
-        <w:pStyle w:val="Ttulo3"/>
-      </w:pPr>
-      <w:bookmarkStart w:id="8" w:name="_Toc26300211"/>
-      <w:r>
-        <w:t xml:space="preserve">2.1 </w:t>
-      </w:r>
-      <w:r>
-        <w:t>Desarrollo</w:t>
-      </w:r>
-      <w:bookmarkEnd w:id="8"/>
-    </w:p>
-    <w:p>
-      <w:r>
-        <w:t>** Detalle del desarrollo con fotos del código y explicación</w:t>
-      </w:r>
-    </w:p>
-    <w:p>
-      <w:pPr>
-        <w:pStyle w:val="Ttulo3"/>
-      </w:pPr>
-      <w:bookmarkStart w:id="9" w:name="_Toc26300212"/>
-      <w:r>
-        <w:t xml:space="preserve">2.2 </w:t>
-      </w:r>
-      <w:r>
-        <w:t>Instalación</w:t>
-      </w:r>
-      <w:bookmarkEnd w:id="9"/>
-    </w:p>
-    <w:p>
-      <w:r>
-        <w:t>** Como instalar la app en una carpeta y probarla</w:t>
-      </w:r>
-    </w:p>
-    <w:p>
-      <w:pPr>
-        <w:pStyle w:val="Ttulo3"/>
-      </w:pPr>
-      <w:bookmarkStart w:id="10" w:name="_Toc26300213"/>
-      <w:r>
-        <w:t xml:space="preserve">2.3 </w:t>
-      </w:r>
-      <w:r>
-        <w:t>Prueba</w:t>
-      </w:r>
-      <w:bookmarkEnd w:id="10"/>
-    </w:p>
-    <w:p>
-      <w:r>
-        <w:t>** como hacer una prueba y mostrar fotos de una prueba realizada</w:t>
-      </w:r>
-    </w:p>
-    <w:p>
-      <w:pPr>
-        <w:pStyle w:val="Ttulo3"/>
-      </w:pPr>
-      <w:bookmarkStart w:id="11" w:name="_Toc26300214"/>
-      <w:r>
-        <w:t xml:space="preserve">2.4 </w:t>
-      </w:r>
-      <w:bookmarkEnd w:id="11"/>
-      <w:r>
-        <w:t>Conclusión</w:t>
-      </w:r>
-    </w:p>
-    <w:p>
-      <w:r>
-        <w:t>** Conclusión de la parte 2</w:t>
-      </w:r>
-    </w:p>
-    <w:p/>
-    <w:p>
-      <w:pPr>
-        <w:pStyle w:val="Ttulo2"/>
-      </w:pPr>
+      <w:bookmarkStart w:id="13" w:name="_Toc26397911"/>
       <w:r>
         <w:t>Conclusión Final</w:t>
       </w:r>
+      <w:bookmarkEnd w:id="13"/>
     </w:p>
     <w:p>
       <w:r>
@@ -2678,6 +3535,28 @@
       <w:szCs w:val="24"/>
     </w:rPr>
   </w:style>
+  <w:style w:type="paragraph" w:styleId="Ttulo4">
+    <w:name w:val="heading 4"/>
+    <w:basedOn w:val="Normal"/>
+    <w:next w:val="Normal"/>
+    <w:link w:val="Ttulo4Car"/>
+    <w:uiPriority w:val="9"/>
+    <w:unhideWhenUsed/>
+    <w:qFormat/>
+    <w:rsid w:val="002B5AD1"/>
+    <w:pPr>
+      <w:keepNext/>
+      <w:keepLines/>
+      <w:spacing w:before="40" w:after="0"/>
+      <w:outlineLvl w:val="3"/>
+    </w:pPr>
+    <w:rPr>
+      <w:rFonts w:asciiTheme="majorHAnsi" w:eastAsiaTheme="majorEastAsia" w:hAnsiTheme="majorHAnsi" w:cstheme="majorBidi"/>
+      <w:i/>
+      <w:iCs/>
+      <w:color w:val="2E74B5" w:themeColor="accent1" w:themeShade="BF"/>
+    </w:rPr>
+  </w:style>
   <w:style w:type="character" w:default="1" w:styleId="Fuentedeprrafopredeter">
     <w:name w:val="Default Paragraph Font"/>
     <w:uiPriority w:val="1"/>
@@ -2859,6 +3738,21 @@
         <w:insideV w:val="single" w:sz="4" w:space="0" w:color="auto"/>
       </w:tblBorders>
     </w:tblPr>
+  </w:style>
+  <w:style w:type="character" w:customStyle="1" w:styleId="Ttulo4Car">
+    <w:name w:val="Título 4 Car"/>
+    <w:basedOn w:val="Fuentedeprrafopredeter"/>
+    <w:link w:val="Ttulo4"/>
+    <w:uiPriority w:val="9"/>
+    <w:rsid w:val="002B5AD1"/>
+    <w:rPr>
+      <w:rFonts w:asciiTheme="majorHAnsi" w:eastAsiaTheme="majorEastAsia" w:hAnsiTheme="majorHAnsi" w:cstheme="majorBidi"/>
+      <w:i/>
+      <w:iCs/>
+      <w:noProof/>
+      <w:color w:val="2E74B5" w:themeColor="accent1" w:themeShade="BF"/>
+      <w:lang w:val="es-UY"/>
+    </w:rPr>
   </w:style>
 </w:styles>
 </file>
@@ -3129,7 +4023,7 @@
 </file>
 
 <file path=customXml/itemProps1.xml><?xml version="1.0" encoding="utf-8"?>
-<ds:datastoreItem xmlns:ds="http://schemas.openxmlformats.org/officeDocument/2006/customXml" ds:itemID="{4C9A3021-E70C-420D-B728-EA1E9DCAFCA4}">
+<ds:datastoreItem xmlns:ds="http://schemas.openxmlformats.org/officeDocument/2006/customXml" ds:itemID="{92506355-1214-4EAF-A1B6-DF0DE3133792}">
   <ds:schemaRefs>
     <ds:schemaRef ds:uri="http://schemas.openxmlformats.org/officeDocument/2006/bibliography"/>
   </ds:schemaRefs>

</xml_diff>

<commit_message>
Refactoreo - reestructura de parámetros - ajuste de documentación para registrar los cambios realizados
</commit_message>
<xml_diff>
--- a/BLPObl/docs/Obligatorio ASSI - Ferraz (200112) - Zito (111725) .docx
+++ b/BLPObl/docs/Obligatorio ASSI - Ferraz (200112) - Zito (111725) .docx
@@ -418,8 +418,6 @@
             <w:t>Tabla de contenido</w:t>
           </w:r>
         </w:p>
-        <w:bookmarkStart w:id="0" w:name="_GoBack"/>
-        <w:bookmarkEnd w:id="0"/>
         <w:p>
           <w:pPr>
             <w:pStyle w:val="TDC1"/>
@@ -1275,12 +1273,12 @@
       <w:pPr>
         <w:pStyle w:val="Ttulo1"/>
       </w:pPr>
-      <w:bookmarkStart w:id="1" w:name="_Toc26397899"/>
+      <w:bookmarkStart w:id="0" w:name="_Toc26397899"/>
       <w:r>
         <w:lastRenderedPageBreak/>
         <w:t>Introducción</w:t>
       </w:r>
-      <w:bookmarkEnd w:id="1"/>
+      <w:bookmarkEnd w:id="0"/>
     </w:p>
     <w:p>
       <w:pPr>
@@ -1347,11 +1345,11 @@
       <w:pPr>
         <w:pStyle w:val="Ttulo2"/>
       </w:pPr>
-      <w:bookmarkStart w:id="2" w:name="_Toc26397900"/>
+      <w:bookmarkStart w:id="1" w:name="_Toc26397900"/>
       <w:r>
         <w:t>Tecnología utilizada</w:t>
       </w:r>
-      <w:bookmarkEnd w:id="2"/>
+      <w:bookmarkEnd w:id="1"/>
     </w:p>
     <w:p>
       <w:r>
@@ -1409,14 +1407,14 @@
       <w:pPr>
         <w:pStyle w:val="Ttulo2"/>
       </w:pPr>
-      <w:bookmarkStart w:id="3" w:name="_Toc26397901"/>
+      <w:bookmarkStart w:id="2" w:name="_Toc26397901"/>
       <w:r>
         <w:t>Parte 1</w:t>
       </w:r>
       <w:r>
         <w:t xml:space="preserve"> – Sistema seguro Bell Lapadula</w:t>
       </w:r>
-      <w:bookmarkEnd w:id="3"/>
+      <w:bookmarkEnd w:id="2"/>
     </w:p>
     <w:p>
       <w:pPr>
@@ -1426,11 +1424,11 @@
           <w:numId w:val="2"/>
         </w:numPr>
       </w:pPr>
-      <w:bookmarkStart w:id="4" w:name="_Toc26397902"/>
+      <w:bookmarkStart w:id="3" w:name="_Toc26397902"/>
       <w:r>
         <w:t>Desarrollo</w:t>
       </w:r>
-      <w:bookmarkEnd w:id="4"/>
+      <w:bookmarkEnd w:id="3"/>
     </w:p>
     <w:p/>
     <w:tbl>
@@ -1457,6 +1455,9 @@
           </w:tcPr>
           <w:p>
             <w:r>
+              <w:rPr>
+                <w:lang w:val="es-ES" w:eastAsia="es-ES"/>
+              </w:rPr>
               <w:drawing>
                 <wp:inline distT="0" distB="0" distL="0" distR="0" wp14:anchorId="17246E30" wp14:editId="6BA3E028">
                   <wp:extent cx="1644122" cy="1821180"/>
@@ -1523,7 +1524,7 @@
           </w:tcPr>
           <w:p>
             <w:r>
-              <w:t>Clase que controla la lectura y escritura de archivos (lectura de instrucciones y escritura de log).</w:t>
+              <w:t>Clase que controla la lectura y escritura de archivos (lectura de instrucciones y escritura de log), interacción con el sistema operativo.</w:t>
             </w:r>
           </w:p>
         </w:tc>
@@ -1727,7 +1728,7 @@
           </w:tcPr>
           <w:p>
             <w:r>
-              <w:t>Clase que representa a un objeto</w:t>
+              <w:t>Representación de un Objeto del modelo Bell Lapadula</w:t>
             </w:r>
           </w:p>
         </w:tc>
@@ -1765,7 +1766,7 @@
           </w:tcPr>
           <w:p>
             <w:r>
-              <w:t>Clase que representa un objeto</w:t>
+              <w:t>Representación de un Sujeto del modelo Bell Lapadula</w:t>
             </w:r>
           </w:p>
         </w:tc>
@@ -1803,7 +1804,7 @@
           </w:tcPr>
           <w:p>
             <w:r>
-              <w:t>Clase que se encarga de separar parametros y verificar la sintaxis de los mismos.</w:t>
+              <w:t>Encargado de la verificación de correctitud y separación de las operaciones y parámetros para su posterior ejecución</w:t>
             </w:r>
           </w:p>
         </w:tc>
@@ -1885,7 +1886,7 @@
           </w:tcPr>
           <w:p>
             <w:r>
-              <w:t>Controlador de objetos y sujetos.</w:t>
+              <w:t>Controlador que contiene el comportamiento de una base de datos para registrar el listado de sujetos, objetos y sus estados</w:t>
             </w:r>
           </w:p>
         </w:tc>
@@ -1899,7 +1900,15 @@
       </w:r>
     </w:p>
     <w:p>
-      <w:r>
+      <w:pPr>
+        <w:rPr>
+          <w:b/>
+        </w:rPr>
+      </w:pPr>
+      <w:r>
+        <w:rPr>
+          <w:b/>
+        </w:rPr>
         <w:lastRenderedPageBreak/>
         <w:t xml:space="preserve">La función principal </w:t>
       </w:r>
@@ -1909,6 +1918,9 @@
         <w:jc w:val="center"/>
       </w:pPr>
       <w:r>
+        <w:rPr>
+          <w:lang w:val="es-ES" w:eastAsia="es-ES"/>
+        </w:rPr>
         <w:drawing>
           <wp:inline distT="0" distB="0" distL="0" distR="0" wp14:anchorId="7C453ED4" wp14:editId="12C8E229">
             <wp:extent cx="2629128" cy="998307"/>
@@ -1958,6 +1970,9 @@
     <w:p/>
     <w:p>
       <w:r>
+        <w:rPr>
+          <w:lang w:val="es-ES" w:eastAsia="es-ES"/>
+        </w:rPr>
         <w:drawing>
           <wp:inline distT="0" distB="0" distL="0" distR="0" wp14:anchorId="3D6292C5" wp14:editId="151444FA">
             <wp:extent cx="4526672" cy="144793"/>
@@ -2000,17 +2015,49 @@
         <w:ind w:firstLine="708"/>
       </w:pPr>
       <w:r>
-        <w:t>Varias de las funciones fueron implementadas del estilo “Singleton” para poder utilizarla de forma transversal desde diferentes secciones del proyecto.</w:t>
-      </w:r>
-    </w:p>
-    <w:p/>
-    <w:p>
-      <w:r>
+        <w:t xml:space="preserve">Varias de las funciones fueron implementadas </w:t>
+      </w:r>
+      <w:r>
+        <w:t xml:space="preserve">con el patrón </w:t>
+      </w:r>
+      <w:r>
+        <w:t>“Singleton”</w:t>
+      </w:r>
+      <w:r>
+        <w:t>,</w:t>
+      </w:r>
+      <w:r>
+        <w:t xml:space="preserve"> </w:t>
+      </w:r>
+      <w:r>
+        <w:t>de ésta forma</w:t>
+      </w:r>
+      <w:r>
+        <w:t xml:space="preserve"> </w:t>
+      </w:r>
+      <w:r>
+        <w:t>es posible</w:t>
+      </w:r>
+      <w:r>
+        <w:t xml:space="preserve"> utilizarla</w:t>
+      </w:r>
+      <w:r>
+        <w:t>s</w:t>
+      </w:r>
+      <w:r>
+        <w:t xml:space="preserve"> de forma transversal desde diferentes secciones del proyecto.</w:t>
+      </w:r>
+    </w:p>
+    <w:p>
+      <w:r>
+        <w:rPr>
+          <w:lang w:val="es-ES" w:eastAsia="es-ES"/>
+        </w:rPr>
         <w:drawing>
-          <wp:inline distT="0" distB="0" distL="0" distR="0" wp14:anchorId="7370D246" wp14:editId="78594BFA">
-            <wp:extent cx="5400040" cy="1235075"/>
-            <wp:effectExtent l="0" t="0" r="0" b="3175"/>
-            <wp:docPr id="12" name="Imagen 12"/>
+          <wp:inline distT="0" distB="0" distL="0" distR="0" wp14:anchorId="2F766DA5" wp14:editId="58835AEA">
+            <wp:extent cx="5400040" cy="1217295"/>
+            <wp:effectExtent l="0" t="0" r="0" b="1905"/>
+            <wp:docPr id="6" name="Imagen 6"/>
             <wp:cNvGraphicFramePr>
               <a:graphicFrameLocks xmlns:a="http://schemas.openxmlformats.org/drawingml/2006/main" noChangeAspect="1"/>
             </wp:cNvGraphicFramePr>
@@ -2030,7 +2077,7 @@
                   <pic:spPr>
                     <a:xfrm>
                       <a:off x="0" y="0"/>
-                      <a:ext cx="5400040" cy="1235075"/>
+                      <a:ext cx="5400040" cy="1217295"/>
                     </a:xfrm>
                     <a:prstGeom prst="rect">
                       <a:avLst/>
@@ -2046,16 +2093,14 @@
     <w:p/>
     <w:p>
       <w:r>
-        <w:t>Dependiendo del primer parámetro, se decide si se ejecuta la parte 1 o la 2 del obligatorio.</w:t>
-      </w:r>
-    </w:p>
-    <w:p>
-      <w:r>
+        <w:rPr>
+          <w:lang w:val="es-ES" w:eastAsia="es-ES"/>
+        </w:rPr>
         <w:drawing>
-          <wp:inline distT="0" distB="0" distL="0" distR="0" wp14:anchorId="6A147FA6" wp14:editId="734486D7">
-            <wp:extent cx="4359018" cy="1592718"/>
-            <wp:effectExtent l="0" t="0" r="3810" b="7620"/>
-            <wp:docPr id="14" name="Imagen 14"/>
+          <wp:inline distT="0" distB="0" distL="0" distR="0" wp14:anchorId="71F52DB9" wp14:editId="608B4403">
+            <wp:extent cx="5400040" cy="3110865"/>
+            <wp:effectExtent l="0" t="0" r="0" b="0"/>
+            <wp:docPr id="15" name="Imagen 15"/>
             <wp:cNvGraphicFramePr>
               <a:graphicFrameLocks xmlns:a="http://schemas.openxmlformats.org/drawingml/2006/main" noChangeAspect="1"/>
             </wp:cNvGraphicFramePr>
@@ -2075,7 +2120,7 @@
                   <pic:spPr>
                     <a:xfrm>
                       <a:off x="0" y="0"/>
-                      <a:ext cx="4359018" cy="1592718"/>
+                      <a:ext cx="5400040" cy="3110865"/>
                     </a:xfrm>
                     <a:prstGeom prst="rect">
                       <a:avLst/>
@@ -2090,13 +2135,131 @@
     </w:p>
     <w:p/>
     <w:p>
-      <w:r>
-        <w:lastRenderedPageBreak/>
+      <w:pPr>
+        <w:pStyle w:val="Ttulo3"/>
+        <w:numPr>
+          <w:ilvl w:val="1"/>
+          <w:numId w:val="2"/>
+        </w:numPr>
+      </w:pPr>
+      <w:bookmarkStart w:id="4" w:name="_Toc26397903"/>
+      <w:r>
+        <w:t>Instalación</w:t>
+      </w:r>
+      <w:bookmarkEnd w:id="4"/>
+    </w:p>
+    <w:p>
+      <w:pPr>
+        <w:ind w:firstLine="360"/>
+      </w:pPr>
+      <w:r>
+        <w:t>Para realizar la prueba, solo hay que copiar la carpeta “test” que se encuentra dentro del proyecto a cualquier carpeta del equipo destino.</w:t>
+      </w:r>
+    </w:p>
+    <w:tbl>
+      <w:tblPr>
+        <w:tblStyle w:val="Tablaconcuadrcula"/>
+        <w:tblW w:w="0" w:type="auto"/>
+        <w:tblLook w:val="04A0" w:firstRow="1" w:lastRow="0" w:firstColumn="1" w:lastColumn="0" w:noHBand="0" w:noVBand="1"/>
+      </w:tblPr>
+      <w:tblGrid>
+        <w:gridCol w:w="3546"/>
+        <w:gridCol w:w="4948"/>
+      </w:tblGrid>
+      <w:tr>
+        <w:tc>
+          <w:tcPr>
+            <w:tcW w:w="3546" w:type="dxa"/>
+          </w:tcPr>
+          <w:p>
+            <w:r>
+              <w:rPr>
+                <w:lang w:val="es-ES" w:eastAsia="es-ES"/>
+              </w:rPr>
+              <w:lastRenderedPageBreak/>
+              <w:drawing>
+                <wp:inline distT="0" distB="0" distL="0" distR="0" wp14:anchorId="1B70E96C" wp14:editId="58824D9D">
+                  <wp:extent cx="1310754" cy="1440305"/>
+                  <wp:effectExtent l="0" t="0" r="3810" b="7620"/>
+                  <wp:docPr id="17" name="Imagen 17"/>
+                  <wp:cNvGraphicFramePr>
+                    <a:graphicFrameLocks xmlns:a="http://schemas.openxmlformats.org/drawingml/2006/main" noChangeAspect="1"/>
+                  </wp:cNvGraphicFramePr>
+                  <a:graphic xmlns:a="http://schemas.openxmlformats.org/drawingml/2006/main">
+                    <a:graphicData uri="http://schemas.openxmlformats.org/drawingml/2006/picture">
+                      <pic:pic xmlns:pic="http://schemas.openxmlformats.org/drawingml/2006/picture">
+                        <pic:nvPicPr>
+                          <pic:cNvPr id="1" name=""/>
+                          <pic:cNvPicPr/>
+                        </pic:nvPicPr>
+                        <pic:blipFill>
+                          <a:blip r:embed="rId12"/>
+                          <a:stretch>
+                            <a:fillRect/>
+                          </a:stretch>
+                        </pic:blipFill>
+                        <pic:spPr>
+                          <a:xfrm>
+                            <a:off x="0" y="0"/>
+                            <a:ext cx="1310754" cy="1440305"/>
+                          </a:xfrm>
+                          <a:prstGeom prst="rect">
+                            <a:avLst/>
+                          </a:prstGeom>
+                        </pic:spPr>
+                      </pic:pic>
+                    </a:graphicData>
+                  </a:graphic>
+                </wp:inline>
+              </w:drawing>
+            </w:r>
+          </w:p>
+        </w:tc>
+        <w:tc>
+          <w:tcPr>
+            <w:tcW w:w="4948" w:type="dxa"/>
+            <w:vAlign w:val="center"/>
+          </w:tcPr>
+          <w:p>
+            <w:r>
+              <w:t>En la misma carpeta debe estar el archivo “InstructionList.txt” que es donde se encuentran las instrucciones a ejecutar.</w:t>
+            </w:r>
+          </w:p>
+          <w:p/>
+        </w:tc>
+      </w:tr>
+    </w:tbl>
+    <w:p/>
+    <w:p>
+      <w:pPr>
+        <w:pStyle w:val="Ttulo4"/>
+        <w:numPr>
+          <w:ilvl w:val="2"/>
+          <w:numId w:val="2"/>
+        </w:numPr>
+      </w:pPr>
+      <w:r>
+        <w:t>Sobre el Log</w:t>
+      </w:r>
+    </w:p>
+    <w:p>
+      <w:r>
+        <w:t>Se implementó una clase para realizar el log del sistema, utilizando las siguientes librerías.</w:t>
+      </w:r>
+    </w:p>
+    <w:p>
+      <w:pPr>
+        <w:pStyle w:val="Prrafodelista"/>
+      </w:pPr>
+      <w:r>
+        <w:rPr>
+          <w:lang w:val="es-ES" w:eastAsia="es-ES"/>
+        </w:rPr>
         <w:drawing>
-          <wp:inline distT="0" distB="0" distL="0" distR="0" wp14:anchorId="71F52DB9" wp14:editId="608B4403">
-            <wp:extent cx="5400040" cy="3110865"/>
-            <wp:effectExtent l="0" t="0" r="0" b="0"/>
-            <wp:docPr id="15" name="Imagen 15"/>
+          <wp:inline distT="0" distB="0" distL="0" distR="0" wp14:anchorId="41A36AF0" wp14:editId="00A514A6">
+            <wp:extent cx="2293819" cy="548688"/>
+            <wp:effectExtent l="0" t="0" r="0" b="3810"/>
+            <wp:docPr id="18" name="Imagen 18"/>
             <wp:cNvGraphicFramePr>
               <a:graphicFrameLocks xmlns:a="http://schemas.openxmlformats.org/drawingml/2006/main" noChangeAspect="1"/>
             </wp:cNvGraphicFramePr>
@@ -2108,7 +2271,7 @@
                     <pic:cNvPicPr/>
                   </pic:nvPicPr>
                   <pic:blipFill>
-                    <a:blip r:embed="rId12"/>
+                    <a:blip r:embed="rId13"/>
                     <a:stretch>
                       <a:fillRect/>
                     </a:stretch>
@@ -2116,7 +2279,7 @@
                   <pic:spPr>
                     <a:xfrm>
                       <a:off x="0" y="0"/>
-                      <a:ext cx="5400040" cy="3110865"/>
+                      <a:ext cx="2293819" cy="548688"/>
                     </a:xfrm>
                     <a:prstGeom prst="rect">
                       <a:avLst/>
@@ -2129,111 +2292,43 @@
         </w:drawing>
       </w:r>
     </w:p>
-    <w:p/>
-    <w:p>
-      <w:pPr>
-        <w:pStyle w:val="Ttulo3"/>
+    <w:p>
+      <w:pPr>
+        <w:pStyle w:val="Prrafodelista"/>
+      </w:pPr>
+    </w:p>
+    <w:p>
+      <w:r>
+        <w:t>Se compone de 2 partes</w:t>
+      </w:r>
+    </w:p>
+    <w:p>
+      <w:pPr>
+        <w:pStyle w:val="Prrafodelista"/>
         <w:numPr>
-          <w:ilvl w:val="1"/>
-          <w:numId w:val="2"/>
+          <w:ilvl w:val="0"/>
+          <w:numId w:val="4"/>
         </w:numPr>
       </w:pPr>
-      <w:bookmarkStart w:id="5" w:name="_Toc26397903"/>
-      <w:r>
-        <w:t>Instalación</w:t>
-      </w:r>
-      <w:bookmarkEnd w:id="5"/>
-    </w:p>
-    <w:p>
-      <w:pPr>
-        <w:ind w:firstLine="360"/>
-      </w:pPr>
-      <w:r>
-        <w:t>Para realizar la prueba, solo hay que copiar la carpeta “test” que se encuentra dentro del proyecto a cualquier carpeta del equipo destino (preferentemente Windows) .</w:t>
-      </w:r>
-    </w:p>
-    <w:tbl>
-      <w:tblPr>
-        <w:tblStyle w:val="Tablaconcuadrcula"/>
-        <w:tblW w:w="0" w:type="auto"/>
-        <w:tblLook w:val="04A0" w:firstRow="1" w:lastRow="0" w:firstColumn="1" w:lastColumn="0" w:noHBand="0" w:noVBand="1"/>
-      </w:tblPr>
-      <w:tblGrid>
-        <w:gridCol w:w="3546"/>
-        <w:gridCol w:w="4948"/>
-      </w:tblGrid>
-      <w:tr>
-        <w:tc>
-          <w:tcPr>
-            <w:tcW w:w="3546" w:type="dxa"/>
-          </w:tcPr>
-          <w:p>
-            <w:r>
-              <w:drawing>
-                <wp:inline distT="0" distB="0" distL="0" distR="0" wp14:anchorId="7ED237F9" wp14:editId="47CC7695">
-                  <wp:extent cx="2110923" cy="1623201"/>
-                  <wp:effectExtent l="0" t="0" r="3810" b="0"/>
-                  <wp:docPr id="7" name="Imagen 7"/>
-                  <wp:cNvGraphicFramePr>
-                    <a:graphicFrameLocks xmlns:a="http://schemas.openxmlformats.org/drawingml/2006/main" noChangeAspect="1"/>
-                  </wp:cNvGraphicFramePr>
-                  <a:graphic xmlns:a="http://schemas.openxmlformats.org/drawingml/2006/main">
-                    <a:graphicData uri="http://schemas.openxmlformats.org/drawingml/2006/picture">
-                      <pic:pic xmlns:pic="http://schemas.openxmlformats.org/drawingml/2006/picture">
-                        <pic:nvPicPr>
-                          <pic:cNvPr id="1" name=""/>
-                          <pic:cNvPicPr/>
-                        </pic:nvPicPr>
-                        <pic:blipFill>
-                          <a:blip r:embed="rId13"/>
-                          <a:stretch>
-                            <a:fillRect/>
-                          </a:stretch>
-                        </pic:blipFill>
-                        <pic:spPr>
-                          <a:xfrm>
-                            <a:off x="0" y="0"/>
-                            <a:ext cx="2110923" cy="1623201"/>
-                          </a:xfrm>
-                          <a:prstGeom prst="rect">
-                            <a:avLst/>
-                          </a:prstGeom>
-                        </pic:spPr>
-                      </pic:pic>
-                    </a:graphicData>
-                  </a:graphic>
-                </wp:inline>
-              </w:drawing>
-            </w:r>
-          </w:p>
-        </w:tc>
-        <w:tc>
-          <w:tcPr>
-            <w:tcW w:w="4948" w:type="dxa"/>
-            <w:vAlign w:val="center"/>
-          </w:tcPr>
-          <w:p>
-            <w:r>
-              <w:t>En la misma carpeta debe estar el archivo “InstructionList.txt” que es donde se encuentran las instrucciones a ejecutar.</w:t>
-            </w:r>
-          </w:p>
-          <w:p/>
-        </w:tc>
-      </w:tr>
-    </w:tbl>
-    <w:p/>
-    <w:p>
-      <w:r>
-        <w:t>Para correr el programa se debe ejecutar utilizando el archivo “Parte1.bat” que tiene el siguiente contenido.</w:t>
-      </w:r>
-    </w:p>
-    <w:p>
-      <w:r>
+      <w:r>
+        <w:t>La creación del archivo de log</w:t>
+      </w:r>
+    </w:p>
+    <w:p>
+      <w:r>
+        <w:t>En la subcarpeta “logs” del proyecto se genera un archivo bajo el siguiente patrón de nombre</w:t>
+      </w:r>
+    </w:p>
+    <w:p>
+      <w:r>
+        <w:rPr>
+          <w:lang w:val="es-ES" w:eastAsia="es-ES"/>
+        </w:rPr>
         <w:drawing>
-          <wp:inline distT="0" distB="0" distL="0" distR="0" wp14:anchorId="6EEF9337" wp14:editId="3B32AC95">
-            <wp:extent cx="4991533" cy="944962"/>
+          <wp:inline distT="0" distB="0" distL="0" distR="0" wp14:anchorId="478E85FF" wp14:editId="4E65FDC9">
+            <wp:extent cx="2941575" cy="1097375"/>
             <wp:effectExtent l="0" t="0" r="0" b="7620"/>
-            <wp:docPr id="8" name="Imagen 8"/>
+            <wp:docPr id="19" name="Imagen 19"/>
             <wp:cNvGraphicFramePr>
               <a:graphicFrameLocks xmlns:a="http://schemas.openxmlformats.org/drawingml/2006/main" noChangeAspect="1"/>
             </wp:cNvGraphicFramePr>
@@ -2253,7 +2348,7 @@
                   <pic:spPr>
                     <a:xfrm>
                       <a:off x="0" y="0"/>
-                      <a:ext cx="4991533" cy="944962"/>
+                      <a:ext cx="2941575" cy="1097375"/>
                     </a:xfrm>
                     <a:prstGeom prst="rect">
                       <a:avLst/>
@@ -2267,8 +2362,278 @@
       </w:r>
     </w:p>
     <w:p>
-      <w:r>
-        <w:t>Parámetro “P1” indica que se va a ejecutar la parte 1 del obligatorio</w:t>
+      <w:pPr>
+        <w:ind w:firstLine="360"/>
+      </w:pPr>
+      <w:r>
+        <w:t>Se compone de la palabra “Log_” seguido de Año, Mes, Dia, Hora, minuto y segundo y le asigna la extensión “.log” de ésta forma nos aseguramos que los logs se puedan acumular y no se pierdan registros de cada ejecución independiente.</w:t>
+      </w:r>
+    </w:p>
+    <w:p>
+      <w:pPr>
+        <w:ind w:firstLine="360"/>
+        <w:rPr>
+          <w:b/>
+        </w:rPr>
+      </w:pPr>
+      <w:r>
+        <w:rPr>
+          <w:b/>
+        </w:rPr>
+        <w:t>Crear Log</w:t>
+      </w:r>
+    </w:p>
+    <w:p>
+      <w:pPr>
+        <w:ind w:firstLine="360"/>
+      </w:pPr>
+      <w:r>
+        <w:rPr>
+          <w:b/>
+        </w:rPr>
+        <w:tab/>
+      </w:r>
+      <w:r>
+        <w:t>La función CrearLog se encarga de crear un archivo de registro con nombre único y por única vez para toda la ejecución.</w:t>
+      </w:r>
+    </w:p>
+    <w:p>
+      <w:pPr>
+        <w:ind w:firstLine="360"/>
+      </w:pPr>
+      <w:r>
+        <w:rPr>
+          <w:lang w:val="es-ES" w:eastAsia="es-ES"/>
+        </w:rPr>
+        <w:drawing>
+          <wp:inline distT="0" distB="0" distL="0" distR="0" wp14:anchorId="3A31F8E3" wp14:editId="2F372B65">
+            <wp:extent cx="3231160" cy="1265030"/>
+            <wp:effectExtent l="0" t="0" r="7620" b="0"/>
+            <wp:docPr id="22" name="Imagen 22"/>
+            <wp:cNvGraphicFramePr>
+              <a:graphicFrameLocks xmlns:a="http://schemas.openxmlformats.org/drawingml/2006/main" noChangeAspect="1"/>
+            </wp:cNvGraphicFramePr>
+            <a:graphic xmlns:a="http://schemas.openxmlformats.org/drawingml/2006/main">
+              <a:graphicData uri="http://schemas.openxmlformats.org/drawingml/2006/picture">
+                <pic:pic xmlns:pic="http://schemas.openxmlformats.org/drawingml/2006/picture">
+                  <pic:nvPicPr>
+                    <pic:cNvPr id="1" name=""/>
+                    <pic:cNvPicPr/>
+                  </pic:nvPicPr>
+                  <pic:blipFill>
+                    <a:blip r:embed="rId15"/>
+                    <a:stretch>
+                      <a:fillRect/>
+                    </a:stretch>
+                  </pic:blipFill>
+                  <pic:spPr>
+                    <a:xfrm>
+                      <a:off x="0" y="0"/>
+                      <a:ext cx="3231160" cy="1265030"/>
+                    </a:xfrm>
+                    <a:prstGeom prst="rect">
+                      <a:avLst/>
+                    </a:prstGeom>
+                  </pic:spPr>
+                </pic:pic>
+              </a:graphicData>
+            </a:graphic>
+          </wp:inline>
+        </w:drawing>
+      </w:r>
+    </w:p>
+    <w:p>
+      <w:pPr>
+        <w:ind w:firstLine="360"/>
+        <w:jc w:val="center"/>
+      </w:pPr>
+      <w:r>
+        <w:drawing>
+          <wp:inline distT="0" distB="0" distL="0" distR="0" wp14:anchorId="0181F813" wp14:editId="671AAC86">
+            <wp:extent cx="3452159" cy="236240"/>
+            <wp:effectExtent l="0" t="0" r="0" b="0"/>
+            <wp:docPr id="5" name="Imagen 5"/>
+            <wp:cNvGraphicFramePr>
+              <a:graphicFrameLocks xmlns:a="http://schemas.openxmlformats.org/drawingml/2006/main" noChangeAspect="1"/>
+            </wp:cNvGraphicFramePr>
+            <a:graphic xmlns:a="http://schemas.openxmlformats.org/drawingml/2006/main">
+              <a:graphicData uri="http://schemas.openxmlformats.org/drawingml/2006/picture">
+                <pic:pic xmlns:pic="http://schemas.openxmlformats.org/drawingml/2006/picture">
+                  <pic:nvPicPr>
+                    <pic:cNvPr id="1" name=""/>
+                    <pic:cNvPicPr/>
+                  </pic:nvPicPr>
+                  <pic:blipFill>
+                    <a:blip r:embed="rId16"/>
+                    <a:stretch>
+                      <a:fillRect/>
+                    </a:stretch>
+                  </pic:blipFill>
+                  <pic:spPr>
+                    <a:xfrm>
+                      <a:off x="0" y="0"/>
+                      <a:ext cx="3452159" cy="236240"/>
+                    </a:xfrm>
+                    <a:prstGeom prst="rect">
+                      <a:avLst/>
+                    </a:prstGeom>
+                  </pic:spPr>
+                </pic:pic>
+              </a:graphicData>
+            </a:graphic>
+          </wp:inline>
+        </w:drawing>
+      </w:r>
+      <w:bookmarkStart w:id="5" w:name="_GoBack"/>
+      <w:bookmarkEnd w:id="5"/>
+    </w:p>
+    <w:p>
+      <w:pPr>
+        <w:pStyle w:val="Prrafodelista"/>
+        <w:numPr>
+          <w:ilvl w:val="0"/>
+          <w:numId w:val="4"/>
+        </w:numPr>
+      </w:pPr>
+      <w:r>
+        <w:t>El Append de nueva linea al archivo de log</w:t>
+      </w:r>
+    </w:p>
+    <w:p>
+      <w:pPr>
+        <w:ind w:firstLine="360"/>
+      </w:pPr>
+      <w:r>
+        <w:lastRenderedPageBreak/>
+        <w:tab/>
+        <w:t>Es la función de la clase que se encarga de hacer “Append” al archivo utilizado y designado por la instancia de ejecución actual.</w:t>
+      </w:r>
+    </w:p>
+    <w:p>
+      <w:pPr>
+        <w:ind w:firstLine="360"/>
+      </w:pPr>
+      <w:r>
+        <w:tab/>
+        <w:t>Tiene la doble funcionalidad de dejar registrado en un archivo la salida y tambien de mostrar en pantalla (por consola) lo que el programa va realizando.</w:t>
+      </w:r>
+    </w:p>
+    <w:p>
+      <w:r>
+        <w:rPr>
+          <w:lang w:val="es-ES" w:eastAsia="es-ES"/>
+        </w:rPr>
+        <w:drawing>
+          <wp:inline distT="0" distB="0" distL="0" distR="0" wp14:anchorId="2367A122" wp14:editId="059D550C">
+            <wp:extent cx="3619814" cy="1295512"/>
+            <wp:effectExtent l="0" t="0" r="0" b="0"/>
+            <wp:docPr id="21" name="Imagen 21"/>
+            <wp:cNvGraphicFramePr>
+              <a:graphicFrameLocks xmlns:a="http://schemas.openxmlformats.org/drawingml/2006/main" noChangeAspect="1"/>
+            </wp:cNvGraphicFramePr>
+            <a:graphic xmlns:a="http://schemas.openxmlformats.org/drawingml/2006/main">
+              <a:graphicData uri="http://schemas.openxmlformats.org/drawingml/2006/picture">
+                <pic:pic xmlns:pic="http://schemas.openxmlformats.org/drawingml/2006/picture">
+                  <pic:nvPicPr>
+                    <pic:cNvPr id="1" name=""/>
+                    <pic:cNvPicPr/>
+                  </pic:nvPicPr>
+                  <pic:blipFill>
+                    <a:blip r:embed="rId17"/>
+                    <a:stretch>
+                      <a:fillRect/>
+                    </a:stretch>
+                  </pic:blipFill>
+                  <pic:spPr>
+                    <a:xfrm>
+                      <a:off x="0" y="0"/>
+                      <a:ext cx="3619814" cy="1295512"/>
+                    </a:xfrm>
+                    <a:prstGeom prst="rect">
+                      <a:avLst/>
+                    </a:prstGeom>
+                  </pic:spPr>
+                </pic:pic>
+              </a:graphicData>
+            </a:graphic>
+          </wp:inline>
+        </w:drawing>
+      </w:r>
+    </w:p>
+    <w:p>
+      <w:pPr>
+        <w:ind w:firstLine="360"/>
+      </w:pPr>
+    </w:p>
+    <w:p>
+      <w:pPr>
+        <w:pStyle w:val="Prrafodelista"/>
+      </w:pPr>
+    </w:p>
+    <w:p>
+      <w:pPr>
+        <w:pStyle w:val="Prrafodelista"/>
+      </w:pPr>
+    </w:p>
+    <w:p>
+      <w:pPr>
+        <w:pStyle w:val="Ttulo4"/>
+      </w:pPr>
+      <w:r>
+        <w:t>1.2.2 Ejecutar</w:t>
+      </w:r>
+    </w:p>
+    <w:p>
+      <w:r>
+        <w:t>Para correr el programa se debe ejecutar utilizando el archivo “</w:t>
+      </w:r>
+      <w:r>
+        <w:t>Parte1</w:t>
+      </w:r>
+      <w:r>
+        <w:t>.bat” que tiene el siguiente contenido.</w:t>
+      </w:r>
+    </w:p>
+    <w:p>
+      <w:r>
+        <w:rPr>
+          <w:lang w:val="es-ES" w:eastAsia="es-ES"/>
+        </w:rPr>
+        <w:drawing>
+          <wp:inline distT="0" distB="0" distL="0" distR="0" wp14:anchorId="38DC7494" wp14:editId="1BD6942A">
+            <wp:extent cx="4580017" cy="960203"/>
+            <wp:effectExtent l="0" t="0" r="0" b="0"/>
+            <wp:docPr id="16" name="Imagen 16"/>
+            <wp:cNvGraphicFramePr>
+              <a:graphicFrameLocks xmlns:a="http://schemas.openxmlformats.org/drawingml/2006/main" noChangeAspect="1"/>
+            </wp:cNvGraphicFramePr>
+            <a:graphic xmlns:a="http://schemas.openxmlformats.org/drawingml/2006/main">
+              <a:graphicData uri="http://schemas.openxmlformats.org/drawingml/2006/picture">
+                <pic:pic xmlns:pic="http://schemas.openxmlformats.org/drawingml/2006/picture">
+                  <pic:nvPicPr>
+                    <pic:cNvPr id="1" name=""/>
+                    <pic:cNvPicPr/>
+                  </pic:nvPicPr>
+                  <pic:blipFill>
+                    <a:blip r:embed="rId18"/>
+                    <a:stretch>
+                      <a:fillRect/>
+                    </a:stretch>
+                  </pic:blipFill>
+                  <pic:spPr>
+                    <a:xfrm>
+                      <a:off x="0" y="0"/>
+                      <a:ext cx="4580017" cy="960203"/>
+                    </a:xfrm>
+                    <a:prstGeom prst="rect">
+                      <a:avLst/>
+                    </a:prstGeom>
+                  </pic:spPr>
+                </pic:pic>
+              </a:graphicData>
+            </a:graphic>
+          </wp:inline>
+        </w:drawing>
       </w:r>
     </w:p>
     <w:p/>
@@ -2348,6 +2713,9 @@
           </w:tcPr>
           <w:p>
             <w:r>
+              <w:rPr>
+                <w:lang w:val="es-ES" w:eastAsia="es-ES"/>
+              </w:rPr>
               <w:drawing>
                 <wp:inline distT="0" distB="0" distL="0" distR="0" wp14:anchorId="179CDAEA" wp14:editId="77870D09">
                   <wp:extent cx="1980553" cy="3208020"/>
@@ -2364,7 +2732,7 @@
                           <pic:cNvPicPr/>
                         </pic:nvPicPr>
                         <pic:blipFill>
-                          <a:blip r:embed="rId15"/>
+                          <a:blip r:embed="rId19"/>
                           <a:stretch>
                             <a:fillRect/>
                           </a:stretch>
@@ -2392,6 +2760,9 @@
           </w:tcPr>
           <w:p>
             <w:r>
+              <w:rPr>
+                <w:lang w:val="es-ES" w:eastAsia="es-ES"/>
+              </w:rPr>
               <w:drawing>
                 <wp:inline distT="0" distB="0" distL="0" distR="0" wp14:anchorId="130BFDCB" wp14:editId="4E142166">
                   <wp:extent cx="2862028" cy="3185160"/>
@@ -2408,7 +2779,7 @@
                           <pic:cNvPicPr/>
                         </pic:nvPicPr>
                         <pic:blipFill>
-                          <a:blip r:embed="rId16"/>
+                          <a:blip r:embed="rId20"/>
                           <a:stretch>
                             <a:fillRect/>
                           </a:stretch>
@@ -2475,6 +2846,9 @@
           </w:tcPr>
           <w:p>
             <w:r>
+              <w:rPr>
+                <w:lang w:val="es-ES" w:eastAsia="es-ES"/>
+              </w:rPr>
               <w:drawing>
                 <wp:inline distT="0" distB="0" distL="0" distR="0" wp14:anchorId="69BF4E98" wp14:editId="1BBBFEB1">
                   <wp:extent cx="2407920" cy="998969"/>
@@ -2491,7 +2865,7 @@
                           <pic:cNvPicPr/>
                         </pic:nvPicPr>
                         <pic:blipFill>
-                          <a:blip r:embed="rId17"/>
+                          <a:blip r:embed="rId21"/>
                           <a:stretch>
                             <a:fillRect/>
                           </a:stretch>
@@ -2522,6 +2896,9 @@
               <w:jc w:val="center"/>
             </w:pPr>
             <w:r>
+              <w:rPr>
+                <w:lang w:val="es-ES" w:eastAsia="es-ES"/>
+              </w:rPr>
               <w:drawing>
                 <wp:inline distT="0" distB="0" distL="0" distR="0" wp14:anchorId="4D8DEF43" wp14:editId="6157F4B5">
                   <wp:extent cx="2324301" cy="2720576"/>
@@ -2538,7 +2915,7 @@
                           <pic:cNvPicPr/>
                         </pic:nvPicPr>
                         <pic:blipFill>
-                          <a:blip r:embed="rId18"/>
+                          <a:blip r:embed="rId22"/>
                           <a:stretch>
                             <a:fillRect/>
                           </a:stretch>
@@ -2833,6 +3210,95 @@
     </w:lvl>
   </w:abstractNum>
   <w:abstractNum w:abstractNumId="1" w15:restartNumberingAfterBreak="0">
+    <w:nsid w:val="152A1F29"/>
+    <w:multiLevelType w:val="hybridMultilevel"/>
+    <w:tmpl w:val="1B167D08"/>
+    <w:lvl w:ilvl="0" w:tplc="0C0A0019">
+      <w:start w:val="1"/>
+      <w:numFmt w:val="lowerLetter"/>
+      <w:lvlText w:val="%1."/>
+      <w:lvlJc w:val="left"/>
+      <w:pPr>
+        <w:ind w:left="720" w:hanging="360"/>
+      </w:pPr>
+      <w:rPr>
+        <w:rFonts w:hint="default"/>
+      </w:rPr>
+    </w:lvl>
+    <w:lvl w:ilvl="1" w:tplc="0C0A0019" w:tentative="1">
+      <w:start w:val="1"/>
+      <w:numFmt w:val="lowerLetter"/>
+      <w:lvlText w:val="%2."/>
+      <w:lvlJc w:val="left"/>
+      <w:pPr>
+        <w:ind w:left="1440" w:hanging="360"/>
+      </w:pPr>
+    </w:lvl>
+    <w:lvl w:ilvl="2" w:tplc="0C0A001B" w:tentative="1">
+      <w:start w:val="1"/>
+      <w:numFmt w:val="lowerRoman"/>
+      <w:lvlText w:val="%3."/>
+      <w:lvlJc w:val="right"/>
+      <w:pPr>
+        <w:ind w:left="2160" w:hanging="180"/>
+      </w:pPr>
+    </w:lvl>
+    <w:lvl w:ilvl="3" w:tplc="0C0A000F" w:tentative="1">
+      <w:start w:val="1"/>
+      <w:numFmt w:val="decimal"/>
+      <w:lvlText w:val="%4."/>
+      <w:lvlJc w:val="left"/>
+      <w:pPr>
+        <w:ind w:left="2880" w:hanging="360"/>
+      </w:pPr>
+    </w:lvl>
+    <w:lvl w:ilvl="4" w:tplc="0C0A0019" w:tentative="1">
+      <w:start w:val="1"/>
+      <w:numFmt w:val="lowerLetter"/>
+      <w:lvlText w:val="%5."/>
+      <w:lvlJc w:val="left"/>
+      <w:pPr>
+        <w:ind w:left="3600" w:hanging="360"/>
+      </w:pPr>
+    </w:lvl>
+    <w:lvl w:ilvl="5" w:tplc="0C0A001B" w:tentative="1">
+      <w:start w:val="1"/>
+      <w:numFmt w:val="lowerRoman"/>
+      <w:lvlText w:val="%6."/>
+      <w:lvlJc w:val="right"/>
+      <w:pPr>
+        <w:ind w:left="4320" w:hanging="180"/>
+      </w:pPr>
+    </w:lvl>
+    <w:lvl w:ilvl="6" w:tplc="0C0A000F" w:tentative="1">
+      <w:start w:val="1"/>
+      <w:numFmt w:val="decimal"/>
+      <w:lvlText w:val="%7."/>
+      <w:lvlJc w:val="left"/>
+      <w:pPr>
+        <w:ind w:left="5040" w:hanging="360"/>
+      </w:pPr>
+    </w:lvl>
+    <w:lvl w:ilvl="7" w:tplc="0C0A0019" w:tentative="1">
+      <w:start w:val="1"/>
+      <w:numFmt w:val="lowerLetter"/>
+      <w:lvlText w:val="%8."/>
+      <w:lvlJc w:val="left"/>
+      <w:pPr>
+        <w:ind w:left="5760" w:hanging="360"/>
+      </w:pPr>
+    </w:lvl>
+    <w:lvl w:ilvl="8" w:tplc="0C0A001B" w:tentative="1">
+      <w:start w:val="1"/>
+      <w:numFmt w:val="lowerRoman"/>
+      <w:lvlText w:val="%9."/>
+      <w:lvlJc w:val="right"/>
+      <w:pPr>
+        <w:ind w:left="6480" w:hanging="180"/>
+      </w:pPr>
+    </w:lvl>
+  </w:abstractNum>
+  <w:abstractNum w:abstractNumId="2" w15:restartNumberingAfterBreak="0">
     <w:nsid w:val="7AD45F37"/>
     <w:multiLevelType w:val="multilevel"/>
     <w:tmpl w:val="14A66236"/>
@@ -2945,7 +3411,7 @@
       </w:pPr>
     </w:lvl>
   </w:abstractNum>
-  <w:abstractNum w:abstractNumId="2" w15:restartNumberingAfterBreak="0">
+  <w:abstractNum w:abstractNumId="3" w15:restartNumberingAfterBreak="0">
     <w:nsid w:val="7D1B5445"/>
     <w:multiLevelType w:val="multilevel"/>
     <w:tmpl w:val="2CF88674"/>
@@ -3059,13 +3525,16 @@
     </w:lvl>
   </w:abstractNum>
   <w:num w:numId="1">
-    <w:abstractNumId w:val="1"/>
+    <w:abstractNumId w:val="2"/>
   </w:num>
   <w:num w:numId="2">
-    <w:abstractNumId w:val="2"/>
+    <w:abstractNumId w:val="3"/>
   </w:num>
   <w:num w:numId="3">
     <w:abstractNumId w:val="0"/>
+  </w:num>
+  <w:num w:numId="4">
+    <w:abstractNumId w:val="1"/>
   </w:num>
 </w:numbering>
 </file>
@@ -4023,7 +4492,7 @@
 </file>
 
 <file path=customXml/itemProps1.xml><?xml version="1.0" encoding="utf-8"?>
-<ds:datastoreItem xmlns:ds="http://schemas.openxmlformats.org/officeDocument/2006/customXml" ds:itemID="{92506355-1214-4EAF-A1B6-DF0DE3133792}">
+<ds:datastoreItem xmlns:ds="http://schemas.openxmlformats.org/officeDocument/2006/customXml" ds:itemID="{46E7FE3D-959C-41CE-9941-FF6B5C9DACBA}">
   <ds:schemaRefs>
     <ds:schemaRef ds:uri="http://schemas.openxmlformats.org/officeDocument/2006/bibliography"/>
   </ds:schemaRefs>

</xml_diff>

<commit_message>
Ajustes de carpeta TEST para que se prepare el jar y quede un bat "Prueba2.bat" pronto para ejecutar la app
</commit_message>
<xml_diff>
--- a/BLPObl/docs/Obligatorio ASSI - Ferraz (200112) - Zito (111725) .docx
+++ b/BLPObl/docs/Obligatorio ASSI - Ferraz (200112) - Zito (111725) .docx
@@ -417,6 +417,8 @@
           <w:r>
             <w:t>Tabla de contenido</w:t>
           </w:r>
+          <w:bookmarkStart w:id="0" w:name="_GoBack"/>
+          <w:bookmarkEnd w:id="0"/>
         </w:p>
         <w:p>
           <w:pPr>
@@ -449,7 +451,7 @@
             </w:rPr>
             <w:fldChar w:fldCharType="separate"/>
           </w:r>
-          <w:hyperlink w:anchor="_Toc26702124" w:history="1">
+          <w:hyperlink w:anchor="_Toc26724579" w:history="1">
             <w:r>
               <w:rPr>
                 <w:rStyle w:val="Hipervnculo"/>
@@ -472,7 +474,7 @@
               <w:rPr>
                 <w:webHidden/>
               </w:rPr>
-              <w:instrText xml:space="preserve"> PAGEREF _Toc26702124 \h </w:instrText>
+              <w:instrText xml:space="preserve"> PAGEREF _Toc26724579 \h </w:instrText>
             </w:r>
             <w:r>
               <w:rPr>
@@ -509,7 +511,7 @@
               <w:lang w:val="es-ES" w:eastAsia="es-ES"/>
             </w:rPr>
           </w:pPr>
-          <w:hyperlink w:anchor="_Toc26702125" w:history="1">
+          <w:hyperlink w:anchor="_Toc26724580" w:history="1">
             <w:r>
               <w:rPr>
                 <w:rStyle w:val="Hipervnculo"/>
@@ -532,7 +534,7 @@
               <w:rPr>
                 <w:webHidden/>
               </w:rPr>
-              <w:instrText xml:space="preserve"> PAGEREF _Toc26702125 \h </w:instrText>
+              <w:instrText xml:space="preserve"> PAGEREF _Toc26724580 \h </w:instrText>
             </w:r>
             <w:r>
               <w:rPr>
@@ -569,7 +571,7 @@
               <w:lang w:val="es-ES" w:eastAsia="es-ES"/>
             </w:rPr>
           </w:pPr>
-          <w:hyperlink w:anchor="_Toc26702126" w:history="1">
+          <w:hyperlink w:anchor="_Toc26724581" w:history="1">
             <w:r>
               <w:rPr>
                 <w:rStyle w:val="Hipervnculo"/>
@@ -592,7 +594,7 @@
               <w:rPr>
                 <w:webHidden/>
               </w:rPr>
-              <w:instrText xml:space="preserve"> PAGEREF _Toc26702126 \h </w:instrText>
+              <w:instrText xml:space="preserve"> PAGEREF _Toc26724581 \h </w:instrText>
             </w:r>
             <w:r>
               <w:rPr>
@@ -630,7 +632,7 @@
               <w:lang w:val="es-ES" w:eastAsia="es-ES"/>
             </w:rPr>
           </w:pPr>
-          <w:hyperlink w:anchor="_Toc26702127" w:history="1">
+          <w:hyperlink w:anchor="_Toc26724582" w:history="1">
             <w:r>
               <w:rPr>
                 <w:rStyle w:val="Hipervnculo"/>
@@ -665,7 +667,7 @@
               <w:rPr>
                 <w:webHidden/>
               </w:rPr>
-              <w:instrText xml:space="preserve"> PAGEREF _Toc26702127 \h </w:instrText>
+              <w:instrText xml:space="preserve"> PAGEREF _Toc26724582 \h </w:instrText>
             </w:r>
             <w:r>
               <w:rPr>
@@ -703,7 +705,7 @@
               <w:lang w:val="es-ES" w:eastAsia="es-ES"/>
             </w:rPr>
           </w:pPr>
-          <w:hyperlink w:anchor="_Toc26702128" w:history="1">
+          <w:hyperlink w:anchor="_Toc26724583" w:history="1">
             <w:r>
               <w:rPr>
                 <w:rStyle w:val="Hipervnculo"/>
@@ -738,7 +740,7 @@
               <w:rPr>
                 <w:webHidden/>
               </w:rPr>
-              <w:instrText xml:space="preserve"> PAGEREF _Toc26702128 \h </w:instrText>
+              <w:instrText xml:space="preserve"> PAGEREF _Toc26724583 \h </w:instrText>
             </w:r>
             <w:r>
               <w:rPr>
@@ -775,7 +777,7 @@
               <w:lang w:val="es-ES" w:eastAsia="es-ES"/>
             </w:rPr>
           </w:pPr>
-          <w:hyperlink w:anchor="_Toc26702129" w:history="1">
+          <w:hyperlink w:anchor="_Toc26724584" w:history="1">
             <w:r>
               <w:rPr>
                 <w:rStyle w:val="Hipervnculo"/>
@@ -798,7 +800,7 @@
               <w:rPr>
                 <w:webHidden/>
               </w:rPr>
-              <w:instrText xml:space="preserve"> PAGEREF _Toc26702129 \h </w:instrText>
+              <w:instrText xml:space="preserve"> PAGEREF _Toc26724584 \h </w:instrText>
             </w:r>
             <w:r>
               <w:rPr>
@@ -835,7 +837,7 @@
               <w:lang w:val="es-ES" w:eastAsia="es-ES"/>
             </w:rPr>
           </w:pPr>
-          <w:hyperlink w:anchor="_Toc26702130" w:history="1">
+          <w:hyperlink w:anchor="_Toc26724585" w:history="1">
             <w:r>
               <w:rPr>
                 <w:rStyle w:val="Hipervnculo"/>
@@ -858,7 +860,7 @@
               <w:rPr>
                 <w:webHidden/>
               </w:rPr>
-              <w:instrText xml:space="preserve"> PAGEREF _Toc26702130 \h </w:instrText>
+              <w:instrText xml:space="preserve"> PAGEREF _Toc26724585 \h </w:instrText>
             </w:r>
             <w:r>
               <w:rPr>
@@ -895,7 +897,7 @@
               <w:lang w:val="es-ES" w:eastAsia="es-ES"/>
             </w:rPr>
           </w:pPr>
-          <w:hyperlink w:anchor="_Toc26702131" w:history="1">
+          <w:hyperlink w:anchor="_Toc26724586" w:history="1">
             <w:r>
               <w:rPr>
                 <w:rStyle w:val="Hipervnculo"/>
@@ -918,7 +920,7 @@
               <w:rPr>
                 <w:webHidden/>
               </w:rPr>
-              <w:instrText xml:space="preserve"> PAGEREF _Toc26702131 \h </w:instrText>
+              <w:instrText xml:space="preserve"> PAGEREF _Toc26724586 \h </w:instrText>
             </w:r>
             <w:r>
               <w:rPr>
@@ -955,12 +957,12 @@
               <w:lang w:val="es-ES" w:eastAsia="es-ES"/>
             </w:rPr>
           </w:pPr>
-          <w:hyperlink w:anchor="_Toc26702132" w:history="1">
+          <w:hyperlink w:anchor="_Toc26724587" w:history="1">
             <w:r>
               <w:rPr>
                 <w:rStyle w:val="Hipervnculo"/>
               </w:rPr>
-              <w:t>2.1 Desarrollo</w:t>
+              <w:t>Introducción</w:t>
             </w:r>
             <w:r>
               <w:rPr>
@@ -978,7 +980,7 @@
               <w:rPr>
                 <w:webHidden/>
               </w:rPr>
-              <w:instrText xml:space="preserve"> PAGEREF _Toc26702132 \h </w:instrText>
+              <w:instrText xml:space="preserve"> PAGEREF _Toc26724587 \h </w:instrText>
             </w:r>
             <w:r>
               <w:rPr>
@@ -1015,12 +1017,12 @@
               <w:lang w:val="es-ES" w:eastAsia="es-ES"/>
             </w:rPr>
           </w:pPr>
-          <w:hyperlink w:anchor="_Toc26702133" w:history="1">
+          <w:hyperlink w:anchor="_Toc26724588" w:history="1">
             <w:r>
               <w:rPr>
                 <w:rStyle w:val="Hipervnculo"/>
               </w:rPr>
-              <w:t>2.2 Instalación</w:t>
+              <w:t>2.1 Desarrollo</w:t>
             </w:r>
             <w:r>
               <w:rPr>
@@ -1038,7 +1040,7 @@
               <w:rPr>
                 <w:webHidden/>
               </w:rPr>
-              <w:instrText xml:space="preserve"> PAGEREF _Toc26702133 \h </w:instrText>
+              <w:instrText xml:space="preserve"> PAGEREF _Toc26724588 \h </w:instrText>
             </w:r>
             <w:r>
               <w:rPr>
@@ -1075,12 +1077,12 @@
               <w:lang w:val="es-ES" w:eastAsia="es-ES"/>
             </w:rPr>
           </w:pPr>
-          <w:hyperlink w:anchor="_Toc26702134" w:history="1">
+          <w:hyperlink w:anchor="_Toc26724589" w:history="1">
             <w:r>
               <w:rPr>
                 <w:rStyle w:val="Hipervnculo"/>
               </w:rPr>
-              <w:t>2.3 Prueba</w:t>
+              <w:t>2.2 Instalación</w:t>
             </w:r>
             <w:r>
               <w:rPr>
@@ -1098,7 +1100,7 @@
               <w:rPr>
                 <w:webHidden/>
               </w:rPr>
-              <w:instrText xml:space="preserve"> PAGEREF _Toc26702134 \h </w:instrText>
+              <w:instrText xml:space="preserve"> PAGEREF _Toc26724589 \h </w:instrText>
             </w:r>
             <w:r>
               <w:rPr>
@@ -1115,7 +1117,7 @@
               <w:rPr>
                 <w:webHidden/>
               </w:rPr>
-              <w:t>10</w:t>
+              <w:t>11</w:t>
             </w:r>
             <w:r>
               <w:rPr>
@@ -1135,11 +1137,71 @@
               <w:lang w:val="es-ES" w:eastAsia="es-ES"/>
             </w:rPr>
           </w:pPr>
-          <w:hyperlink w:anchor="_Toc26702135" w:history="1">
+          <w:hyperlink w:anchor="_Toc26724590" w:history="1">
             <w:r>
               <w:rPr>
                 <w:rStyle w:val="Hipervnculo"/>
               </w:rPr>
+              <w:t>2.3 Prueba</w:t>
+            </w:r>
+            <w:r>
+              <w:rPr>
+                <w:webHidden/>
+              </w:rPr>
+              <w:tab/>
+            </w:r>
+            <w:r>
+              <w:rPr>
+                <w:webHidden/>
+              </w:rPr>
+              <w:fldChar w:fldCharType="begin"/>
+            </w:r>
+            <w:r>
+              <w:rPr>
+                <w:webHidden/>
+              </w:rPr>
+              <w:instrText xml:space="preserve"> PAGEREF _Toc26724590 \h </w:instrText>
+            </w:r>
+            <w:r>
+              <w:rPr>
+                <w:webHidden/>
+              </w:rPr>
+            </w:r>
+            <w:r>
+              <w:rPr>
+                <w:webHidden/>
+              </w:rPr>
+              <w:fldChar w:fldCharType="separate"/>
+            </w:r>
+            <w:r>
+              <w:rPr>
+                <w:webHidden/>
+              </w:rPr>
+              <w:t>11</w:t>
+            </w:r>
+            <w:r>
+              <w:rPr>
+                <w:webHidden/>
+              </w:rPr>
+              <w:fldChar w:fldCharType="end"/>
+            </w:r>
+          </w:hyperlink>
+        </w:p>
+        <w:p>
+          <w:pPr>
+            <w:pStyle w:val="TDC3"/>
+            <w:tabs>
+              <w:tab w:val="right" w:leader="dot" w:pos="8494"/>
+            </w:tabs>
+            <w:rPr>
+              <w:lang w:val="es-ES" w:eastAsia="es-ES"/>
+            </w:rPr>
+          </w:pPr>
+          <w:hyperlink w:anchor="_Toc26724591" w:history="1">
+            <w:r>
+              <w:rPr>
+                <w:rStyle w:val="Hipervnculo"/>
+              </w:rPr>
               <w:t>2.4 Conclusión</w:t>
             </w:r>
             <w:r>
@@ -1158,7 +1220,7 @@
               <w:rPr>
                 <w:webHidden/>
               </w:rPr>
-              <w:instrText xml:space="preserve"> PAGEREF _Toc26702135 \h </w:instrText>
+              <w:instrText xml:space="preserve"> PAGEREF _Toc26724591 \h </w:instrText>
             </w:r>
             <w:r>
               <w:rPr>
@@ -1175,7 +1237,7 @@
               <w:rPr>
                 <w:webHidden/>
               </w:rPr>
-              <w:t>10</w:t>
+              <w:t>11</w:t>
             </w:r>
             <w:r>
               <w:rPr>
@@ -1195,7 +1257,7 @@
               <w:lang w:val="es-ES" w:eastAsia="es-ES"/>
             </w:rPr>
           </w:pPr>
-          <w:hyperlink w:anchor="_Toc26702136" w:history="1">
+          <w:hyperlink w:anchor="_Toc26724592" w:history="1">
             <w:r>
               <w:rPr>
                 <w:rStyle w:val="Hipervnculo"/>
@@ -1218,7 +1280,7 @@
               <w:rPr>
                 <w:webHidden/>
               </w:rPr>
-              <w:instrText xml:space="preserve"> PAGEREF _Toc26702136 \h </w:instrText>
+              <w:instrText xml:space="preserve"> PAGEREF _Toc26724592 \h </w:instrText>
             </w:r>
             <w:r>
               <w:rPr>
@@ -1235,7 +1297,7 @@
               <w:rPr>
                 <w:webHidden/>
               </w:rPr>
-              <w:t>10</w:t>
+              <w:t>11</w:t>
             </w:r>
             <w:r>
               <w:rPr>
@@ -1273,12 +1335,12 @@
       <w:pPr>
         <w:pStyle w:val="Ttulo1"/>
       </w:pPr>
-      <w:bookmarkStart w:id="0" w:name="_Toc26702124"/>
+      <w:bookmarkStart w:id="1" w:name="_Toc26724579"/>
       <w:r>
         <w:lastRenderedPageBreak/>
         <w:t>Introducción</w:t>
       </w:r>
-      <w:bookmarkEnd w:id="0"/>
+      <w:bookmarkEnd w:id="1"/>
     </w:p>
     <w:p>
       <w:pPr>
@@ -1345,11 +1407,11 @@
       <w:pPr>
         <w:pStyle w:val="Ttulo2"/>
       </w:pPr>
-      <w:bookmarkStart w:id="1" w:name="_Toc26702125"/>
+      <w:bookmarkStart w:id="2" w:name="_Toc26724580"/>
       <w:r>
         <w:t>Tecnología utilizada</w:t>
       </w:r>
-      <w:bookmarkEnd w:id="1"/>
+      <w:bookmarkEnd w:id="2"/>
     </w:p>
     <w:p>
       <w:r>
@@ -1464,14 +1526,14 @@
       <w:pPr>
         <w:pStyle w:val="Ttulo2"/>
       </w:pPr>
-      <w:bookmarkStart w:id="2" w:name="_Toc26702126"/>
+      <w:bookmarkStart w:id="3" w:name="_Toc26724581"/>
       <w:r>
         <w:t>Parte 1</w:t>
       </w:r>
       <w:r>
         <w:t xml:space="preserve"> – Sistema seguro Bell Lapadula</w:t>
       </w:r>
-      <w:bookmarkEnd w:id="2"/>
+      <w:bookmarkEnd w:id="3"/>
     </w:p>
     <w:p>
       <w:pPr>
@@ -1481,22 +1543,23 @@
           <w:numId w:val="2"/>
         </w:numPr>
       </w:pPr>
-      <w:bookmarkStart w:id="3" w:name="_Toc26702127"/>
+      <w:bookmarkStart w:id="4" w:name="_Toc26724582"/>
       <w:r>
         <w:t>Desarrollo</w:t>
       </w:r>
-      <w:bookmarkEnd w:id="3"/>
+      <w:bookmarkEnd w:id="4"/>
     </w:p>
     <w:p/>
     <w:p>
       <w:r>
         <w:t>Listado de clases utilizadas</w:t>
       </w:r>
-      <w:bookmarkStart w:id="4" w:name="_GoBack"/>
-      <w:bookmarkEnd w:id="4"/>
-    </w:p>
-    <w:p>
-      <w:r>
+    </w:p>
+    <w:p>
+      <w:r>
+        <w:rPr>
+          <w:lang w:val="es-ES" w:eastAsia="es-ES"/>
+        </w:rPr>
         <w:drawing>
           <wp:inline distT="0" distB="0" distL="0" distR="0" wp14:anchorId="69BCE0F8" wp14:editId="443C07B6">
             <wp:extent cx="5400040" cy="3577590"/>
@@ -2250,7 +2313,7 @@
           <w:numId w:val="2"/>
         </w:numPr>
       </w:pPr>
-      <w:bookmarkStart w:id="5" w:name="_Toc26702128"/>
+      <w:bookmarkStart w:id="5" w:name="_Toc26724583"/>
       <w:r>
         <w:t>Instalación</w:t>
       </w:r>
@@ -2763,7 +2826,7 @@
       <w:pPr>
         <w:pStyle w:val="Ttulo3"/>
       </w:pPr>
-      <w:bookmarkStart w:id="6" w:name="_Toc26702129"/>
+      <w:bookmarkStart w:id="6" w:name="_Toc26724584"/>
       <w:r>
         <w:lastRenderedPageBreak/>
         <w:t xml:space="preserve">1.3 </w:t>
@@ -3053,7 +3116,7 @@
       <w:pPr>
         <w:pStyle w:val="Ttulo3"/>
       </w:pPr>
-      <w:bookmarkStart w:id="7" w:name="_Toc26702130"/>
+      <w:bookmarkStart w:id="7" w:name="_Toc26724585"/>
       <w:r>
         <w:t xml:space="preserve">1.4 </w:t>
       </w:r>
@@ -3095,7 +3158,7 @@
       <w:pPr>
         <w:pStyle w:val="Ttulo2"/>
       </w:pPr>
-      <w:bookmarkStart w:id="8" w:name="_Toc26702131"/>
+      <w:bookmarkStart w:id="8" w:name="_Toc26724586"/>
       <w:r>
         <w:lastRenderedPageBreak/>
         <w:t>Parte 2</w:t>
@@ -3109,15 +3172,16 @@
       <w:pPr>
         <w:pStyle w:val="Ttulo3"/>
       </w:pPr>
-      <w:bookmarkStart w:id="9" w:name="_Toc26702132"/>
     </w:p>
     <w:p>
       <w:pPr>
         <w:pStyle w:val="Ttulo3"/>
       </w:pPr>
+      <w:bookmarkStart w:id="9" w:name="_Toc26724587"/>
       <w:r>
         <w:t>Introducción</w:t>
       </w:r>
+      <w:bookmarkEnd w:id="9"/>
     </w:p>
     <w:p>
       <w:pPr>
@@ -3143,13 +3207,14 @@
       <w:pPr>
         <w:pStyle w:val="Ttulo3"/>
       </w:pPr>
+      <w:bookmarkStart w:id="10" w:name="_Toc26724588"/>
       <w:r>
         <w:t xml:space="preserve">2.1 </w:t>
       </w:r>
       <w:r>
         <w:t>Desarrollo</w:t>
       </w:r>
-      <w:bookmarkEnd w:id="9"/>
+      <w:bookmarkEnd w:id="10"/>
     </w:p>
     <w:p>
       <w:r>
@@ -3178,6 +3243,7 @@
       <w:r>
         <w:rPr>
           <w:u w:val="single"/>
+          <w:lang w:val="es-ES" w:eastAsia="es-ES"/>
         </w:rPr>
         <w:drawing>
           <wp:inline distT="0" distB="0" distL="0" distR="0" wp14:anchorId="71BF7EAC" wp14:editId="6899E95C">
@@ -3251,14 +3317,14 @@
       <w:pPr>
         <w:pStyle w:val="Ttulo3"/>
       </w:pPr>
-      <w:bookmarkStart w:id="10" w:name="_Toc26702133"/>
+      <w:bookmarkStart w:id="11" w:name="_Toc26724589"/>
       <w:r>
         <w:t xml:space="preserve">2.2 </w:t>
       </w:r>
       <w:r>
         <w:t>Instalación</w:t>
       </w:r>
-      <w:bookmarkEnd w:id="10"/>
+      <w:bookmarkEnd w:id="11"/>
     </w:p>
     <w:p>
       <w:r>
@@ -3269,14 +3335,14 @@
       <w:pPr>
         <w:pStyle w:val="Ttulo3"/>
       </w:pPr>
-      <w:bookmarkStart w:id="11" w:name="_Toc26702134"/>
+      <w:bookmarkStart w:id="12" w:name="_Toc26724590"/>
       <w:r>
         <w:t xml:space="preserve">2.3 </w:t>
       </w:r>
       <w:r>
         <w:t>Prueba</w:t>
       </w:r>
-      <w:bookmarkEnd w:id="11"/>
+      <w:bookmarkEnd w:id="12"/>
     </w:p>
     <w:p>
       <w:r>
@@ -3287,14 +3353,14 @@
       <w:pPr>
         <w:pStyle w:val="Ttulo3"/>
       </w:pPr>
-      <w:bookmarkStart w:id="12" w:name="_Toc26702135"/>
+      <w:bookmarkStart w:id="13" w:name="_Toc26724591"/>
       <w:r>
         <w:t xml:space="preserve">2.4 </w:t>
       </w:r>
       <w:r>
         <w:t>Conclusión</w:t>
       </w:r>
-      <w:bookmarkEnd w:id="12"/>
+      <w:bookmarkEnd w:id="13"/>
     </w:p>
     <w:p>
       <w:r>
@@ -3306,11 +3372,11 @@
       <w:pPr>
         <w:pStyle w:val="Ttulo2"/>
       </w:pPr>
-      <w:bookmarkStart w:id="13" w:name="_Toc26702136"/>
+      <w:bookmarkStart w:id="14" w:name="_Toc26724592"/>
       <w:r>
         <w:t>Conclusión Final</w:t>
       </w:r>
-      <w:bookmarkEnd w:id="13"/>
+      <w:bookmarkEnd w:id="14"/>
     </w:p>
     <w:p>
       <w:r>
@@ -4725,7 +4791,7 @@
 </file>
 
 <file path=customXml/itemProps1.xml><?xml version="1.0" encoding="utf-8"?>
-<ds:datastoreItem xmlns:ds="http://schemas.openxmlformats.org/officeDocument/2006/customXml" ds:itemID="{53B72AC4-0D4C-4F3A-B9F1-9471B832AE12}">
+<ds:datastoreItem xmlns:ds="http://schemas.openxmlformats.org/officeDocument/2006/customXml" ds:itemID="{A8F9EFEB-044F-4542-BD4B-370E4FA647FA}">
   <ds:schemaRefs>
     <ds:schemaRef ds:uri="http://schemas.openxmlformats.org/officeDocument/2006/bibliography"/>
   </ds:schemaRefs>

</xml_diff>

<commit_message>
Penúltima versión del documento de entrega
</commit_message>
<xml_diff>
--- a/BLPObl/docs/Obligatorio ASSI - Ferraz (200112) - Zito (111725) .docx
+++ b/BLPObl/docs/Obligatorio ASSI - Ferraz (200112) - Zito (111725) .docx
@@ -449,7 +449,7 @@
             </w:rPr>
             <w:fldChar w:fldCharType="separate"/>
           </w:r>
-          <w:hyperlink w:anchor="_Toc26724579" w:history="1">
+          <w:hyperlink w:anchor="_Toc26827780" w:history="1">
             <w:r>
               <w:rPr>
                 <w:rStyle w:val="Hipervnculo"/>
@@ -472,7 +472,7 @@
               <w:rPr>
                 <w:webHidden/>
               </w:rPr>
-              <w:instrText xml:space="preserve"> PAGEREF _Toc26724579 \h </w:instrText>
+              <w:instrText xml:space="preserve"> PAGEREF _Toc26827780 \h </w:instrText>
             </w:r>
             <w:r>
               <w:rPr>
@@ -509,7 +509,7 @@
               <w:lang w:val="es-ES" w:eastAsia="es-ES"/>
             </w:rPr>
           </w:pPr>
-          <w:hyperlink w:anchor="_Toc26724580" w:history="1">
+          <w:hyperlink w:anchor="_Toc26827781" w:history="1">
             <w:r>
               <w:rPr>
                 <w:rStyle w:val="Hipervnculo"/>
@@ -532,7 +532,7 @@
               <w:rPr>
                 <w:webHidden/>
               </w:rPr>
-              <w:instrText xml:space="preserve"> PAGEREF _Toc26724580 \h </w:instrText>
+              <w:instrText xml:space="preserve"> PAGEREF _Toc26827781 \h </w:instrText>
             </w:r>
             <w:r>
               <w:rPr>
@@ -569,7 +569,7 @@
               <w:lang w:val="es-ES" w:eastAsia="es-ES"/>
             </w:rPr>
           </w:pPr>
-          <w:hyperlink w:anchor="_Toc26724581" w:history="1">
+          <w:hyperlink w:anchor="_Toc26827782" w:history="1">
             <w:r>
               <w:rPr>
                 <w:rStyle w:val="Hipervnculo"/>
@@ -592,7 +592,7 @@
               <w:rPr>
                 <w:webHidden/>
               </w:rPr>
-              <w:instrText xml:space="preserve"> PAGEREF _Toc26724581 \h </w:instrText>
+              <w:instrText xml:space="preserve"> PAGEREF _Toc26827782 \h </w:instrText>
             </w:r>
             <w:r>
               <w:rPr>
@@ -630,7 +630,7 @@
               <w:lang w:val="es-ES" w:eastAsia="es-ES"/>
             </w:rPr>
           </w:pPr>
-          <w:hyperlink w:anchor="_Toc26724582" w:history="1">
+          <w:hyperlink w:anchor="_Toc26827783" w:history="1">
             <w:r>
               <w:rPr>
                 <w:rStyle w:val="Hipervnculo"/>
@@ -665,7 +665,7 @@
               <w:rPr>
                 <w:webHidden/>
               </w:rPr>
-              <w:instrText xml:space="preserve"> PAGEREF _Toc26724582 \h </w:instrText>
+              <w:instrText xml:space="preserve"> PAGEREF _Toc26827783 \h </w:instrText>
             </w:r>
             <w:r>
               <w:rPr>
@@ -703,7 +703,7 @@
               <w:lang w:val="es-ES" w:eastAsia="es-ES"/>
             </w:rPr>
           </w:pPr>
-          <w:hyperlink w:anchor="_Toc26724583" w:history="1">
+          <w:hyperlink w:anchor="_Toc26827784" w:history="1">
             <w:r>
               <w:rPr>
                 <w:rStyle w:val="Hipervnculo"/>
@@ -738,7 +738,7 @@
               <w:rPr>
                 <w:webHidden/>
               </w:rPr>
-              <w:instrText xml:space="preserve"> PAGEREF _Toc26724583 \h </w:instrText>
+              <w:instrText xml:space="preserve"> PAGEREF _Toc26827784 \h </w:instrText>
             </w:r>
             <w:r>
               <w:rPr>
@@ -756,6 +756,79 @@
                 <w:webHidden/>
               </w:rPr>
               <w:t>6</w:t>
+            </w:r>
+            <w:r>
+              <w:rPr>
+                <w:webHidden/>
+              </w:rPr>
+              <w:fldChar w:fldCharType="end"/>
+            </w:r>
+          </w:hyperlink>
+        </w:p>
+        <w:p>
+          <w:pPr>
+            <w:pStyle w:val="TDC3"/>
+            <w:tabs>
+              <w:tab w:val="left" w:pos="1100"/>
+              <w:tab w:val="right" w:leader="dot" w:pos="8494"/>
+            </w:tabs>
+            <w:rPr>
+              <w:lang w:val="es-ES" w:eastAsia="es-ES"/>
+            </w:rPr>
+          </w:pPr>
+          <w:hyperlink w:anchor="_Toc26827785" w:history="1">
+            <w:r>
+              <w:rPr>
+                <w:rStyle w:val="Hipervnculo"/>
+              </w:rPr>
+              <w:t>1.3</w:t>
+            </w:r>
+            <w:r>
+              <w:rPr>
+                <w:lang w:val="es-ES" w:eastAsia="es-ES"/>
+              </w:rPr>
+              <w:tab/>
+            </w:r>
+            <w:r>
+              <w:rPr>
+                <w:rStyle w:val="Hipervnculo"/>
+              </w:rPr>
+              <w:t>Prueba</w:t>
+            </w:r>
+            <w:r>
+              <w:rPr>
+                <w:webHidden/>
+              </w:rPr>
+              <w:tab/>
+            </w:r>
+            <w:r>
+              <w:rPr>
+                <w:webHidden/>
+              </w:rPr>
+              <w:fldChar w:fldCharType="begin"/>
+            </w:r>
+            <w:r>
+              <w:rPr>
+                <w:webHidden/>
+              </w:rPr>
+              <w:instrText xml:space="preserve"> PAGEREF _Toc26827785 \h </w:instrText>
+            </w:r>
+            <w:r>
+              <w:rPr>
+                <w:webHidden/>
+              </w:rPr>
+            </w:r>
+            <w:r>
+              <w:rPr>
+                <w:webHidden/>
+              </w:rPr>
+              <w:fldChar w:fldCharType="separate"/>
+            </w:r>
+            <w:r>
+              <w:rPr>
+                <w:webHidden/>
+              </w:rPr>
+              <w:t>9</w:t>
             </w:r>
             <w:r>
               <w:rPr>
@@ -775,12 +848,12 @@
               <w:lang w:val="es-ES" w:eastAsia="es-ES"/>
             </w:rPr>
           </w:pPr>
-          <w:hyperlink w:anchor="_Toc26724584" w:history="1">
+          <w:hyperlink w:anchor="_Toc26827786" w:history="1">
             <w:r>
               <w:rPr>
                 <w:rStyle w:val="Hipervnculo"/>
               </w:rPr>
-              <w:t>1.3 Prueba</w:t>
+              <w:t>1.4 Conclusión</w:t>
             </w:r>
             <w:r>
               <w:rPr>
@@ -798,7 +871,7 @@
               <w:rPr>
                 <w:webHidden/>
               </w:rPr>
-              <w:instrText xml:space="preserve"> PAGEREF _Toc26724584 \h </w:instrText>
+              <w:instrText xml:space="preserve"> PAGEREF _Toc26827786 \h </w:instrText>
             </w:r>
             <w:r>
               <w:rPr>
@@ -815,7 +888,67 @@
               <w:rPr>
                 <w:webHidden/>
               </w:rPr>
-              <w:t>9</w:t>
+              <w:t>10</w:t>
+            </w:r>
+            <w:r>
+              <w:rPr>
+                <w:webHidden/>
+              </w:rPr>
+              <w:fldChar w:fldCharType="end"/>
+            </w:r>
+          </w:hyperlink>
+        </w:p>
+        <w:p>
+          <w:pPr>
+            <w:pStyle w:val="TDC2"/>
+            <w:tabs>
+              <w:tab w:val="right" w:leader="dot" w:pos="8494"/>
+            </w:tabs>
+            <w:rPr>
+              <w:lang w:val="es-ES" w:eastAsia="es-ES"/>
+            </w:rPr>
+          </w:pPr>
+          <w:hyperlink w:anchor="_Toc26827787" w:history="1">
+            <w:r>
+              <w:rPr>
+                <w:rStyle w:val="Hipervnculo"/>
+              </w:rPr>
+              <w:t>Parte 2 – Canal Encubierto</w:t>
+            </w:r>
+            <w:r>
+              <w:rPr>
+                <w:webHidden/>
+              </w:rPr>
+              <w:tab/>
+            </w:r>
+            <w:r>
+              <w:rPr>
+                <w:webHidden/>
+              </w:rPr>
+              <w:fldChar w:fldCharType="begin"/>
+            </w:r>
+            <w:r>
+              <w:rPr>
+                <w:webHidden/>
+              </w:rPr>
+              <w:instrText xml:space="preserve"> PAGEREF _Toc26827787 \h </w:instrText>
+            </w:r>
+            <w:r>
+              <w:rPr>
+                <w:webHidden/>
+              </w:rPr>
+            </w:r>
+            <w:r>
+              <w:rPr>
+                <w:webHidden/>
+              </w:rPr>
+              <w:fldChar w:fldCharType="separate"/>
+            </w:r>
+            <w:r>
+              <w:rPr>
+                <w:webHidden/>
+              </w:rPr>
+              <w:t>11</w:t>
             </w:r>
             <w:r>
               <w:rPr>
@@ -835,12 +968,12 @@
               <w:lang w:val="es-ES" w:eastAsia="es-ES"/>
             </w:rPr>
           </w:pPr>
-          <w:hyperlink w:anchor="_Toc26724585" w:history="1">
+          <w:hyperlink w:anchor="_Toc26827788" w:history="1">
             <w:r>
               <w:rPr>
                 <w:rStyle w:val="Hipervnculo"/>
               </w:rPr>
-              <w:t>1.4 Conclusión</w:t>
+              <w:t>Introducción</w:t>
             </w:r>
             <w:r>
               <w:rPr>
@@ -858,7 +991,7 @@
               <w:rPr>
                 <w:webHidden/>
               </w:rPr>
-              <w:instrText xml:space="preserve"> PAGEREF _Toc26724585 \h </w:instrText>
+              <w:instrText xml:space="preserve"> PAGEREF _Toc26827788 \h </w:instrText>
             </w:r>
             <w:r>
               <w:rPr>
@@ -875,7 +1008,249 @@
               <w:rPr>
                 <w:webHidden/>
               </w:rPr>
-              <w:t>9</w:t>
+              <w:t>11</w:t>
+            </w:r>
+            <w:r>
+              <w:rPr>
+                <w:webHidden/>
+              </w:rPr>
+              <w:fldChar w:fldCharType="end"/>
+            </w:r>
+          </w:hyperlink>
+        </w:p>
+        <w:p>
+          <w:pPr>
+            <w:pStyle w:val="TDC3"/>
+            <w:tabs>
+              <w:tab w:val="right" w:leader="dot" w:pos="8494"/>
+            </w:tabs>
+            <w:rPr>
+              <w:lang w:val="es-ES" w:eastAsia="es-ES"/>
+            </w:rPr>
+          </w:pPr>
+          <w:hyperlink w:anchor="_Toc26827789" w:history="1">
+            <w:r>
+              <w:rPr>
+                <w:rStyle w:val="Hipervnculo"/>
+              </w:rPr>
+              <w:t>2.1 Desarrollo</w:t>
+            </w:r>
+            <w:r>
+              <w:rPr>
+                <w:webHidden/>
+              </w:rPr>
+              <w:tab/>
+            </w:r>
+            <w:r>
+              <w:rPr>
+                <w:webHidden/>
+              </w:rPr>
+              <w:fldChar w:fldCharType="begin"/>
+            </w:r>
+            <w:r>
+              <w:rPr>
+                <w:webHidden/>
+              </w:rPr>
+              <w:instrText xml:space="preserve"> PAGEREF _Toc26827789 \h </w:instrText>
+            </w:r>
+            <w:r>
+              <w:rPr>
+                <w:webHidden/>
+              </w:rPr>
+            </w:r>
+            <w:r>
+              <w:rPr>
+                <w:webHidden/>
+              </w:rPr>
+              <w:fldChar w:fldCharType="separate"/>
+            </w:r>
+            <w:r>
+              <w:rPr>
+                <w:webHidden/>
+              </w:rPr>
+              <w:t>11</w:t>
+            </w:r>
+            <w:r>
+              <w:rPr>
+                <w:webHidden/>
+              </w:rPr>
+              <w:fldChar w:fldCharType="end"/>
+            </w:r>
+          </w:hyperlink>
+        </w:p>
+        <w:p>
+          <w:pPr>
+            <w:pStyle w:val="TDC3"/>
+            <w:tabs>
+              <w:tab w:val="right" w:leader="dot" w:pos="8494"/>
+            </w:tabs>
+            <w:rPr>
+              <w:lang w:val="es-ES" w:eastAsia="es-ES"/>
+            </w:rPr>
+          </w:pPr>
+          <w:hyperlink w:anchor="_Toc26827790" w:history="1">
+            <w:r>
+              <w:rPr>
+                <w:rStyle w:val="Hipervnculo"/>
+              </w:rPr>
+              <w:t>2.2 Instalación</w:t>
+            </w:r>
+            <w:r>
+              <w:rPr>
+                <w:webHidden/>
+              </w:rPr>
+              <w:tab/>
+            </w:r>
+            <w:r>
+              <w:rPr>
+                <w:webHidden/>
+              </w:rPr>
+              <w:fldChar w:fldCharType="begin"/>
+            </w:r>
+            <w:r>
+              <w:rPr>
+                <w:webHidden/>
+              </w:rPr>
+              <w:instrText xml:space="preserve"> PAGEREF _Toc26827790 \h </w:instrText>
+            </w:r>
+            <w:r>
+              <w:rPr>
+                <w:webHidden/>
+              </w:rPr>
+            </w:r>
+            <w:r>
+              <w:rPr>
+                <w:webHidden/>
+              </w:rPr>
+              <w:fldChar w:fldCharType="separate"/>
+            </w:r>
+            <w:r>
+              <w:rPr>
+                <w:webHidden/>
+              </w:rPr>
+              <w:t>15</w:t>
+            </w:r>
+            <w:r>
+              <w:rPr>
+                <w:webHidden/>
+              </w:rPr>
+              <w:fldChar w:fldCharType="end"/>
+            </w:r>
+          </w:hyperlink>
+          <w:bookmarkStart w:id="0" w:name="_GoBack"/>
+          <w:bookmarkEnd w:id="0"/>
+        </w:p>
+        <w:p>
+          <w:pPr>
+            <w:pStyle w:val="TDC3"/>
+            <w:tabs>
+              <w:tab w:val="right" w:leader="dot" w:pos="8494"/>
+            </w:tabs>
+            <w:rPr>
+              <w:lang w:val="es-ES" w:eastAsia="es-ES"/>
+            </w:rPr>
+          </w:pPr>
+          <w:hyperlink w:anchor="_Toc26827791" w:history="1">
+            <w:r>
+              <w:rPr>
+                <w:rStyle w:val="Hipervnculo"/>
+              </w:rPr>
+              <w:t>2.3 Prueba</w:t>
+            </w:r>
+            <w:r>
+              <w:rPr>
+                <w:webHidden/>
+              </w:rPr>
+              <w:tab/>
+            </w:r>
+            <w:r>
+              <w:rPr>
+                <w:webHidden/>
+              </w:rPr>
+              <w:fldChar w:fldCharType="begin"/>
+            </w:r>
+            <w:r>
+              <w:rPr>
+                <w:webHidden/>
+              </w:rPr>
+              <w:instrText xml:space="preserve"> PAGEREF _Toc26827791 \h </w:instrText>
+            </w:r>
+            <w:r>
+              <w:rPr>
+                <w:webHidden/>
+              </w:rPr>
+            </w:r>
+            <w:r>
+              <w:rPr>
+                <w:webHidden/>
+              </w:rPr>
+              <w:fldChar w:fldCharType="separate"/>
+            </w:r>
+            <w:r>
+              <w:rPr>
+                <w:webHidden/>
+              </w:rPr>
+              <w:t>15</w:t>
+            </w:r>
+            <w:r>
+              <w:rPr>
+                <w:webHidden/>
+              </w:rPr>
+              <w:fldChar w:fldCharType="end"/>
+            </w:r>
+          </w:hyperlink>
+        </w:p>
+        <w:p>
+          <w:pPr>
+            <w:pStyle w:val="TDC3"/>
+            <w:tabs>
+              <w:tab w:val="right" w:leader="dot" w:pos="8494"/>
+            </w:tabs>
+            <w:rPr>
+              <w:lang w:val="es-ES" w:eastAsia="es-ES"/>
+            </w:rPr>
+          </w:pPr>
+          <w:hyperlink w:anchor="_Toc26827792" w:history="1">
+            <w:r>
+              <w:rPr>
+                <w:rStyle w:val="Hipervnculo"/>
+              </w:rPr>
+              <w:t>2.4 Conclusión</w:t>
+            </w:r>
+            <w:r>
+              <w:rPr>
+                <w:webHidden/>
+              </w:rPr>
+              <w:tab/>
+            </w:r>
+            <w:r>
+              <w:rPr>
+                <w:webHidden/>
+              </w:rPr>
+              <w:fldChar w:fldCharType="begin"/>
+            </w:r>
+            <w:r>
+              <w:rPr>
+                <w:webHidden/>
+              </w:rPr>
+              <w:instrText xml:space="preserve"> PAGEREF _Toc26827792 \h </w:instrText>
+            </w:r>
+            <w:r>
+              <w:rPr>
+                <w:webHidden/>
+              </w:rPr>
+            </w:r>
+            <w:r>
+              <w:rPr>
+                <w:webHidden/>
+              </w:rPr>
+              <w:fldChar w:fldCharType="separate"/>
+            </w:r>
+            <w:r>
+              <w:rPr>
+                <w:webHidden/>
+              </w:rPr>
+              <w:t>17</w:t>
             </w:r>
             <w:r>
               <w:rPr>
@@ -895,12 +1270,12 @@
               <w:lang w:val="es-ES" w:eastAsia="es-ES"/>
             </w:rPr>
           </w:pPr>
-          <w:hyperlink w:anchor="_Toc26724586" w:history="1">
+          <w:hyperlink w:anchor="_Toc26827793" w:history="1">
             <w:r>
               <w:rPr>
                 <w:rStyle w:val="Hipervnculo"/>
               </w:rPr>
-              <w:t>Parte 2 – Canal Encubierto</w:t>
+              <w:t>Conclusión Final</w:t>
             </w:r>
             <w:r>
               <w:rPr>
@@ -918,7 +1293,7 @@
               <w:rPr>
                 <w:webHidden/>
               </w:rPr>
-              <w:instrText xml:space="preserve"> PAGEREF _Toc26724586 \h </w:instrText>
+              <w:instrText xml:space="preserve"> PAGEREF _Toc26827793 \h </w:instrText>
             </w:r>
             <w:r>
               <w:rPr>
@@ -935,367 +1310,7 @@
               <w:rPr>
                 <w:webHidden/>
               </w:rPr>
-              <w:t>10</w:t>
-            </w:r>
-            <w:r>
-              <w:rPr>
-                <w:webHidden/>
-              </w:rPr>
-              <w:fldChar w:fldCharType="end"/>
-            </w:r>
-          </w:hyperlink>
-        </w:p>
-        <w:p>
-          <w:pPr>
-            <w:pStyle w:val="TDC3"/>
-            <w:tabs>
-              <w:tab w:val="right" w:leader="dot" w:pos="8494"/>
-            </w:tabs>
-            <w:rPr>
-              <w:lang w:val="es-ES" w:eastAsia="es-ES"/>
-            </w:rPr>
-          </w:pPr>
-          <w:hyperlink w:anchor="_Toc26724587" w:history="1">
-            <w:r>
-              <w:rPr>
-                <w:rStyle w:val="Hipervnculo"/>
-              </w:rPr>
-              <w:t>Introducción</w:t>
-            </w:r>
-            <w:r>
-              <w:rPr>
-                <w:webHidden/>
-              </w:rPr>
-              <w:tab/>
-            </w:r>
-            <w:r>
-              <w:rPr>
-                <w:webHidden/>
-              </w:rPr>
-              <w:fldChar w:fldCharType="begin"/>
-            </w:r>
-            <w:r>
-              <w:rPr>
-                <w:webHidden/>
-              </w:rPr>
-              <w:instrText xml:space="preserve"> PAGEREF _Toc26724587 \h </w:instrText>
-            </w:r>
-            <w:r>
-              <w:rPr>
-                <w:webHidden/>
-              </w:rPr>
-            </w:r>
-            <w:r>
-              <w:rPr>
-                <w:webHidden/>
-              </w:rPr>
-              <w:fldChar w:fldCharType="separate"/>
-            </w:r>
-            <w:r>
-              <w:rPr>
-                <w:webHidden/>
-              </w:rPr>
-              <w:t>10</w:t>
-            </w:r>
-            <w:r>
-              <w:rPr>
-                <w:webHidden/>
-              </w:rPr>
-              <w:fldChar w:fldCharType="end"/>
-            </w:r>
-          </w:hyperlink>
-        </w:p>
-        <w:p>
-          <w:pPr>
-            <w:pStyle w:val="TDC3"/>
-            <w:tabs>
-              <w:tab w:val="right" w:leader="dot" w:pos="8494"/>
-            </w:tabs>
-            <w:rPr>
-              <w:lang w:val="es-ES" w:eastAsia="es-ES"/>
-            </w:rPr>
-          </w:pPr>
-          <w:hyperlink w:anchor="_Toc26724588" w:history="1">
-            <w:r>
-              <w:rPr>
-                <w:rStyle w:val="Hipervnculo"/>
-              </w:rPr>
-              <w:t>2.1 Desarrollo</w:t>
-            </w:r>
-            <w:r>
-              <w:rPr>
-                <w:webHidden/>
-              </w:rPr>
-              <w:tab/>
-            </w:r>
-            <w:r>
-              <w:rPr>
-                <w:webHidden/>
-              </w:rPr>
-              <w:fldChar w:fldCharType="begin"/>
-            </w:r>
-            <w:r>
-              <w:rPr>
-                <w:webHidden/>
-              </w:rPr>
-              <w:instrText xml:space="preserve"> PAGEREF _Toc26724588 \h </w:instrText>
-            </w:r>
-            <w:r>
-              <w:rPr>
-                <w:webHidden/>
-              </w:rPr>
-            </w:r>
-            <w:r>
-              <w:rPr>
-                <w:webHidden/>
-              </w:rPr>
-              <w:fldChar w:fldCharType="separate"/>
-            </w:r>
-            <w:r>
-              <w:rPr>
-                <w:webHidden/>
-              </w:rPr>
-              <w:t>10</w:t>
-            </w:r>
-            <w:r>
-              <w:rPr>
-                <w:webHidden/>
-              </w:rPr>
-              <w:fldChar w:fldCharType="end"/>
-            </w:r>
-          </w:hyperlink>
-        </w:p>
-        <w:p>
-          <w:pPr>
-            <w:pStyle w:val="TDC3"/>
-            <w:tabs>
-              <w:tab w:val="right" w:leader="dot" w:pos="8494"/>
-            </w:tabs>
-            <w:rPr>
-              <w:lang w:val="es-ES" w:eastAsia="es-ES"/>
-            </w:rPr>
-          </w:pPr>
-          <w:hyperlink w:anchor="_Toc26724589" w:history="1">
-            <w:r>
-              <w:rPr>
-                <w:rStyle w:val="Hipervnculo"/>
-              </w:rPr>
-              <w:t>2.2 Instalación</w:t>
-            </w:r>
-            <w:r>
-              <w:rPr>
-                <w:webHidden/>
-              </w:rPr>
-              <w:tab/>
-            </w:r>
-            <w:r>
-              <w:rPr>
-                <w:webHidden/>
-              </w:rPr>
-              <w:fldChar w:fldCharType="begin"/>
-            </w:r>
-            <w:r>
-              <w:rPr>
-                <w:webHidden/>
-              </w:rPr>
-              <w:instrText xml:space="preserve"> PAGEREF _Toc26724589 \h </w:instrText>
-            </w:r>
-            <w:r>
-              <w:rPr>
-                <w:webHidden/>
-              </w:rPr>
-            </w:r>
-            <w:r>
-              <w:rPr>
-                <w:webHidden/>
-              </w:rPr>
-              <w:fldChar w:fldCharType="separate"/>
-            </w:r>
-            <w:r>
-              <w:rPr>
-                <w:webHidden/>
-              </w:rPr>
-              <w:t>11</w:t>
-            </w:r>
-            <w:r>
-              <w:rPr>
-                <w:webHidden/>
-              </w:rPr>
-              <w:fldChar w:fldCharType="end"/>
-            </w:r>
-          </w:hyperlink>
-        </w:p>
-        <w:p>
-          <w:pPr>
-            <w:pStyle w:val="TDC3"/>
-            <w:tabs>
-              <w:tab w:val="right" w:leader="dot" w:pos="8494"/>
-            </w:tabs>
-            <w:rPr>
-              <w:lang w:val="es-ES" w:eastAsia="es-ES"/>
-            </w:rPr>
-          </w:pPr>
-          <w:hyperlink w:anchor="_Toc26724590" w:history="1">
-            <w:r>
-              <w:rPr>
-                <w:rStyle w:val="Hipervnculo"/>
-              </w:rPr>
-              <w:t>2.3 Prueba</w:t>
-            </w:r>
-            <w:r>
-              <w:rPr>
-                <w:webHidden/>
-              </w:rPr>
-              <w:tab/>
-            </w:r>
-            <w:r>
-              <w:rPr>
-                <w:webHidden/>
-              </w:rPr>
-              <w:fldChar w:fldCharType="begin"/>
-            </w:r>
-            <w:r>
-              <w:rPr>
-                <w:webHidden/>
-              </w:rPr>
-              <w:instrText xml:space="preserve"> PAGEREF _Toc26724590 \h </w:instrText>
-            </w:r>
-            <w:r>
-              <w:rPr>
-                <w:webHidden/>
-              </w:rPr>
-            </w:r>
-            <w:r>
-              <w:rPr>
-                <w:webHidden/>
-              </w:rPr>
-              <w:fldChar w:fldCharType="separate"/>
-            </w:r>
-            <w:r>
-              <w:rPr>
-                <w:webHidden/>
-              </w:rPr>
-              <w:t>11</w:t>
-            </w:r>
-            <w:r>
-              <w:rPr>
-                <w:webHidden/>
-              </w:rPr>
-              <w:fldChar w:fldCharType="end"/>
-            </w:r>
-          </w:hyperlink>
-        </w:p>
-        <w:p>
-          <w:pPr>
-            <w:pStyle w:val="TDC3"/>
-            <w:tabs>
-              <w:tab w:val="right" w:leader="dot" w:pos="8494"/>
-            </w:tabs>
-            <w:rPr>
-              <w:lang w:val="es-ES" w:eastAsia="es-ES"/>
-            </w:rPr>
-          </w:pPr>
-          <w:hyperlink w:anchor="_Toc26724591" w:history="1">
-            <w:r>
-              <w:rPr>
-                <w:rStyle w:val="Hipervnculo"/>
-              </w:rPr>
-              <w:t>2.4 Conclusión</w:t>
-            </w:r>
-            <w:r>
-              <w:rPr>
-                <w:webHidden/>
-              </w:rPr>
-              <w:tab/>
-            </w:r>
-            <w:r>
-              <w:rPr>
-                <w:webHidden/>
-              </w:rPr>
-              <w:fldChar w:fldCharType="begin"/>
-            </w:r>
-            <w:r>
-              <w:rPr>
-                <w:webHidden/>
-              </w:rPr>
-              <w:instrText xml:space="preserve"> PAGEREF _Toc26724591 \h </w:instrText>
-            </w:r>
-            <w:r>
-              <w:rPr>
-                <w:webHidden/>
-              </w:rPr>
-            </w:r>
-            <w:r>
-              <w:rPr>
-                <w:webHidden/>
-              </w:rPr>
-              <w:fldChar w:fldCharType="separate"/>
-            </w:r>
-            <w:r>
-              <w:rPr>
-                <w:webHidden/>
-              </w:rPr>
-              <w:t>11</w:t>
-            </w:r>
-            <w:r>
-              <w:rPr>
-                <w:webHidden/>
-              </w:rPr>
-              <w:fldChar w:fldCharType="end"/>
-            </w:r>
-          </w:hyperlink>
-        </w:p>
-        <w:p>
-          <w:pPr>
-            <w:pStyle w:val="TDC2"/>
-            <w:tabs>
-              <w:tab w:val="right" w:leader="dot" w:pos="8494"/>
-            </w:tabs>
-            <w:rPr>
-              <w:lang w:val="es-ES" w:eastAsia="es-ES"/>
-            </w:rPr>
-          </w:pPr>
-          <w:hyperlink w:anchor="_Toc26724592" w:history="1">
-            <w:r>
-              <w:rPr>
-                <w:rStyle w:val="Hipervnculo"/>
-              </w:rPr>
-              <w:t>Conclusión Final</w:t>
-            </w:r>
-            <w:r>
-              <w:rPr>
-                <w:webHidden/>
-              </w:rPr>
-              <w:tab/>
-            </w:r>
-            <w:r>
-              <w:rPr>
-                <w:webHidden/>
-              </w:rPr>
-              <w:fldChar w:fldCharType="begin"/>
-            </w:r>
-            <w:r>
-              <w:rPr>
-                <w:webHidden/>
-              </w:rPr>
-              <w:instrText xml:space="preserve"> PAGEREF _Toc26724592 \h </w:instrText>
-            </w:r>
-            <w:r>
-              <w:rPr>
-                <w:webHidden/>
-              </w:rPr>
-            </w:r>
-            <w:r>
-              <w:rPr>
-                <w:webHidden/>
-              </w:rPr>
-              <w:fldChar w:fldCharType="separate"/>
-            </w:r>
-            <w:r>
-              <w:rPr>
-                <w:webHidden/>
-              </w:rPr>
-              <w:t>11</w:t>
+              <w:t>18</w:t>
             </w:r>
             <w:r>
               <w:rPr>
@@ -1333,12 +1348,12 @@
       <w:pPr>
         <w:pStyle w:val="Ttulo1"/>
       </w:pPr>
-      <w:bookmarkStart w:id="0" w:name="_Toc26724579"/>
+      <w:bookmarkStart w:id="1" w:name="_Toc26827780"/>
       <w:r>
         <w:lastRenderedPageBreak/>
         <w:t>Introducción</w:t>
       </w:r>
-      <w:bookmarkEnd w:id="0"/>
+      <w:bookmarkEnd w:id="1"/>
     </w:p>
     <w:p>
       <w:pPr>
@@ -1405,11 +1420,11 @@
       <w:pPr>
         <w:pStyle w:val="Ttulo2"/>
       </w:pPr>
-      <w:bookmarkStart w:id="1" w:name="_Toc26724580"/>
+      <w:bookmarkStart w:id="2" w:name="_Toc26827781"/>
       <w:r>
         <w:t>Tecnología utilizada</w:t>
       </w:r>
-      <w:bookmarkEnd w:id="1"/>
+      <w:bookmarkEnd w:id="2"/>
     </w:p>
     <w:p>
       <w:r>
@@ -1524,14 +1539,14 @@
       <w:pPr>
         <w:pStyle w:val="Ttulo2"/>
       </w:pPr>
-      <w:bookmarkStart w:id="2" w:name="_Toc26724581"/>
+      <w:bookmarkStart w:id="3" w:name="_Toc26827782"/>
       <w:r>
         <w:t>Parte 1</w:t>
       </w:r>
       <w:r>
         <w:t xml:space="preserve"> – Sistema seguro Bell Lapadula</w:t>
       </w:r>
-      <w:bookmarkEnd w:id="2"/>
+      <w:bookmarkEnd w:id="3"/>
     </w:p>
     <w:p>
       <w:pPr>
@@ -1541,11 +1556,11 @@
           <w:numId w:val="2"/>
         </w:numPr>
       </w:pPr>
-      <w:bookmarkStart w:id="3" w:name="_Toc26724582"/>
+      <w:bookmarkStart w:id="4" w:name="_Toc26827783"/>
       <w:r>
         <w:t>Desarrollo</w:t>
       </w:r>
-      <w:bookmarkEnd w:id="3"/>
+      <w:bookmarkEnd w:id="4"/>
     </w:p>
     <w:p/>
     <w:p>
@@ -2308,11 +2323,11 @@
           <w:numId w:val="2"/>
         </w:numPr>
       </w:pPr>
-      <w:bookmarkStart w:id="4" w:name="_Toc26724583"/>
+      <w:bookmarkStart w:id="5" w:name="_Toc26827784"/>
       <w:r>
         <w:t>Instalación</w:t>
       </w:r>
-      <w:bookmarkEnd w:id="4"/>
+      <w:bookmarkEnd w:id="5"/>
     </w:p>
     <w:p>
       <w:pPr>
@@ -2825,25 +2840,19 @@
           <w:numId w:val="2"/>
         </w:numPr>
       </w:pPr>
-      <w:bookmarkStart w:id="5" w:name="_Toc26724584"/>
+      <w:bookmarkStart w:id="6" w:name="_Toc26827785"/>
       <w:r>
         <w:lastRenderedPageBreak/>
         <w:t>Prueba</w:t>
       </w:r>
-      <w:bookmarkEnd w:id="5"/>
+      <w:bookmarkEnd w:id="6"/>
     </w:p>
     <w:p>
       <w:pPr>
         <w:pStyle w:val="Ttulo4"/>
       </w:pPr>
       <w:r>
-        <w:t>Prueba 1</w:t>
-      </w:r>
-      <w:r>
-        <w:t xml:space="preserve"> – Verificación </w:t>
-      </w:r>
-      <w:r>
-        <w:t>según Instruction list de letra del obligatorio</w:t>
+        <w:t>Prueba 1 – Verificación según Instruction list de letra del obligatorio</w:t>
       </w:r>
     </w:p>
     <w:tbl>
@@ -2887,6 +2896,9 @@
           </w:tcPr>
           <w:p>
             <w:r>
+              <w:rPr>
+                <w:lang w:val="es-ES" w:eastAsia="es-ES"/>
+              </w:rPr>
               <w:drawing>
                 <wp:inline distT="0" distB="0" distL="0" distR="0" wp14:anchorId="5D7952B0" wp14:editId="6EE8183F">
                   <wp:extent cx="2315583" cy="1874520"/>
@@ -2931,6 +2943,9 @@
           </w:tcPr>
           <w:p>
             <w:r>
+              <w:rPr>
+                <w:lang w:val="es-ES" w:eastAsia="es-ES"/>
+              </w:rPr>
               <w:drawing>
                 <wp:inline distT="0" distB="0" distL="0" distR="0" wp14:anchorId="4F83C3DA" wp14:editId="712A9B22">
                   <wp:extent cx="2895851" cy="2370025"/>
@@ -3014,6 +3029,9 @@
           </w:tcPr>
           <w:p>
             <w:r>
+              <w:rPr>
+                <w:lang w:val="es-ES" w:eastAsia="es-ES"/>
+              </w:rPr>
               <w:drawing>
                 <wp:inline distT="0" distB="0" distL="0" distR="0" wp14:anchorId="3986BC95" wp14:editId="19003C77">
                   <wp:extent cx="2758068" cy="807720"/>
@@ -3061,6 +3079,9 @@
               <w:jc w:val="center"/>
             </w:pPr>
             <w:r>
+              <w:rPr>
+                <w:lang w:val="es-ES" w:eastAsia="es-ES"/>
+              </w:rPr>
               <w:drawing>
                 <wp:inline distT="0" distB="0" distL="0" distR="0" wp14:anchorId="4D79B030" wp14:editId="66BEC17D">
                   <wp:extent cx="2309060" cy="2903472"/>
@@ -3342,6 +3363,9 @@
               <w:jc w:val="center"/>
             </w:pPr>
             <w:r>
+              <w:rPr>
+                <w:lang w:val="es-ES" w:eastAsia="es-ES"/>
+              </w:rPr>
               <w:drawing>
                 <wp:inline distT="0" distB="0" distL="0" distR="0" wp14:anchorId="1F15EECB" wp14:editId="0C3332C7">
                   <wp:extent cx="2309060" cy="2865368"/>
@@ -3378,8 +3402,6 @@
                 </wp:inline>
               </w:drawing>
             </w:r>
-            <w:bookmarkStart w:id="6" w:name="_GoBack"/>
-            <w:bookmarkEnd w:id="6"/>
           </w:p>
         </w:tc>
       </w:tr>
@@ -3389,7 +3411,7 @@
       <w:pPr>
         <w:pStyle w:val="Ttulo3"/>
       </w:pPr>
-      <w:bookmarkStart w:id="7" w:name="_Toc26724585"/>
+      <w:bookmarkStart w:id="7" w:name="_Toc26827786"/>
       <w:r>
         <w:t xml:space="preserve">1.4 </w:t>
       </w:r>
@@ -3431,7 +3453,7 @@
       <w:pPr>
         <w:pStyle w:val="Ttulo2"/>
       </w:pPr>
-      <w:bookmarkStart w:id="8" w:name="_Toc26724586"/>
+      <w:bookmarkStart w:id="8" w:name="_Toc26827787"/>
       <w:r>
         <w:lastRenderedPageBreak/>
         <w:t>Parte 2</w:t>
@@ -3450,7 +3472,7 @@
       <w:pPr>
         <w:pStyle w:val="Ttulo3"/>
       </w:pPr>
-      <w:bookmarkStart w:id="9" w:name="_Toc26724587"/>
+      <w:bookmarkStart w:id="9" w:name="_Toc26827788"/>
       <w:r>
         <w:t>Introducción</w:t>
       </w:r>
@@ -3480,7 +3502,7 @@
       <w:pPr>
         <w:pStyle w:val="Ttulo3"/>
       </w:pPr>
-      <w:bookmarkStart w:id="10" w:name="_Toc26724588"/>
+      <w:bookmarkStart w:id="10" w:name="_Toc26827789"/>
       <w:r>
         <w:t xml:space="preserve">2.1 </w:t>
       </w:r>
@@ -4372,7 +4394,7 @@
       <w:pPr>
         <w:pStyle w:val="Ttulo3"/>
       </w:pPr>
-      <w:bookmarkStart w:id="11" w:name="_Toc26724589"/>
+      <w:bookmarkStart w:id="11" w:name="_Toc26827790"/>
       <w:r>
         <w:t xml:space="preserve">2.2 </w:t>
       </w:r>
@@ -4464,10 +4486,29 @@
     <w:p/>
     <w:p/>
     <w:p>
+      <w:r>
+        <w:rPr>
+          <w:b/>
+        </w:rPr>
+        <w:t>*</w:t>
+      </w:r>
+      <w:r>
+        <w:rPr>
+          <w:b/>
+        </w:rPr>
+        <w:t>* MARCELA</w:t>
+      </w:r>
+      <w:r>
+        <w:t>, CREO QUE DEBERIAMOS HACER QUE FUNCIONE DESDE CONSOLA COMO LA PARTE 1, COMO SI NO TUVIERA LA IDE DE NETBEANS, DENTRO DE UNA CARPETA TEST COMO LA DEL EJEMPLO VOS QUE DECIS?</w:t>
+      </w:r>
+    </w:p>
+    <w:p/>
+    <w:p/>
+    <w:p>
       <w:pPr>
         <w:pStyle w:val="Ttulo3"/>
       </w:pPr>
-      <w:bookmarkStart w:id="12" w:name="_Toc26724590"/>
+      <w:bookmarkStart w:id="12" w:name="_Toc26827791"/>
       <w:r>
         <w:t xml:space="preserve">2.3 </w:t>
       </w:r>
@@ -4477,15 +4518,685 @@
       <w:bookmarkEnd w:id="12"/>
     </w:p>
     <w:p>
-      <w:r>
-        <w:t>** como hacer una prueba y mostrar fotos de una prueba realizada</w:t>
-      </w:r>
-    </w:p>
+      <w:pPr>
+        <w:ind w:firstLine="708"/>
+      </w:pPr>
+      <w:r>
+        <w:t>A Continuación se muestran 3 pruebas realizadas de transferencia de datos, utilizando la metodología de canal encubierto propuesta por el obligatorio y que fue implementada.</w:t>
+      </w:r>
+    </w:p>
+    <w:p>
+      <w:pPr>
+        <w:pStyle w:val="Ttulo4"/>
+      </w:pPr>
+      <w:r>
+        <w:lastRenderedPageBreak/>
+        <w:t xml:space="preserve">Prueba </w:t>
+      </w:r>
+      <w:r>
+        <w:t>1 – Verificación según el mensaje y la secuencia ofrecida por el obligatorio</w:t>
+      </w:r>
+    </w:p>
+    <w:p/>
+    <w:tbl>
+      <w:tblPr>
+        <w:tblStyle w:val="Tablaconcuadrcula"/>
+        <w:tblW w:w="0" w:type="auto"/>
+        <w:tblLook w:val="04A0" w:firstRow="1" w:lastRow="0" w:firstColumn="1" w:lastColumn="0" w:noHBand="0" w:noVBand="1"/>
+      </w:tblPr>
+      <w:tblGrid>
+        <w:gridCol w:w="4067"/>
+        <w:gridCol w:w="4427"/>
+      </w:tblGrid>
+      <w:tr>
+        <w:tc>
+          <w:tcPr>
+            <w:tcW w:w="4247" w:type="dxa"/>
+            <w:shd w:val="clear" w:color="auto" w:fill="BFBFBF" w:themeFill="background1" w:themeFillShade="BF"/>
+          </w:tcPr>
+          <w:p>
+            <w:pPr>
+              <w:jc w:val="center"/>
+            </w:pPr>
+            <w:r>
+              <w:t>Mensaje enviado</w:t>
+            </w:r>
+          </w:p>
+        </w:tc>
+        <w:tc>
+          <w:tcPr>
+            <w:tcW w:w="4247" w:type="dxa"/>
+            <w:shd w:val="clear" w:color="auto" w:fill="BFBFBF" w:themeFill="background1" w:themeFillShade="BF"/>
+          </w:tcPr>
+          <w:p>
+            <w:pPr>
+              <w:jc w:val="center"/>
+            </w:pPr>
+            <w:r>
+              <w:t>Secuencia</w:t>
+            </w:r>
+          </w:p>
+        </w:tc>
+      </w:tr>
+      <w:tr>
+        <w:tc>
+          <w:tcPr>
+            <w:tcW w:w="4247" w:type="dxa"/>
+          </w:tcPr>
+          <w:p>
+            <w:r>
+              <w:drawing>
+                <wp:inline distT="0" distB="0" distL="0" distR="0" wp14:anchorId="15C4E4DF" wp14:editId="62176467">
+                  <wp:extent cx="2451735" cy="586740"/>
+                  <wp:effectExtent l="0" t="0" r="5715" b="3810"/>
+                  <wp:docPr id="3" name="Imagen 3"/>
+                  <wp:cNvGraphicFramePr>
+                    <a:graphicFrameLocks xmlns:a="http://schemas.openxmlformats.org/drawingml/2006/main" noChangeAspect="1"/>
+                  </wp:cNvGraphicFramePr>
+                  <a:graphic xmlns:a="http://schemas.openxmlformats.org/drawingml/2006/main">
+                    <a:graphicData uri="http://schemas.openxmlformats.org/drawingml/2006/picture">
+                      <pic:pic xmlns:pic="http://schemas.openxmlformats.org/drawingml/2006/picture">
+                        <pic:nvPicPr>
+                          <pic:cNvPr id="1" name=""/>
+                          <pic:cNvPicPr/>
+                        </pic:nvPicPr>
+                        <pic:blipFill>
+                          <a:blip r:embed="rId35"/>
+                          <a:stretch>
+                            <a:fillRect/>
+                          </a:stretch>
+                        </pic:blipFill>
+                        <pic:spPr>
+                          <a:xfrm>
+                            <a:off x="0" y="0"/>
+                            <a:ext cx="2468704" cy="590801"/>
+                          </a:xfrm>
+                          <a:prstGeom prst="rect">
+                            <a:avLst/>
+                          </a:prstGeom>
+                        </pic:spPr>
+                      </pic:pic>
+                    </a:graphicData>
+                  </a:graphic>
+                </wp:inline>
+              </w:drawing>
+            </w:r>
+          </w:p>
+        </w:tc>
+        <w:tc>
+          <w:tcPr>
+            <w:tcW w:w="4247" w:type="dxa"/>
+          </w:tcPr>
+          <w:p>
+            <w:r>
+              <w:drawing>
+                <wp:inline distT="0" distB="0" distL="0" distR="0" wp14:anchorId="414D6CF8" wp14:editId="45761A25">
+                  <wp:extent cx="2687320" cy="1739932"/>
+                  <wp:effectExtent l="0" t="0" r="0" b="0"/>
+                  <wp:docPr id="9" name="Imagen 9"/>
+                  <wp:cNvGraphicFramePr>
+                    <a:graphicFrameLocks xmlns:a="http://schemas.openxmlformats.org/drawingml/2006/main" noChangeAspect="1"/>
+                  </wp:cNvGraphicFramePr>
+                  <a:graphic xmlns:a="http://schemas.openxmlformats.org/drawingml/2006/main">
+                    <a:graphicData uri="http://schemas.openxmlformats.org/drawingml/2006/picture">
+                      <pic:pic xmlns:pic="http://schemas.openxmlformats.org/drawingml/2006/picture">
+                        <pic:nvPicPr>
+                          <pic:cNvPr id="1" name=""/>
+                          <pic:cNvPicPr/>
+                        </pic:nvPicPr>
+                        <pic:blipFill>
+                          <a:blip r:embed="rId36"/>
+                          <a:stretch>
+                            <a:fillRect/>
+                          </a:stretch>
+                        </pic:blipFill>
+                        <pic:spPr>
+                          <a:xfrm>
+                            <a:off x="0" y="0"/>
+                            <a:ext cx="2705277" cy="1751558"/>
+                          </a:xfrm>
+                          <a:prstGeom prst="rect">
+                            <a:avLst/>
+                          </a:prstGeom>
+                        </pic:spPr>
+                      </pic:pic>
+                    </a:graphicData>
+                  </a:graphic>
+                </wp:inline>
+              </w:drawing>
+            </w:r>
+          </w:p>
+        </w:tc>
+      </w:tr>
+      <w:tr>
+        <w:tc>
+          <w:tcPr>
+            <w:tcW w:w="8494" w:type="dxa"/>
+            <w:gridSpan w:val="2"/>
+            <w:shd w:val="clear" w:color="auto" w:fill="BFBFBF" w:themeFill="background1" w:themeFillShade="BF"/>
+          </w:tcPr>
+          <w:p>
+            <w:pPr>
+              <w:jc w:val="center"/>
+            </w:pPr>
+            <w:r>
+              <w:t>Mensaje recibido</w:t>
+            </w:r>
+          </w:p>
+        </w:tc>
+      </w:tr>
+      <w:tr>
+        <w:tc>
+          <w:tcPr>
+            <w:tcW w:w="8494" w:type="dxa"/>
+            <w:gridSpan w:val="2"/>
+          </w:tcPr>
+          <w:p>
+            <w:pPr>
+              <w:jc w:val="center"/>
+            </w:pPr>
+            <w:r>
+              <w:drawing>
+                <wp:inline distT="0" distB="0" distL="0" distR="0" wp14:anchorId="3938D297" wp14:editId="3413BB8F">
+                  <wp:extent cx="3512820" cy="875145"/>
+                  <wp:effectExtent l="0" t="0" r="0" b="1270"/>
+                  <wp:docPr id="14" name="Imagen 14"/>
+                  <wp:cNvGraphicFramePr>
+                    <a:graphicFrameLocks xmlns:a="http://schemas.openxmlformats.org/drawingml/2006/main" noChangeAspect="1"/>
+                  </wp:cNvGraphicFramePr>
+                  <a:graphic xmlns:a="http://schemas.openxmlformats.org/drawingml/2006/main">
+                    <a:graphicData uri="http://schemas.openxmlformats.org/drawingml/2006/picture">
+                      <pic:pic xmlns:pic="http://schemas.openxmlformats.org/drawingml/2006/picture">
+                        <pic:nvPicPr>
+                          <pic:cNvPr id="1" name=""/>
+                          <pic:cNvPicPr/>
+                        </pic:nvPicPr>
+                        <pic:blipFill>
+                          <a:blip r:embed="rId37"/>
+                          <a:stretch>
+                            <a:fillRect/>
+                          </a:stretch>
+                        </pic:blipFill>
+                        <pic:spPr>
+                          <a:xfrm>
+                            <a:off x="0" y="0"/>
+                            <a:ext cx="3556056" cy="885916"/>
+                          </a:xfrm>
+                          <a:prstGeom prst="rect">
+                            <a:avLst/>
+                          </a:prstGeom>
+                        </pic:spPr>
+                      </pic:pic>
+                    </a:graphicData>
+                  </a:graphic>
+                </wp:inline>
+              </w:drawing>
+            </w:r>
+          </w:p>
+        </w:tc>
+      </w:tr>
+    </w:tbl>
+    <w:p>
+      <w:r>
+        <w:t>Resultado: OK</w:t>
+      </w:r>
+    </w:p>
+    <w:p>
+      <w:pPr>
+        <w:pStyle w:val="Ttulo4"/>
+      </w:pPr>
+      <w:r>
+        <w:t xml:space="preserve">Prueba </w:t>
+      </w:r>
+      <w:r>
+        <w:t>2</w:t>
+      </w:r>
+      <w:r>
+        <w:t xml:space="preserve"> – </w:t>
+      </w:r>
+      <w:r>
+        <w:t>Como la prueba 1, pero cambiando el archivo de secuencia</w:t>
+      </w:r>
+    </w:p>
+    <w:tbl>
+      <w:tblPr>
+        <w:tblStyle w:val="Tablaconcuadrcula"/>
+        <w:tblW w:w="0" w:type="auto"/>
+        <w:tblLook w:val="04A0" w:firstRow="1" w:lastRow="0" w:firstColumn="1" w:lastColumn="0" w:noHBand="0" w:noVBand="1"/>
+      </w:tblPr>
+      <w:tblGrid>
+        <w:gridCol w:w="4305"/>
+        <w:gridCol w:w="4189"/>
+      </w:tblGrid>
+      <w:tr>
+        <w:tc>
+          <w:tcPr>
+            <w:tcW w:w="4247" w:type="dxa"/>
+            <w:shd w:val="clear" w:color="auto" w:fill="BFBFBF" w:themeFill="background1" w:themeFillShade="BF"/>
+          </w:tcPr>
+          <w:p>
+            <w:pPr>
+              <w:jc w:val="center"/>
+            </w:pPr>
+            <w:r>
+              <w:t>Mensaje enviado</w:t>
+            </w:r>
+          </w:p>
+        </w:tc>
+        <w:tc>
+          <w:tcPr>
+            <w:tcW w:w="4247" w:type="dxa"/>
+            <w:shd w:val="clear" w:color="auto" w:fill="BFBFBF" w:themeFill="background1" w:themeFillShade="BF"/>
+          </w:tcPr>
+          <w:p>
+            <w:pPr>
+              <w:jc w:val="center"/>
+            </w:pPr>
+            <w:r>
+              <w:t>Secuencia</w:t>
+            </w:r>
+          </w:p>
+        </w:tc>
+      </w:tr>
+      <w:tr>
+        <w:tc>
+          <w:tcPr>
+            <w:tcW w:w="4247" w:type="dxa"/>
+          </w:tcPr>
+          <w:p>
+            <w:r>
+              <w:drawing>
+                <wp:inline distT="0" distB="0" distL="0" distR="0" wp14:anchorId="4533F68B" wp14:editId="335D47DD">
+                  <wp:extent cx="2644140" cy="632786"/>
+                  <wp:effectExtent l="0" t="0" r="3810" b="0"/>
+                  <wp:docPr id="4" name="Imagen 4"/>
+                  <wp:cNvGraphicFramePr>
+                    <a:graphicFrameLocks xmlns:a="http://schemas.openxmlformats.org/drawingml/2006/main" noChangeAspect="1"/>
+                  </wp:cNvGraphicFramePr>
+                  <a:graphic xmlns:a="http://schemas.openxmlformats.org/drawingml/2006/main">
+                    <a:graphicData uri="http://schemas.openxmlformats.org/drawingml/2006/picture">
+                      <pic:pic xmlns:pic="http://schemas.openxmlformats.org/drawingml/2006/picture">
+                        <pic:nvPicPr>
+                          <pic:cNvPr id="1" name=""/>
+                          <pic:cNvPicPr/>
+                        </pic:nvPicPr>
+                        <pic:blipFill>
+                          <a:blip r:embed="rId35"/>
+                          <a:stretch>
+                            <a:fillRect/>
+                          </a:stretch>
+                        </pic:blipFill>
+                        <pic:spPr>
+                          <a:xfrm>
+                            <a:off x="0" y="0"/>
+                            <a:ext cx="2702833" cy="646832"/>
+                          </a:xfrm>
+                          <a:prstGeom prst="rect">
+                            <a:avLst/>
+                          </a:prstGeom>
+                        </pic:spPr>
+                      </pic:pic>
+                    </a:graphicData>
+                  </a:graphic>
+                </wp:inline>
+              </w:drawing>
+            </w:r>
+          </w:p>
+        </w:tc>
+        <w:tc>
+          <w:tcPr>
+            <w:tcW w:w="4247" w:type="dxa"/>
+          </w:tcPr>
+          <w:p>
+            <w:r>
+              <w:drawing>
+                <wp:inline distT="0" distB="0" distL="0" distR="0" wp14:anchorId="5EABEA30" wp14:editId="0E26DD92">
+                  <wp:extent cx="2573020" cy="1752159"/>
+                  <wp:effectExtent l="0" t="0" r="0" b="635"/>
+                  <wp:docPr id="27" name="Imagen 27"/>
+                  <wp:cNvGraphicFramePr>
+                    <a:graphicFrameLocks xmlns:a="http://schemas.openxmlformats.org/drawingml/2006/main" noChangeAspect="1"/>
+                  </wp:cNvGraphicFramePr>
+                  <a:graphic xmlns:a="http://schemas.openxmlformats.org/drawingml/2006/main">
+                    <a:graphicData uri="http://schemas.openxmlformats.org/drawingml/2006/picture">
+                      <pic:pic xmlns:pic="http://schemas.openxmlformats.org/drawingml/2006/picture">
+                        <pic:nvPicPr>
+                          <pic:cNvPr id="1" name=""/>
+                          <pic:cNvPicPr/>
+                        </pic:nvPicPr>
+                        <pic:blipFill>
+                          <a:blip r:embed="rId38"/>
+                          <a:stretch>
+                            <a:fillRect/>
+                          </a:stretch>
+                        </pic:blipFill>
+                        <pic:spPr>
+                          <a:xfrm>
+                            <a:off x="0" y="0"/>
+                            <a:ext cx="2591741" cy="1764907"/>
+                          </a:xfrm>
+                          <a:prstGeom prst="rect">
+                            <a:avLst/>
+                          </a:prstGeom>
+                        </pic:spPr>
+                      </pic:pic>
+                    </a:graphicData>
+                  </a:graphic>
+                </wp:inline>
+              </w:drawing>
+            </w:r>
+          </w:p>
+        </w:tc>
+      </w:tr>
+      <w:tr>
+        <w:tc>
+          <w:tcPr>
+            <w:tcW w:w="8494" w:type="dxa"/>
+            <w:gridSpan w:val="2"/>
+            <w:shd w:val="clear" w:color="auto" w:fill="BFBFBF" w:themeFill="background1" w:themeFillShade="BF"/>
+          </w:tcPr>
+          <w:p>
+            <w:pPr>
+              <w:jc w:val="center"/>
+            </w:pPr>
+            <w:r>
+              <w:t>Mensaje recibido</w:t>
+            </w:r>
+          </w:p>
+        </w:tc>
+      </w:tr>
+      <w:tr>
+        <w:tc>
+          <w:tcPr>
+            <w:tcW w:w="8494" w:type="dxa"/>
+            <w:gridSpan w:val="2"/>
+          </w:tcPr>
+          <w:p>
+            <w:pPr>
+              <w:jc w:val="center"/>
+            </w:pPr>
+            <w:r>
+              <w:drawing>
+                <wp:inline distT="0" distB="0" distL="0" distR="0" wp14:anchorId="45C8F4A9" wp14:editId="5548BF92">
+                  <wp:extent cx="3375660" cy="805361"/>
+                  <wp:effectExtent l="0" t="0" r="0" b="0"/>
+                  <wp:docPr id="28" name="Imagen 28"/>
+                  <wp:cNvGraphicFramePr>
+                    <a:graphicFrameLocks xmlns:a="http://schemas.openxmlformats.org/drawingml/2006/main" noChangeAspect="1"/>
+                  </wp:cNvGraphicFramePr>
+                  <a:graphic xmlns:a="http://schemas.openxmlformats.org/drawingml/2006/main">
+                    <a:graphicData uri="http://schemas.openxmlformats.org/drawingml/2006/picture">
+                      <pic:pic xmlns:pic="http://schemas.openxmlformats.org/drawingml/2006/picture">
+                        <pic:nvPicPr>
+                          <pic:cNvPr id="1" name=""/>
+                          <pic:cNvPicPr/>
+                        </pic:nvPicPr>
+                        <pic:blipFill>
+                          <a:blip r:embed="rId39"/>
+                          <a:stretch>
+                            <a:fillRect/>
+                          </a:stretch>
+                        </pic:blipFill>
+                        <pic:spPr>
+                          <a:xfrm>
+                            <a:off x="0" y="0"/>
+                            <a:ext cx="3427780" cy="817796"/>
+                          </a:xfrm>
+                          <a:prstGeom prst="rect">
+                            <a:avLst/>
+                          </a:prstGeom>
+                        </pic:spPr>
+                      </pic:pic>
+                    </a:graphicData>
+                  </a:graphic>
+                </wp:inline>
+              </w:drawing>
+            </w:r>
+          </w:p>
+        </w:tc>
+      </w:tr>
+    </w:tbl>
+    <w:p>
+      <w:r>
+        <w:t>Resultado: OK</w:t>
+      </w:r>
+    </w:p>
+    <w:p>
+      <w:pPr>
+        <w:pStyle w:val="Ttulo4"/>
+      </w:pPr>
+      <w:r>
+        <w:t>Prueba 3</w:t>
+      </w:r>
+      <w:r>
+        <w:t xml:space="preserve"> – </w:t>
+      </w:r>
+      <w:r>
+        <w:t>Como la prueba 1, pero cambiando el mensaje a transmitir</w:t>
+      </w:r>
+    </w:p>
+    <w:tbl>
+      <w:tblPr>
+        <w:tblStyle w:val="Tablaconcuadrcula"/>
+        <w:tblW w:w="0" w:type="auto"/>
+        <w:tblLook w:val="04A0" w:firstRow="1" w:lastRow="0" w:firstColumn="1" w:lastColumn="0" w:noHBand="0" w:noVBand="1"/>
+      </w:tblPr>
+      <w:tblGrid>
+        <w:gridCol w:w="4389"/>
+        <w:gridCol w:w="4105"/>
+      </w:tblGrid>
+      <w:tr>
+        <w:tc>
+          <w:tcPr>
+            <w:tcW w:w="4247" w:type="dxa"/>
+            <w:shd w:val="clear" w:color="auto" w:fill="BFBFBF" w:themeFill="background1" w:themeFillShade="BF"/>
+          </w:tcPr>
+          <w:p>
+            <w:pPr>
+              <w:jc w:val="center"/>
+            </w:pPr>
+            <w:r>
+              <w:t>Mensaje enviado</w:t>
+            </w:r>
+          </w:p>
+        </w:tc>
+        <w:tc>
+          <w:tcPr>
+            <w:tcW w:w="4247" w:type="dxa"/>
+            <w:shd w:val="clear" w:color="auto" w:fill="BFBFBF" w:themeFill="background1" w:themeFillShade="BF"/>
+          </w:tcPr>
+          <w:p>
+            <w:pPr>
+              <w:jc w:val="center"/>
+            </w:pPr>
+            <w:r>
+              <w:t>Secuencia</w:t>
+            </w:r>
+          </w:p>
+        </w:tc>
+      </w:tr>
+      <w:tr>
+        <w:tc>
+          <w:tcPr>
+            <w:tcW w:w="4247" w:type="dxa"/>
+          </w:tcPr>
+          <w:p>
+            <w:r>
+              <w:lastRenderedPageBreak/>
+              <w:drawing>
+                <wp:inline distT="0" distB="0" distL="0" distR="0" wp14:anchorId="14FD73CD" wp14:editId="28EA43CB">
+                  <wp:extent cx="2716666" cy="518160"/>
+                  <wp:effectExtent l="0" t="0" r="7620" b="0"/>
+                  <wp:docPr id="30" name="Imagen 30"/>
+                  <wp:cNvGraphicFramePr>
+                    <a:graphicFrameLocks xmlns:a="http://schemas.openxmlformats.org/drawingml/2006/main" noChangeAspect="1"/>
+                  </wp:cNvGraphicFramePr>
+                  <a:graphic xmlns:a="http://schemas.openxmlformats.org/drawingml/2006/main">
+                    <a:graphicData uri="http://schemas.openxmlformats.org/drawingml/2006/picture">
+                      <pic:pic xmlns:pic="http://schemas.openxmlformats.org/drawingml/2006/picture">
+                        <pic:nvPicPr>
+                          <pic:cNvPr id="1" name=""/>
+                          <pic:cNvPicPr/>
+                        </pic:nvPicPr>
+                        <pic:blipFill>
+                          <a:blip r:embed="rId40"/>
+                          <a:stretch>
+                            <a:fillRect/>
+                          </a:stretch>
+                        </pic:blipFill>
+                        <pic:spPr>
+                          <a:xfrm>
+                            <a:off x="0" y="0"/>
+                            <a:ext cx="2738595" cy="522343"/>
+                          </a:xfrm>
+                          <a:prstGeom prst="rect">
+                            <a:avLst/>
+                          </a:prstGeom>
+                        </pic:spPr>
+                      </pic:pic>
+                    </a:graphicData>
+                  </a:graphic>
+                </wp:inline>
+              </w:drawing>
+            </w:r>
+          </w:p>
+        </w:tc>
+        <w:tc>
+          <w:tcPr>
+            <w:tcW w:w="4247" w:type="dxa"/>
+          </w:tcPr>
+          <w:p>
+            <w:r>
+              <w:drawing>
+                <wp:inline distT="0" distB="0" distL="0" distR="0" wp14:anchorId="5EC5D154" wp14:editId="4AFFFA54">
+                  <wp:extent cx="2512060" cy="1705330"/>
+                  <wp:effectExtent l="0" t="0" r="2540" b="9525"/>
+                  <wp:docPr id="35" name="Imagen 35"/>
+                  <wp:cNvGraphicFramePr>
+                    <a:graphicFrameLocks xmlns:a="http://schemas.openxmlformats.org/drawingml/2006/main" noChangeAspect="1"/>
+                  </wp:cNvGraphicFramePr>
+                  <a:graphic xmlns:a="http://schemas.openxmlformats.org/drawingml/2006/main">
+                    <a:graphicData uri="http://schemas.openxmlformats.org/drawingml/2006/picture">
+                      <pic:pic xmlns:pic="http://schemas.openxmlformats.org/drawingml/2006/picture">
+                        <pic:nvPicPr>
+                          <pic:cNvPr id="1" name=""/>
+                          <pic:cNvPicPr/>
+                        </pic:nvPicPr>
+                        <pic:blipFill>
+                          <a:blip r:embed="rId41"/>
+                          <a:stretch>
+                            <a:fillRect/>
+                          </a:stretch>
+                        </pic:blipFill>
+                        <pic:spPr>
+                          <a:xfrm>
+                            <a:off x="0" y="0"/>
+                            <a:ext cx="2528635" cy="1716582"/>
+                          </a:xfrm>
+                          <a:prstGeom prst="rect">
+                            <a:avLst/>
+                          </a:prstGeom>
+                        </pic:spPr>
+                      </pic:pic>
+                    </a:graphicData>
+                  </a:graphic>
+                </wp:inline>
+              </w:drawing>
+            </w:r>
+          </w:p>
+        </w:tc>
+      </w:tr>
+      <w:tr>
+        <w:tc>
+          <w:tcPr>
+            <w:tcW w:w="8494" w:type="dxa"/>
+            <w:gridSpan w:val="2"/>
+            <w:shd w:val="clear" w:color="auto" w:fill="BFBFBF" w:themeFill="background1" w:themeFillShade="BF"/>
+          </w:tcPr>
+          <w:p>
+            <w:pPr>
+              <w:jc w:val="center"/>
+            </w:pPr>
+            <w:r>
+              <w:t>Mensaje recibido</w:t>
+            </w:r>
+          </w:p>
+        </w:tc>
+      </w:tr>
+      <w:tr>
+        <w:tc>
+          <w:tcPr>
+            <w:tcW w:w="8494" w:type="dxa"/>
+            <w:gridSpan w:val="2"/>
+          </w:tcPr>
+          <w:p>
+            <w:r>
+              <w:drawing>
+                <wp:inline distT="0" distB="0" distL="0" distR="0" wp14:anchorId="4803C276" wp14:editId="45A1D668">
+                  <wp:extent cx="5400040" cy="1136650"/>
+                  <wp:effectExtent l="0" t="0" r="0" b="6350"/>
+                  <wp:docPr id="34" name="Imagen 34"/>
+                  <wp:cNvGraphicFramePr>
+                    <a:graphicFrameLocks xmlns:a="http://schemas.openxmlformats.org/drawingml/2006/main" noChangeAspect="1"/>
+                  </wp:cNvGraphicFramePr>
+                  <a:graphic xmlns:a="http://schemas.openxmlformats.org/drawingml/2006/main">
+                    <a:graphicData uri="http://schemas.openxmlformats.org/drawingml/2006/picture">
+                      <pic:pic xmlns:pic="http://schemas.openxmlformats.org/drawingml/2006/picture">
+                        <pic:nvPicPr>
+                          <pic:cNvPr id="1" name=""/>
+                          <pic:cNvPicPr/>
+                        </pic:nvPicPr>
+                        <pic:blipFill>
+                          <a:blip r:embed="rId42"/>
+                          <a:stretch>
+                            <a:fillRect/>
+                          </a:stretch>
+                        </pic:blipFill>
+                        <pic:spPr>
+                          <a:xfrm>
+                            <a:off x="0" y="0"/>
+                            <a:ext cx="5400040" cy="1136650"/>
+                          </a:xfrm>
+                          <a:prstGeom prst="rect">
+                            <a:avLst/>
+                          </a:prstGeom>
+                        </pic:spPr>
+                      </pic:pic>
+                    </a:graphicData>
+                  </a:graphic>
+                </wp:inline>
+              </w:drawing>
+            </w:r>
+          </w:p>
+        </w:tc>
+      </w:tr>
+    </w:tbl>
+    <w:p>
+      <w:r>
+        <w:t>Resultado: OK</w:t>
+      </w:r>
+    </w:p>
+    <w:p/>
+    <w:p>
+      <w:r>
+        <w:rPr>
+          <w:b/>
+        </w:rPr>
+        <w:t>** MARCELA</w:t>
+      </w:r>
+      <w:r>
+        <w:t>,</w:t>
+      </w:r>
+      <w:r>
+        <w:t>, Falla cuando se pone un tilde, por el momento son los únicos caracteres que hacen fallar el proceso de envio, de todas formas, no viene al caso pues en un mensaje oculto NO deberia importar los tildes, pero bueno</w:t>
+      </w:r>
+    </w:p>
+    <w:p/>
     <w:p>
       <w:pPr>
         <w:pStyle w:val="Ttulo3"/>
       </w:pPr>
-      <w:bookmarkStart w:id="13" w:name="_Toc26724591"/>
+      <w:bookmarkStart w:id="13" w:name="_Toc26827792"/>
       <w:r>
         <w:t xml:space="preserve">2.4 </w:t>
       </w:r>
@@ -4496,23 +5207,59 @@
     </w:p>
     <w:p>
       <w:r>
-        <w:t>** Conclusión de la parte 2</w:t>
+        <w:tab/>
+        <w:t>El canal encubierto se basa en la transmisión de mensajes entre 2 sujetos que pertenecen a niveles de acceso diferentes, es decir que un sujeto con un nivel de acceso superior pueda transmitir un mensaje a un sujeto de nivel de acceso inferior (contrario a la regla estrella de Bell Lapadulla).</w:t>
+      </w:r>
+    </w:p>
+    <w:p>
+      <w:r>
+        <w:tab/>
+        <w:t>Mediante la utilización de la máxima granularidad posible de información (bits) es posible desarmar un mensaje en letras, éstas en bytes y luego en bits, transmitirlo mediante cambios de estados de objetos (respetando las reglas de bell-lapadula) y volver a armarlo tomando nota de los cambios de estado por parte del receptor.</w:t>
       </w:r>
     </w:p>
     <w:p/>
     <w:p>
       <w:pPr>
+        <w:rPr>
+          <w:rFonts w:asciiTheme="majorHAnsi" w:eastAsiaTheme="majorEastAsia" w:hAnsiTheme="majorHAnsi" w:cstheme="majorBidi"/>
+          <w:color w:val="2E74B5" w:themeColor="accent1" w:themeShade="BF"/>
+          <w:sz w:val="26"/>
+          <w:szCs w:val="26"/>
+        </w:rPr>
+      </w:pPr>
+      <w:r>
+        <w:br w:type="page"/>
+      </w:r>
+    </w:p>
+    <w:p>
+      <w:pPr>
         <w:pStyle w:val="Ttulo2"/>
       </w:pPr>
-      <w:bookmarkStart w:id="14" w:name="_Toc26724592"/>
-      <w:r>
+      <w:bookmarkStart w:id="14" w:name="_Toc26827793"/>
+      <w:r>
+        <w:lastRenderedPageBreak/>
         <w:t>Conclusión Final</w:t>
       </w:r>
       <w:bookmarkEnd w:id="14"/>
     </w:p>
     <w:p>
-      <w:r>
-        <w:t>** Conclusión del trabajo obligatorio completo</w:t>
+      <w:pPr>
+        <w:ind w:firstLine="708"/>
+      </w:pPr>
+      <w:r>
+        <w:t>En éste trabajo obligatorio, pudimos desarrollar y probar los conceptos del modelo de Bell y Lapadulla así también como el camino para poder transmitir mensajes rompiendo las reglas básicas del mismo.</w:t>
+      </w:r>
+    </w:p>
+    <w:p>
+      <w:r>
+        <w:tab/>
+        <w:t>No hay dudas que es un modelo sólido de seguridad, si es que se tienen precauciones a nivel logístico para evitar la transferencia de información entre sujetos de diferentes niveles.</w:t>
+      </w:r>
+    </w:p>
+    <w:p>
+      <w:r>
+        <w:tab/>
+        <w:t>Mediante el análisis de la solución, la discusión entre los miembros del equipo y la implementación y testing cruzado, pudimos entender el funcionamiento del mismo y su aplicación.</w:t>
       </w:r>
     </w:p>
     <w:sectPr>
@@ -6015,7 +6762,7 @@
 </file>
 
 <file path=customXml/itemProps1.xml><?xml version="1.0" encoding="utf-8"?>
-<ds:datastoreItem xmlns:ds="http://schemas.openxmlformats.org/officeDocument/2006/customXml" ds:itemID="{638E493B-5F7E-47C0-BF6D-DAE678377DAE}">
+<ds:datastoreItem xmlns:ds="http://schemas.openxmlformats.org/officeDocument/2006/customXml" ds:itemID="{36EB0713-EF69-47B5-AA17-EE1352DACAE7}">
   <ds:schemaRefs>
     <ds:schemaRef ds:uri="http://schemas.openxmlformats.org/officeDocument/2006/bibliography"/>
   </ds:schemaRefs>

</xml_diff>

<commit_message>
Un pequeño ajuste en la conclusión del sistema seguro de Bell Lapadula
</commit_message>
<xml_diff>
--- a/BLPObl/docs/Obligatorio ASSI - Ferraz (200112) - Zito (111725) .docx
+++ b/BLPObl/docs/Obligatorio ASSI - Ferraz (200112) - Zito (111725) .docx
@@ -1137,8 +1137,6 @@
               <w:fldChar w:fldCharType="end"/>
             </w:r>
           </w:hyperlink>
-          <w:bookmarkStart w:id="0" w:name="_GoBack"/>
-          <w:bookmarkEnd w:id="0"/>
         </w:p>
         <w:p>
           <w:pPr>
@@ -1348,12 +1346,12 @@
       <w:pPr>
         <w:pStyle w:val="Ttulo1"/>
       </w:pPr>
-      <w:bookmarkStart w:id="1" w:name="_Toc26827780"/>
+      <w:bookmarkStart w:id="0" w:name="_Toc26827780"/>
       <w:r>
         <w:lastRenderedPageBreak/>
         <w:t>Introducción</w:t>
       </w:r>
-      <w:bookmarkEnd w:id="1"/>
+      <w:bookmarkEnd w:id="0"/>
     </w:p>
     <w:p>
       <w:pPr>
@@ -1420,11 +1418,11 @@
       <w:pPr>
         <w:pStyle w:val="Ttulo2"/>
       </w:pPr>
-      <w:bookmarkStart w:id="2" w:name="_Toc26827781"/>
+      <w:bookmarkStart w:id="1" w:name="_Toc26827781"/>
       <w:r>
         <w:t>Tecnología utilizada</w:t>
       </w:r>
-      <w:bookmarkEnd w:id="2"/>
+      <w:bookmarkEnd w:id="1"/>
     </w:p>
     <w:p>
       <w:r>
@@ -1539,14 +1537,14 @@
       <w:pPr>
         <w:pStyle w:val="Ttulo2"/>
       </w:pPr>
-      <w:bookmarkStart w:id="3" w:name="_Toc26827782"/>
+      <w:bookmarkStart w:id="2" w:name="_Toc26827782"/>
       <w:r>
         <w:t>Parte 1</w:t>
       </w:r>
       <w:r>
         <w:t xml:space="preserve"> – Sistema seguro Bell Lapadula</w:t>
       </w:r>
-      <w:bookmarkEnd w:id="3"/>
+      <w:bookmarkEnd w:id="2"/>
     </w:p>
     <w:p>
       <w:pPr>
@@ -1556,11 +1554,11 @@
           <w:numId w:val="2"/>
         </w:numPr>
       </w:pPr>
-      <w:bookmarkStart w:id="4" w:name="_Toc26827783"/>
+      <w:bookmarkStart w:id="3" w:name="_Toc26827783"/>
       <w:r>
         <w:t>Desarrollo</w:t>
       </w:r>
-      <w:bookmarkEnd w:id="4"/>
+      <w:bookmarkEnd w:id="3"/>
     </w:p>
     <w:p/>
     <w:p>
@@ -2323,11 +2321,11 @@
           <w:numId w:val="2"/>
         </w:numPr>
       </w:pPr>
-      <w:bookmarkStart w:id="5" w:name="_Toc26827784"/>
+      <w:bookmarkStart w:id="4" w:name="_Toc26827784"/>
       <w:r>
         <w:t>Instalación</w:t>
       </w:r>
-      <w:bookmarkEnd w:id="5"/>
+      <w:bookmarkEnd w:id="4"/>
     </w:p>
     <w:p>
       <w:pPr>
@@ -2840,12 +2838,12 @@
           <w:numId w:val="2"/>
         </w:numPr>
       </w:pPr>
-      <w:bookmarkStart w:id="6" w:name="_Toc26827785"/>
+      <w:bookmarkStart w:id="5" w:name="_Toc26827785"/>
       <w:r>
         <w:lastRenderedPageBreak/>
         <w:t>Prueba</w:t>
       </w:r>
-      <w:bookmarkEnd w:id="6"/>
+      <w:bookmarkEnd w:id="5"/>
     </w:p>
     <w:p>
       <w:pPr>
@@ -3411,14 +3409,14 @@
       <w:pPr>
         <w:pStyle w:val="Ttulo3"/>
       </w:pPr>
-      <w:bookmarkStart w:id="7" w:name="_Toc26827786"/>
+      <w:bookmarkStart w:id="6" w:name="_Toc26827786"/>
       <w:r>
         <w:t xml:space="preserve">1.4 </w:t>
       </w:r>
       <w:r>
         <w:t>Conclusión</w:t>
       </w:r>
-      <w:bookmarkEnd w:id="7"/>
+      <w:bookmarkEnd w:id="6"/>
     </w:p>
     <w:p>
       <w:pPr>
@@ -3438,6 +3436,7 @@
     </w:p>
     <w:p>
       <w:pPr>
+        <w:ind w:firstLine="708"/>
         <w:rPr>
           <w:rFonts w:asciiTheme="majorHAnsi" w:eastAsiaTheme="majorEastAsia" w:hAnsiTheme="majorHAnsi" w:cstheme="majorBidi"/>
           <w:color w:val="2E74B5" w:themeColor="accent1" w:themeShade="BF"/>
@@ -3446,6 +3445,9 @@
         </w:rPr>
       </w:pPr>
       <w:r>
+        <w:t>La implementación del modelo propuesto originalmente por sus creadores nos ofrecieron una mayor comprensión sobre la potencia que le ofrece éste modelo al concepto de confidencialidad.</w:t>
+      </w:r>
+      <w:r>
         <w:br w:type="page"/>
       </w:r>
     </w:p>
@@ -3453,7 +3455,7 @@
       <w:pPr>
         <w:pStyle w:val="Ttulo2"/>
       </w:pPr>
-      <w:bookmarkStart w:id="8" w:name="_Toc26827787"/>
+      <w:bookmarkStart w:id="7" w:name="_Toc26827787"/>
       <w:r>
         <w:lastRenderedPageBreak/>
         <w:t>Parte 2</w:t>
@@ -3461,55 +3463,55 @@
       <w:r>
         <w:t xml:space="preserve"> – Canal Encubierto</w:t>
       </w:r>
+      <w:bookmarkEnd w:id="7"/>
+    </w:p>
+    <w:p>
+      <w:pPr>
+        <w:pStyle w:val="Ttulo3"/>
+      </w:pPr>
+    </w:p>
+    <w:p>
+      <w:pPr>
+        <w:pStyle w:val="Ttulo3"/>
+      </w:pPr>
+      <w:bookmarkStart w:id="8" w:name="_Toc26827788"/>
+      <w:r>
+        <w:t>Introducción</w:t>
+      </w:r>
       <w:bookmarkEnd w:id="8"/>
     </w:p>
     <w:p>
       <w:pPr>
+        <w:ind w:firstLine="708"/>
+      </w:pPr>
+      <w:r>
+        <w:t>Un canal encubierto (del inglés covert channel), es un canal que puede ser usado para transferir información desde un usuario de un sistema a otro, usando medios no destinados para este propósito por los desarrolladores del sistema.</w:t>
+      </w:r>
+      <w:r>
+        <w:t xml:space="preserve"> </w:t>
+      </w:r>
+    </w:p>
+    <w:p>
+      <w:pPr>
+        <w:ind w:firstLine="708"/>
+      </w:pPr>
+      <w:r>
+        <w:t>En ésta segunda parte del obligatorio se solicita el desarrollo de un canal encubierto para intentar transferir información entre 2 sujetos de diferentes niveles sorteando las reglas del modelo de Bell Lapadula.</w:t>
+      </w:r>
+    </w:p>
+    <w:p/>
+    <w:p>
+      <w:pPr>
         <w:pStyle w:val="Ttulo3"/>
       </w:pPr>
-    </w:p>
-    <w:p>
-      <w:pPr>
-        <w:pStyle w:val="Ttulo3"/>
-      </w:pPr>
-      <w:bookmarkStart w:id="9" w:name="_Toc26827788"/>
-      <w:r>
-        <w:t>Introducción</w:t>
+      <w:bookmarkStart w:id="9" w:name="_Toc26827789"/>
+      <w:r>
+        <w:t xml:space="preserve">2.1 </w:t>
+      </w:r>
+      <w:r>
+        <w:t>Desarrollo</w:t>
       </w:r>
       <w:bookmarkEnd w:id="9"/>
-    </w:p>
-    <w:p>
-      <w:pPr>
-        <w:ind w:firstLine="708"/>
-      </w:pPr>
-      <w:r>
-        <w:t>Un canal encubierto (del inglés covert channel), es un canal que puede ser usado para transferir información desde un usuario de un sistema a otro, usando medios no destinados para este propósito por los desarrolladores del sistema.</w:t>
-      </w:r>
-      <w:r>
-        <w:t xml:space="preserve"> </w:t>
-      </w:r>
-    </w:p>
-    <w:p>
-      <w:pPr>
-        <w:ind w:firstLine="708"/>
-      </w:pPr>
-      <w:r>
-        <w:t>En ésta segunda parte del obligatorio se solicita el desarrollo de un canal encubierto para intentar transferir información entre 2 sujetos de diferentes niveles sorteando las reglas del modelo de Bell Lapadula.</w:t>
-      </w:r>
-    </w:p>
-    <w:p/>
-    <w:p>
-      <w:pPr>
-        <w:pStyle w:val="Ttulo3"/>
-      </w:pPr>
-      <w:bookmarkStart w:id="10" w:name="_Toc26827789"/>
-      <w:r>
-        <w:t xml:space="preserve">2.1 </w:t>
-      </w:r>
-      <w:r>
-        <w:t>Desarrollo</w:t>
-      </w:r>
-      <w:bookmarkEnd w:id="10"/>
     </w:p>
     <w:p>
       <w:r>
@@ -4394,14 +4396,14 @@
       <w:pPr>
         <w:pStyle w:val="Ttulo3"/>
       </w:pPr>
-      <w:bookmarkStart w:id="11" w:name="_Toc26827790"/>
+      <w:bookmarkStart w:id="10" w:name="_Toc26827790"/>
       <w:r>
         <w:t xml:space="preserve">2.2 </w:t>
       </w:r>
       <w:r>
         <w:t>Instalación</w:t>
       </w:r>
-      <w:bookmarkEnd w:id="11"/>
+      <w:bookmarkEnd w:id="10"/>
     </w:p>
     <w:p>
       <w:pPr>
@@ -4508,14 +4510,14 @@
       <w:pPr>
         <w:pStyle w:val="Ttulo3"/>
       </w:pPr>
-      <w:bookmarkStart w:id="12" w:name="_Toc26827791"/>
+      <w:bookmarkStart w:id="11" w:name="_Toc26827791"/>
       <w:r>
         <w:t xml:space="preserve">2.3 </w:t>
       </w:r>
       <w:r>
         <w:t>Prueba</w:t>
       </w:r>
-      <w:bookmarkEnd w:id="12"/>
+      <w:bookmarkEnd w:id="11"/>
     </w:p>
     <w:p>
       <w:pPr>
@@ -4531,10 +4533,7 @@
       </w:pPr>
       <w:r>
         <w:lastRenderedPageBreak/>
-        <w:t xml:space="preserve">Prueba </w:t>
-      </w:r>
-      <w:r>
-        <w:t>1 – Verificación según el mensaje y la secuencia ofrecida por el obligatorio</w:t>
+        <w:t>Prueba 1 – Verificación según el mensaje y la secuencia ofrecida por el obligatorio</w:t>
       </w:r>
     </w:p>
     <w:p/>
@@ -4585,6 +4584,9 @@
           </w:tcPr>
           <w:p>
             <w:r>
+              <w:rPr>
+                <w:lang w:val="es-ES" w:eastAsia="es-ES"/>
+              </w:rPr>
               <w:drawing>
                 <wp:inline distT="0" distB="0" distL="0" distR="0" wp14:anchorId="15C4E4DF" wp14:editId="62176467">
                   <wp:extent cx="2451735" cy="586740"/>
@@ -4629,6 +4631,9 @@
           </w:tcPr>
           <w:p>
             <w:r>
+              <w:rPr>
+                <w:lang w:val="es-ES" w:eastAsia="es-ES"/>
+              </w:rPr>
               <w:drawing>
                 <wp:inline distT="0" distB="0" distL="0" distR="0" wp14:anchorId="414D6CF8" wp14:editId="45761A25">
                   <wp:extent cx="2687320" cy="1739932"/>
@@ -4696,6 +4701,9 @@
               <w:jc w:val="center"/>
             </w:pPr>
             <w:r>
+              <w:rPr>
+                <w:lang w:val="es-ES" w:eastAsia="es-ES"/>
+              </w:rPr>
               <w:drawing>
                 <wp:inline distT="0" distB="0" distL="0" distR="0" wp14:anchorId="3938D297" wp14:editId="3413BB8F">
                   <wp:extent cx="3512820" cy="875145"/>
@@ -4746,16 +4754,7 @@
         <w:pStyle w:val="Ttulo4"/>
       </w:pPr>
       <w:r>
-        <w:t xml:space="preserve">Prueba </w:t>
-      </w:r>
-      <w:r>
-        <w:t>2</w:t>
-      </w:r>
-      <w:r>
-        <w:t xml:space="preserve"> – </w:t>
-      </w:r>
-      <w:r>
-        <w:t>Como la prueba 1, pero cambiando el archivo de secuencia</w:t>
+        <w:t>Prueba 2 – Como la prueba 1, pero cambiando el archivo de secuencia</w:t>
       </w:r>
     </w:p>
     <w:tbl>
@@ -4805,6 +4804,9 @@
           </w:tcPr>
           <w:p>
             <w:r>
+              <w:rPr>
+                <w:lang w:val="es-ES" w:eastAsia="es-ES"/>
+              </w:rPr>
               <w:drawing>
                 <wp:inline distT="0" distB="0" distL="0" distR="0" wp14:anchorId="4533F68B" wp14:editId="335D47DD">
                   <wp:extent cx="2644140" cy="632786"/>
@@ -4849,6 +4851,9 @@
           </w:tcPr>
           <w:p>
             <w:r>
+              <w:rPr>
+                <w:lang w:val="es-ES" w:eastAsia="es-ES"/>
+              </w:rPr>
               <w:drawing>
                 <wp:inline distT="0" distB="0" distL="0" distR="0" wp14:anchorId="5EABEA30" wp14:editId="0E26DD92">
                   <wp:extent cx="2573020" cy="1752159"/>
@@ -4916,6 +4921,9 @@
               <w:jc w:val="center"/>
             </w:pPr>
             <w:r>
+              <w:rPr>
+                <w:lang w:val="es-ES" w:eastAsia="es-ES"/>
+              </w:rPr>
               <w:drawing>
                 <wp:inline distT="0" distB="0" distL="0" distR="0" wp14:anchorId="45C8F4A9" wp14:editId="5548BF92">
                   <wp:extent cx="3375660" cy="805361"/>
@@ -4966,13 +4974,7 @@
         <w:pStyle w:val="Ttulo4"/>
       </w:pPr>
       <w:r>
-        <w:t>Prueba 3</w:t>
-      </w:r>
-      <w:r>
-        <w:t xml:space="preserve"> – </w:t>
-      </w:r>
-      <w:r>
-        <w:t>Como la prueba 1, pero cambiando el mensaje a transmitir</w:t>
+        <w:t>Prueba 3 – Como la prueba 1, pero cambiando el mensaje a transmitir</w:t>
       </w:r>
     </w:p>
     <w:tbl>
@@ -5022,6 +5024,9 @@
           </w:tcPr>
           <w:p>
             <w:r>
+              <w:rPr>
+                <w:lang w:val="es-ES" w:eastAsia="es-ES"/>
+              </w:rPr>
               <w:lastRenderedPageBreak/>
               <w:drawing>
                 <wp:inline distT="0" distB="0" distL="0" distR="0" wp14:anchorId="14FD73CD" wp14:editId="28EA43CB">
@@ -5067,6 +5072,9 @@
           </w:tcPr>
           <w:p>
             <w:r>
+              <w:rPr>
+                <w:lang w:val="es-ES" w:eastAsia="es-ES"/>
+              </w:rPr>
               <w:drawing>
                 <wp:inline distT="0" distB="0" distL="0" distR="0" wp14:anchorId="5EC5D154" wp14:editId="4AFFFA54">
                   <wp:extent cx="2512060" cy="1705330"/>
@@ -5131,6 +5139,9 @@
           </w:tcPr>
           <w:p>
             <w:r>
+              <w:rPr>
+                <w:lang w:val="es-ES" w:eastAsia="es-ES"/>
+              </w:rPr>
               <w:drawing>
                 <wp:inline distT="0" distB="0" distL="0" distR="0" wp14:anchorId="4803C276" wp14:editId="45A1D668">
                   <wp:extent cx="5400040" cy="1136650"/>
@@ -5184,9 +5195,8 @@
         </w:rPr>
         <w:t>** MARCELA</w:t>
       </w:r>
-      <w:r>
-        <w:t>,</w:t>
-      </w:r>
+      <w:bookmarkStart w:id="12" w:name="_GoBack"/>
+      <w:bookmarkEnd w:id="12"/>
       <w:r>
         <w:t>, Falla cuando se pone un tilde, por el momento son los únicos caracteres que hacen fallar el proceso de envio, de todas formas, no viene al caso pues en un mensaje oculto NO deberia importar los tildes, pero bueno</w:t>
       </w:r>
@@ -6762,7 +6772,7 @@
 </file>
 
 <file path=customXml/itemProps1.xml><?xml version="1.0" encoding="utf-8"?>
-<ds:datastoreItem xmlns:ds="http://schemas.openxmlformats.org/officeDocument/2006/customXml" ds:itemID="{36EB0713-EF69-47B5-AA17-EE1352DACAE7}">
+<ds:datastoreItem xmlns:ds="http://schemas.openxmlformats.org/officeDocument/2006/customXml" ds:itemID="{A152A1B8-95F3-4D87-BF07-06A4AD44C320}">
   <ds:schemaRefs>
     <ds:schemaRef ds:uri="http://schemas.openxmlformats.org/officeDocument/2006/bibliography"/>
   </ds:schemaRefs>

</xml_diff>